<commit_message>
spring boot 백단 완료
</commit_message>
<xml_diff>
--- a/입사/입사지원서_유명준.docx
+++ b/입사/입사지원서_유명준.docx
@@ -1,6 +1,6 @@
 
 <file path=word/document.xml><?xml version="1.0" encoding="utf-8"?>
-<w:document xmlns:wpc="http://schemas.microsoft.com/office/word/2010/wordprocessingCanvas" xmlns:cx="http://schemas.microsoft.com/office/drawing/2014/chartex" xmlns:cx1="http://schemas.microsoft.com/office/drawing/2015/9/8/chartex" xmlns:cx2="http://schemas.microsoft.com/office/drawing/2015/10/21/chartex" xmlns:cx3="http://schemas.microsoft.com/office/drawing/2016/5/9/chartex" xmlns:cx4="http://schemas.microsoft.com/office/drawing/2016/5/10/chartex" xmlns:cx5="http://schemas.microsoft.com/office/drawing/2016/5/11/chartex" xmlns:cx6="http://schemas.microsoft.com/office/drawing/2016/5/12/chartex" xmlns:cx7="http://schemas.microsoft.com/office/drawing/2016/5/13/chartex" xmlns:cx8="http://schemas.microsoft.com/office/drawing/2016/5/14/chartex" xmlns:mc="http://schemas.openxmlformats.org/markup-compatibility/2006" xmlns:aink="http://schemas.microsoft.com/office/drawing/2016/ink" xmlns:am3d="http://schemas.microsoft.com/office/drawing/2017/model3d" xmlns:o="urn:schemas-microsoft-com:office:office" xmlns:r="http://schemas.openxmlformats.org/officeDocument/2006/relationships" xmlns:m="http://schemas.openxmlformats.org/officeDocument/2006/math" xmlns:v="urn:schemas-microsoft-com:vml" xmlns:wp14="http://schemas.microsoft.com/office/word/2010/wordprocessingDrawing" xmlns:wp="http://schemas.openxmlformats.org/drawingml/2006/wordprocessingDrawing" xmlns:w10="urn:schemas-microsoft-com:office:word" xmlns:w="http://schemas.openxmlformats.org/wordprocessingml/2006/main" xmlns:w14="http://schemas.microsoft.com/office/word/2010/wordml" xmlns:w15="http://schemas.microsoft.com/office/word/2012/wordml" xmlns:w16cex="http://schemas.microsoft.com/office/word/2018/wordml/cex" xmlns:w16cid="http://schemas.microsoft.com/office/word/2016/wordml/cid" xmlns:w16="http://schemas.microsoft.com/office/word/2018/wordml" xmlns:w16sdtdh="http://schemas.microsoft.com/office/word/2020/wordml/sdtdatahash" xmlns:w16se="http://schemas.microsoft.com/office/word/2015/wordml/symex" xmlns:wpg="http://schemas.microsoft.com/office/word/2010/wordprocessingGroup" xmlns:wpi="http://schemas.microsoft.com/office/word/2010/wordprocessingInk" xmlns:wne="http://schemas.microsoft.com/office/word/2006/wordml" xmlns:wps="http://schemas.microsoft.com/office/word/2010/wordprocessingShape" mc:Ignorable="w14 w15 w16se w16cid w16 w16cex w16sdtdh wp14">
+<w:document xmlns:wpc="http://schemas.microsoft.com/office/word/2010/wordprocessingCanvas" xmlns:cx="http://schemas.microsoft.com/office/drawing/2014/chartex" xmlns:cx1="http://schemas.microsoft.com/office/drawing/2015/9/8/chartex" xmlns:cx2="http://schemas.microsoft.com/office/drawing/2015/10/21/chartex" xmlns:cx3="http://schemas.microsoft.com/office/drawing/2016/5/9/chartex" xmlns:cx4="http://schemas.microsoft.com/office/drawing/2016/5/10/chartex" xmlns:cx5="http://schemas.microsoft.com/office/drawing/2016/5/11/chartex" xmlns:cx6="http://schemas.microsoft.com/office/drawing/2016/5/12/chartex" xmlns:cx7="http://schemas.microsoft.com/office/drawing/2016/5/13/chartex" xmlns:cx8="http://schemas.microsoft.com/office/drawing/2016/5/14/chartex" xmlns:mc="http://schemas.openxmlformats.org/markup-compatibility/2006" xmlns:aink="http://schemas.microsoft.com/office/drawing/2016/ink" xmlns:am3d="http://schemas.microsoft.com/office/drawing/2017/model3d" xmlns:o="urn:schemas-microsoft-com:office:office" xmlns:oel="http://schemas.microsoft.com/office/2019/extlst" xmlns:r="http://schemas.openxmlformats.org/officeDocument/2006/relationships" xmlns:m="http://schemas.openxmlformats.org/officeDocument/2006/math" xmlns:v="urn:schemas-microsoft-com:vml" xmlns:wp14="http://schemas.microsoft.com/office/word/2010/wordprocessingDrawing" xmlns:wp="http://schemas.openxmlformats.org/drawingml/2006/wordprocessingDrawing" xmlns:w10="urn:schemas-microsoft-com:office:word" xmlns:w="http://schemas.openxmlformats.org/wordprocessingml/2006/main" xmlns:w14="http://schemas.microsoft.com/office/word/2010/wordml" xmlns:w15="http://schemas.microsoft.com/office/word/2012/wordml" xmlns:w16cex="http://schemas.microsoft.com/office/word/2018/wordml/cex" xmlns:w16cid="http://schemas.microsoft.com/office/word/2016/wordml/cid" xmlns:w16="http://schemas.microsoft.com/office/word/2018/wordml" xmlns:w16sdtdh="http://schemas.microsoft.com/office/word/2020/wordml/sdtdatahash" xmlns:w16se="http://schemas.microsoft.com/office/word/2015/wordml/symex" xmlns:wpg="http://schemas.microsoft.com/office/word/2010/wordprocessingGroup" xmlns:wpi="http://schemas.microsoft.com/office/word/2010/wordprocessingInk" xmlns:wne="http://schemas.microsoft.com/office/word/2006/wordml" xmlns:wps="http://schemas.microsoft.com/office/word/2010/wordprocessingShape" mc:Ignorable="w14 w15 w16se w16cid w16 w16cex w16sdtdh wp14">
   <w:body>
     <w:tbl>
       <w:tblPr>
@@ -370,7 +370,6 @@
               </w:rPr>
               <w:t xml:space="preserve">2001 </w:t>
             </w:r>
-            <w:proofErr w:type="gramStart"/>
             <w:r>
               <w:rPr>
                 <w:rFonts w:ascii="맑은 고딕" w:eastAsia="맑은 고딕" w:hAnsi="맑은 고딕" w:hint="eastAsia"/>
@@ -385,16 +384,7 @@
                 <w:b/>
                 <w:szCs w:val="20"/>
               </w:rPr>
-              <w:t>3</w:t>
-            </w:r>
-            <w:proofErr w:type="gramEnd"/>
-            <w:r>
-              <w:rPr>
-                <w:rFonts w:ascii="맑은 고딕" w:eastAsia="맑은 고딕" w:hAnsi="맑은 고딕"/>
-                <w:b/>
-                <w:szCs w:val="20"/>
-              </w:rPr>
-              <w:t xml:space="preserve"> </w:t>
+              <w:t xml:space="preserve">3 </w:t>
             </w:r>
             <w:r>
               <w:rPr>
@@ -1469,9 +1459,9 @@
             </w:pPr>
             <w:r>
               <w:rPr>
-                <w:rFonts w:ascii="맑은 고딕" w:eastAsia="맑은 고딕" w:hAnsi="맑은 고딕"/>
-              </w:rPr>
-              <w:t>83</w:t>
+                <w:rFonts w:ascii="맑은 고딕" w:eastAsia="맑은 고딕" w:hAnsi="맑은 고딕" w:hint="eastAsia"/>
+              </w:rPr>
+              <w:t>74</w:t>
             </w:r>
             <w:r>
               <w:rPr>
@@ -2349,7 +2339,6 @@
                 <w:rFonts w:ascii="맑은 고딕" w:eastAsia="맑은 고딕" w:hAnsi="맑은 고딕"/>
               </w:rPr>
             </w:pPr>
-            <w:proofErr w:type="gramStart"/>
             <w:r>
               <w:rPr>
                 <w:rFonts w:ascii="맑은 고딕" w:eastAsia="맑은 고딕" w:hAnsi="맑은 고딕" w:hint="eastAsia"/>
@@ -2366,14 +2355,7 @@
               <w:rPr>
                 <w:rFonts w:ascii="맑은 고딕" w:eastAsia="맑은 고딕" w:hAnsi="맑은 고딕"/>
               </w:rPr>
-              <w:t>Spring</w:t>
-            </w:r>
-            <w:proofErr w:type="gramEnd"/>
-            <w:r>
-              <w:rPr>
-                <w:rFonts w:ascii="맑은 고딕" w:eastAsia="맑은 고딕" w:hAnsi="맑은 고딕"/>
-              </w:rPr>
-              <w:t>,</w:t>
+              <w:t>Spring,</w:t>
             </w:r>
             <w:r>
               <w:rPr>
@@ -3258,9 +3240,15 @@
               <w:ind w:right="0"/>
               <w:jc w:val="center"/>
               <w:rPr>
-                <w:rFonts w:ascii="맑은 고딕" w:eastAsia="맑은 고딕" w:hAnsi="맑은 고딕"/>
-              </w:rPr>
-            </w:pPr>
+                <w:rFonts w:ascii="맑은 고딕" w:eastAsia="맑은 고딕" w:hAnsi="맑은 고딕" w:hint="eastAsia"/>
+              </w:rPr>
+            </w:pPr>
+            <w:r>
+              <w:rPr>
+                <w:rFonts w:ascii="맑은 고딕" w:eastAsia="맑은 고딕" w:hAnsi="맑은 고딕" w:hint="eastAsia"/>
+              </w:rPr>
+              <w:t>JAVA</w:t>
+            </w:r>
           </w:p>
         </w:tc>
         <w:tc>
@@ -3330,9 +3318,21 @@
               <w:ind w:right="0"/>
               <w:jc w:val="left"/>
               <w:rPr>
-                <w:rFonts w:ascii="맑은 고딕" w:eastAsia="맑은 고딕" w:hAnsi="맑은 고딕"/>
-              </w:rPr>
-            </w:pPr>
+                <w:rFonts w:ascii="맑은 고딕" w:eastAsia="맑은 고딕" w:hAnsi="맑은 고딕" w:hint="eastAsia"/>
+              </w:rPr>
+            </w:pPr>
+            <w:r>
+              <w:rPr>
+                <w:rFonts w:ascii="맑은 고딕" w:eastAsia="맑은 고딕" w:hAnsi="맑은 고딕" w:hint="eastAsia"/>
+              </w:rPr>
+              <w:t>개인</w:t>
+            </w:r>
+            <w:r>
+              <w:rPr>
+                <w:rFonts w:ascii="맑은 고딕" w:eastAsia="맑은 고딕" w:hAnsi="맑은 고딕"/>
+              </w:rPr>
+              <w:t xml:space="preserve"> 프로젝트로 은행 입출금 프로그램을 만들어 보았습니다. 이 프로그램은 사용자의 통장에 있는 자본을 확인하고, 입출금 내역을 기록하여 보여줍니다.</w:t>
+            </w:r>
           </w:p>
         </w:tc>
       </w:tr>
@@ -3383,10 +3383,17 @@
               </w:tabs>
               <w:wordWrap/>
               <w:ind w:right="0"/>
-              <w:rPr>
-                <w:rFonts w:ascii="맑은 고딕" w:eastAsia="맑은 고딕" w:hAnsi="맑은 고딕"/>
-              </w:rPr>
-            </w:pPr>
+              <w:jc w:val="center"/>
+              <w:rPr>
+                <w:rFonts w:ascii="맑은 고딕" w:eastAsia="맑은 고딕" w:hAnsi="맑은 고딕" w:hint="eastAsia"/>
+              </w:rPr>
+            </w:pPr>
+            <w:r>
+              <w:rPr>
+                <w:rFonts w:ascii="맑은 고딕" w:eastAsia="맑은 고딕" w:hAnsi="맑은 고딕" w:hint="eastAsia"/>
+              </w:rPr>
+              <w:t>Spring Boot</w:t>
+            </w:r>
           </w:p>
         </w:tc>
         <w:tc>
@@ -3508,9 +3515,15 @@
               <w:ind w:right="0"/>
               <w:jc w:val="center"/>
               <w:rPr>
-                <w:rFonts w:ascii="맑은 고딕" w:eastAsia="맑은 고딕" w:hAnsi="맑은 고딕"/>
-              </w:rPr>
-            </w:pPr>
+                <w:rFonts w:ascii="맑은 고딕" w:eastAsia="맑은 고딕" w:hAnsi="맑은 고딕" w:hint="eastAsia"/>
+              </w:rPr>
+            </w:pPr>
+            <w:r>
+              <w:rPr>
+                <w:rFonts w:ascii="맑은 고딕" w:eastAsia="맑은 고딕" w:hAnsi="맑은 고딕" w:hint="eastAsia"/>
+              </w:rPr>
+              <w:t>React</w:t>
+            </w:r>
           </w:p>
         </w:tc>
         <w:tc>
@@ -3539,9 +3552,59 @@
           <w:p>
             <w:pPr>
               <w:rPr>
-                <w:rFonts w:ascii="맑은 고딕" w:eastAsia="맑은 고딕" w:hAnsi="맑은 고딕"/>
-              </w:rPr>
-            </w:pPr>
+                <w:rFonts w:ascii="맑은 고딕" w:eastAsia="맑은 고딕" w:hAnsi="맑은 고딕" w:hint="eastAsia"/>
+                <w:sz w:val="16"/>
+                <w:szCs w:val="16"/>
+              </w:rPr>
+            </w:pPr>
+            <w:r>
+              <w:rPr>
+                <w:rFonts w:ascii="맑은 고딕" w:eastAsia="맑은 고딕" w:hAnsi="맑은 고딕"/>
+                <w:sz w:val="16"/>
+                <w:szCs w:val="16"/>
+              </w:rPr>
+              <w:t>React를 이용하여 칵테일을 리뷰하는 홈페이지의 로그인 도메인을 맡은 적이 있습니다. 해당 도메인은 사용자들이 로그인하여 자신의 계정으로 홈페이지에 접근할 수 있도록 하는 기능을 포함하고 있</w:t>
+            </w:r>
+            <w:r>
+              <w:rPr>
+                <w:rFonts w:ascii="맑은 고딕" w:eastAsia="맑은 고딕" w:hAnsi="맑은 고딕" w:hint="eastAsia"/>
+                <w:sz w:val="16"/>
+                <w:szCs w:val="16"/>
+              </w:rPr>
+              <w:t xml:space="preserve">으며, </w:t>
+            </w:r>
+            <w:r>
+              <w:rPr>
+                <w:rFonts w:ascii="맑은 고딕" w:eastAsia="맑은 고딕" w:hAnsi="맑은 고딕"/>
+                <w:sz w:val="16"/>
+                <w:szCs w:val="16"/>
+              </w:rPr>
+              <w:t>BrowserRouter</w:t>
+            </w:r>
+            <w:r>
+              <w:rPr>
+                <w:rFonts w:ascii="맑은 고딕" w:eastAsia="맑은 고딕" w:hAnsi="맑은 고딕" w:hint="eastAsia"/>
+                <w:sz w:val="16"/>
+                <w:szCs w:val="16"/>
+              </w:rPr>
+              <w:t>를 통해 경로를</w:t>
+            </w:r>
+            <w:r>
+              <w:rPr>
+                <w:rFonts w:ascii="맑은 고딕" w:eastAsia="맑은 고딕" w:hAnsi="맑은 고딕"/>
+                <w:sz w:val="16"/>
+                <w:szCs w:val="16"/>
+              </w:rPr>
+              <w:br/>
+            </w:r>
+            <w:r>
+              <w:rPr>
+                <w:rFonts w:ascii="맑은 고딕" w:eastAsia="맑은 고딕" w:hAnsi="맑은 고딕" w:hint="eastAsia"/>
+                <w:sz w:val="16"/>
+                <w:szCs w:val="16"/>
+              </w:rPr>
+              <w:t>지정하였습니다.</w:t>
+            </w:r>
           </w:p>
         </w:tc>
       </w:tr>
@@ -3552,14 +3615,57 @@
         <w:tc>
           <w:tcPr>
             <w:tcW w:w="3228" w:type="dxa"/>
-          </w:tcPr>
-          <w:p>
-            <w:pPr>
-              <w:jc w:val="center"/>
-              <w:rPr>
-                <w:rFonts w:ascii="맑은 고딕" w:eastAsia="맑은 고딕" w:hAnsi="맑은 고딕"/>
-              </w:rPr>
-            </w:pPr>
+            <w:vAlign w:val="center"/>
+          </w:tcPr>
+          <w:p>
+            <w:pPr>
+              <w:pStyle w:val="a3"/>
+              <w:tabs>
+                <w:tab w:val="left" w:pos="800"/>
+                <w:tab w:val="left" w:pos="1600"/>
+                <w:tab w:val="left" w:pos="2400"/>
+                <w:tab w:val="left" w:pos="3200"/>
+                <w:tab w:val="left" w:pos="4000"/>
+                <w:tab w:val="left" w:pos="4800"/>
+                <w:tab w:val="left" w:pos="5600"/>
+                <w:tab w:val="left" w:pos="6400"/>
+                <w:tab w:val="left" w:pos="7200"/>
+                <w:tab w:val="left" w:pos="8000"/>
+                <w:tab w:val="left" w:pos="8800"/>
+                <w:tab w:val="left" w:pos="9600"/>
+                <w:tab w:val="left" w:pos="10400"/>
+                <w:tab w:val="left" w:pos="11200"/>
+                <w:tab w:val="left" w:pos="12000"/>
+                <w:tab w:val="left" w:pos="12800"/>
+                <w:tab w:val="left" w:pos="13600"/>
+                <w:tab w:val="left" w:pos="14400"/>
+                <w:tab w:val="left" w:pos="15200"/>
+                <w:tab w:val="left" w:pos="16000"/>
+                <w:tab w:val="left" w:pos="16800"/>
+                <w:tab w:val="left" w:pos="17600"/>
+                <w:tab w:val="left" w:pos="18400"/>
+                <w:tab w:val="left" w:pos="19200"/>
+                <w:tab w:val="left" w:pos="20000"/>
+                <w:tab w:val="left" w:pos="20800"/>
+                <w:tab w:val="left" w:pos="21600"/>
+                <w:tab w:val="left" w:pos="22400"/>
+                <w:tab w:val="left" w:pos="23200"/>
+                <w:tab w:val="left" w:pos="24000"/>
+                <w:tab w:val="left" w:pos="24800"/>
+              </w:tabs>
+              <w:wordWrap/>
+              <w:ind w:right="0"/>
+              <w:jc w:val="center"/>
+              <w:rPr>
+                <w:rFonts w:ascii="맑은 고딕" w:eastAsia="맑은 고딕" w:hAnsi="맑은 고딕" w:hint="eastAsia"/>
+              </w:rPr>
+            </w:pPr>
+            <w:r>
+              <w:rPr>
+                <w:rFonts w:ascii="맑은 고딕" w:eastAsia="맑은 고딕" w:hAnsi="맑은 고딕" w:hint="eastAsia"/>
+              </w:rPr>
+              <w:t>JAP</w:t>
+            </w:r>
           </w:p>
         </w:tc>
         <w:tc>
@@ -3570,13 +3676,18 @@
           <w:p>
             <w:pPr>
               <w:jc w:val="center"/>
-            </w:pPr>
-            <w:r>
               <w:rPr>
                 <w:rFonts w:ascii="맑은 고딕" w:eastAsia="맑은 고딕" w:hAnsi="맑은 고딕" w:cs="Times New Roman"/>
                 <w:kern w:val="1"/>
                 <w:szCs w:val="20"/>
               </w:rPr>
+            </w:pPr>
+            <w:r>
+              <w:rPr>
+                <w:rFonts w:ascii="맑은 고딕" w:eastAsia="맑은 고딕" w:hAnsi="맑은 고딕" w:cs="Times New Roman"/>
+                <w:kern w:val="1"/>
+                <w:szCs w:val="20"/>
+              </w:rPr>
               <w:t>●능숙 ○보통 ○기본</w:t>
             </w:r>
           </w:p>
@@ -3588,9 +3699,105 @@
           <w:p>
             <w:pPr>
               <w:rPr>
-                <w:rFonts w:ascii="맑은 고딕" w:eastAsia="맑은 고딕" w:hAnsi="맑은 고딕"/>
-              </w:rPr>
-            </w:pPr>
+                <w:rFonts w:ascii="맑은 고딕" w:eastAsia="맑은 고딕" w:hAnsi="맑은 고딕" w:hint="eastAsia"/>
+                <w:sz w:val="16"/>
+                <w:szCs w:val="16"/>
+              </w:rPr>
+            </w:pPr>
+            <w:r>
+              <w:rPr>
+                <w:rFonts w:ascii="맑은 고딕" w:eastAsia="맑은 고딕" w:hAnsi="맑은 고딕"/>
+                <w:sz w:val="16"/>
+                <w:szCs w:val="16"/>
+              </w:rPr>
+              <w:t>QClass</w:t>
+            </w:r>
+            <w:r>
+              <w:rPr>
+                <w:rFonts w:ascii="맑은 고딕" w:eastAsia="맑은 고딕" w:hAnsi="맑은 고딕" w:hint="eastAsia"/>
+                <w:sz w:val="16"/>
+                <w:szCs w:val="16"/>
+              </w:rPr>
+              <w:t xml:space="preserve">를 </w:t>
+            </w:r>
+            <w:r>
+              <w:rPr>
+                <w:rFonts w:ascii="맑은 고딕" w:eastAsia="맑은 고딕" w:hAnsi="맑은 고딕" w:hint="eastAsia"/>
+                <w:sz w:val="16"/>
+                <w:szCs w:val="16"/>
+              </w:rPr>
+              <w:t>사</w:t>
+            </w:r>
+            <w:r>
+              <w:rPr>
+                <w:rFonts w:ascii="맑은 고딕" w:eastAsia="맑은 고딕" w:hAnsi="맑은 고딕" w:hint="eastAsia"/>
+                <w:sz w:val="16"/>
+                <w:szCs w:val="16"/>
+              </w:rPr>
+              <w:t xml:space="preserve">용하여 </w:t>
+            </w:r>
+            <w:r>
+              <w:rPr>
+                <w:rFonts w:ascii="맑은 고딕" w:eastAsia="맑은 고딕" w:hAnsi="맑은 고딕" w:hint="eastAsia"/>
+                <w:sz w:val="16"/>
+                <w:szCs w:val="16"/>
+              </w:rPr>
+              <w:t>엔티티</w:t>
+            </w:r>
+            <w:r>
+              <w:rPr>
+                <w:rFonts w:ascii="맑은 고딕" w:eastAsia="맑은 고딕" w:hAnsi="맑은 고딕"/>
+                <w:sz w:val="16"/>
+                <w:szCs w:val="16"/>
+              </w:rPr>
+              <w:t xml:space="preserve"> 클래스의 확장시킴으로써</w:t>
+            </w:r>
+            <w:r>
+              <w:rPr>
+                <w:rFonts w:hint="eastAsia"/>
+              </w:rPr>
+              <w:t xml:space="preserve"> </w:t>
+            </w:r>
+            <w:r>
+              <w:rPr>
+                <w:rFonts w:ascii="맑은 고딕" w:eastAsia="맑은 고딕" w:hAnsi="맑은 고딕" w:hint="eastAsia"/>
+                <w:sz w:val="16"/>
+                <w:szCs w:val="16"/>
+              </w:rPr>
+              <w:t>편의성과</w:t>
+            </w:r>
+            <w:r>
+              <w:rPr>
+                <w:rFonts w:ascii="맑은 고딕" w:eastAsia="맑은 고딕" w:hAnsi="맑은 고딕"/>
+                <w:sz w:val="16"/>
+                <w:szCs w:val="16"/>
+              </w:rPr>
+              <w:t xml:space="preserve"> 안전성을 제공</w:t>
+            </w:r>
+            <w:r>
+              <w:rPr>
+                <w:rFonts w:ascii="맑은 고딕" w:eastAsia="맑은 고딕" w:hAnsi="맑은 고딕" w:hint="eastAsia"/>
+                <w:sz w:val="16"/>
+                <w:szCs w:val="16"/>
+              </w:rPr>
+              <w:t>해</w:t>
+            </w:r>
+            <w:r>
+              <w:rPr>
+                <w:rFonts w:ascii="맑은 고딕" w:eastAsia="맑은 고딕" w:hAnsi="맑은 고딕"/>
+                <w:sz w:val="16"/>
+                <w:szCs w:val="16"/>
+              </w:rPr>
+              <w:t xml:space="preserve"> 유지보수</w:t>
+            </w:r>
+            <w:r>
+              <w:rPr>
+                <w:rFonts w:ascii="맑은 고딕" w:eastAsia="맑은 고딕" w:hAnsi="맑은 고딕" w:hint="eastAsia"/>
+                <w:sz w:val="16"/>
+                <w:szCs w:val="16"/>
+              </w:rPr>
+              <w:t>를 확보할수 있었습니다.</w:t>
+            </w:r>
           </w:p>
         </w:tc>
       </w:tr>
@@ -3601,14 +3808,57 @@
         <w:tc>
           <w:tcPr>
             <w:tcW w:w="3228" w:type="dxa"/>
-          </w:tcPr>
-          <w:p>
-            <w:pPr>
-              <w:jc w:val="center"/>
-              <w:rPr>
-                <w:rFonts w:ascii="맑은 고딕" w:eastAsia="맑은 고딕" w:hAnsi="맑은 고딕"/>
-              </w:rPr>
-            </w:pPr>
+            <w:vAlign w:val="center"/>
+          </w:tcPr>
+          <w:p>
+            <w:pPr>
+              <w:pStyle w:val="a3"/>
+              <w:tabs>
+                <w:tab w:val="left" w:pos="800"/>
+                <w:tab w:val="left" w:pos="1600"/>
+                <w:tab w:val="left" w:pos="2400"/>
+                <w:tab w:val="left" w:pos="3200"/>
+                <w:tab w:val="left" w:pos="4000"/>
+                <w:tab w:val="left" w:pos="4800"/>
+                <w:tab w:val="left" w:pos="5600"/>
+                <w:tab w:val="left" w:pos="6400"/>
+                <w:tab w:val="left" w:pos="7200"/>
+                <w:tab w:val="left" w:pos="8000"/>
+                <w:tab w:val="left" w:pos="8800"/>
+                <w:tab w:val="left" w:pos="9600"/>
+                <w:tab w:val="left" w:pos="10400"/>
+                <w:tab w:val="left" w:pos="11200"/>
+                <w:tab w:val="left" w:pos="12000"/>
+                <w:tab w:val="left" w:pos="12800"/>
+                <w:tab w:val="left" w:pos="13600"/>
+                <w:tab w:val="left" w:pos="14400"/>
+                <w:tab w:val="left" w:pos="15200"/>
+                <w:tab w:val="left" w:pos="16000"/>
+                <w:tab w:val="left" w:pos="16800"/>
+                <w:tab w:val="left" w:pos="17600"/>
+                <w:tab w:val="left" w:pos="18400"/>
+                <w:tab w:val="left" w:pos="19200"/>
+                <w:tab w:val="left" w:pos="20000"/>
+                <w:tab w:val="left" w:pos="20800"/>
+                <w:tab w:val="left" w:pos="21600"/>
+                <w:tab w:val="left" w:pos="22400"/>
+                <w:tab w:val="left" w:pos="23200"/>
+                <w:tab w:val="left" w:pos="24000"/>
+                <w:tab w:val="left" w:pos="24800"/>
+              </w:tabs>
+              <w:wordWrap/>
+              <w:ind w:right="0"/>
+              <w:jc w:val="center"/>
+              <w:rPr>
+                <w:rFonts w:ascii="맑은 고딕" w:eastAsia="맑은 고딕" w:hAnsi="맑은 고딕" w:hint="eastAsia"/>
+              </w:rPr>
+            </w:pPr>
+            <w:r>
+              <w:rPr>
+                <w:rFonts w:ascii="맑은 고딕" w:eastAsia="맑은 고딕" w:hAnsi="맑은 고딕" w:hint="eastAsia"/>
+              </w:rPr>
+              <w:t>DBMS</w:t>
+            </w:r>
           </w:p>
         </w:tc>
         <w:tc>
@@ -3619,14 +3869,43 @@
           <w:p>
             <w:pPr>
               <w:jc w:val="center"/>
-            </w:pPr>
-            <w:r>
               <w:rPr>
                 <w:rFonts w:ascii="맑은 고딕" w:eastAsia="맑은 고딕" w:hAnsi="맑은 고딕" w:cs="Times New Roman"/>
                 <w:kern w:val="1"/>
                 <w:szCs w:val="20"/>
               </w:rPr>
-              <w:t>●능숙 ○보통 ○기본</w:t>
+            </w:pPr>
+            <w:r>
+              <w:rPr>
+                <w:rFonts w:ascii="맑은 고딕" w:eastAsia="맑은 고딕" w:hAnsi="맑은 고딕" w:cs="Times New Roman"/>
+                <w:kern w:val="1"/>
+                <w:szCs w:val="20"/>
+              </w:rPr>
+              <w:t>●</w:t>
+            </w:r>
+            <w:r>
+              <w:rPr>
+                <w:rFonts w:ascii="맑은 고딕" w:eastAsia="맑은 고딕" w:hAnsi="맑은 고딕" w:cs="Times New Roman"/>
+                <w:kern w:val="1"/>
+                <w:szCs w:val="20"/>
+              </w:rPr>
+              <w:t xml:space="preserve">능숙 </w:t>
+            </w:r>
+            <w:r>
+              <w:rPr>
+                <w:rFonts w:ascii="맑은 고딕" w:eastAsia="맑은 고딕" w:hAnsi="맑은 고딕" w:cs="Times New Roman"/>
+                <w:kern w:val="1"/>
+                <w:szCs w:val="20"/>
+              </w:rPr>
+              <w:t>○</w:t>
+            </w:r>
+            <w:r>
+              <w:rPr>
+                <w:rFonts w:ascii="맑은 고딕" w:eastAsia="맑은 고딕" w:hAnsi="맑은 고딕" w:cs="Times New Roman"/>
+                <w:kern w:val="1"/>
+                <w:szCs w:val="20"/>
+              </w:rPr>
+              <w:t>보통 ○기본</w:t>
             </w:r>
           </w:p>
         </w:tc>
@@ -3637,9 +3916,35 @@
           <w:p>
             <w:pPr>
               <w:rPr>
-                <w:rFonts w:ascii="맑은 고딕" w:eastAsia="맑은 고딕" w:hAnsi="맑은 고딕"/>
-              </w:rPr>
-            </w:pPr>
+                <w:rFonts w:ascii="맑은 고딕" w:eastAsia="맑은 고딕" w:hAnsi="맑은 고딕" w:hint="eastAsia"/>
+                <w:sz w:val="16"/>
+                <w:szCs w:val="16"/>
+              </w:rPr>
+            </w:pPr>
+            <w:r>
+              <w:rPr>
+                <w:rFonts w:ascii="맑은 고딕" w:eastAsia="맑은 고딕" w:hAnsi="맑은 고딕" w:hint="eastAsia"/>
+                <w:sz w:val="16"/>
+                <w:szCs w:val="16"/>
+              </w:rPr>
+              <w:t>여러 프로젝트를 하면서 DB</w:t>
+            </w:r>
+            <w:r>
+              <w:rPr>
+                <w:rFonts w:ascii="맑은 고딕" w:eastAsia="맑은 고딕" w:hAnsi="맑은 고딕" w:hint="eastAsia"/>
+                <w:sz w:val="16"/>
+                <w:szCs w:val="16"/>
+              </w:rPr>
+              <w:t>의 쿼리문에 대해 이해도가 높아졌으며,</w:t>
+            </w:r>
+            <w:r>
+              <w:rPr>
+                <w:rFonts w:ascii="맑은 고딕" w:eastAsia="맑은 고딕" w:hAnsi="맑은 고딕"/>
+                <w:sz w:val="16"/>
+                <w:szCs w:val="16"/>
+              </w:rPr>
+              <w:t xml:space="preserve"> Oracle이나 MySQL과 같은 데이터베이스에 연결하여 DBeaver와 같은 툴을 사용하여 쿼리를 보낼 수 있는 경험이 있었습니다. 이를 통해 데이터베이스와의 상호작용을 효율적으로 할 수 있는 능력을 키웠습니다.</w:t>
+            </w:r>
           </w:p>
         </w:tc>
       </w:tr>
@@ -3650,12 +3955,49 @@
         <w:tc>
           <w:tcPr>
             <w:tcW w:w="3228" w:type="dxa"/>
-          </w:tcPr>
-          <w:p>
-            <w:pPr>
-              <w:jc w:val="center"/>
-              <w:rPr>
-                <w:rFonts w:ascii="맑은 고딕" w:eastAsia="맑은 고딕" w:hAnsi="맑은 고딕"/>
+            <w:vAlign w:val="center"/>
+          </w:tcPr>
+          <w:p>
+            <w:pPr>
+              <w:pStyle w:val="a3"/>
+              <w:tabs>
+                <w:tab w:val="left" w:pos="800"/>
+                <w:tab w:val="left" w:pos="1600"/>
+                <w:tab w:val="left" w:pos="2400"/>
+                <w:tab w:val="left" w:pos="3200"/>
+                <w:tab w:val="left" w:pos="4000"/>
+                <w:tab w:val="left" w:pos="4800"/>
+                <w:tab w:val="left" w:pos="5600"/>
+                <w:tab w:val="left" w:pos="6400"/>
+                <w:tab w:val="left" w:pos="7200"/>
+                <w:tab w:val="left" w:pos="8000"/>
+                <w:tab w:val="left" w:pos="8800"/>
+                <w:tab w:val="left" w:pos="9600"/>
+                <w:tab w:val="left" w:pos="10400"/>
+                <w:tab w:val="left" w:pos="11200"/>
+                <w:tab w:val="left" w:pos="12000"/>
+                <w:tab w:val="left" w:pos="12800"/>
+                <w:tab w:val="left" w:pos="13600"/>
+                <w:tab w:val="left" w:pos="14400"/>
+                <w:tab w:val="left" w:pos="15200"/>
+                <w:tab w:val="left" w:pos="16000"/>
+                <w:tab w:val="left" w:pos="16800"/>
+                <w:tab w:val="left" w:pos="17600"/>
+                <w:tab w:val="left" w:pos="18400"/>
+                <w:tab w:val="left" w:pos="19200"/>
+                <w:tab w:val="left" w:pos="20000"/>
+                <w:tab w:val="left" w:pos="20800"/>
+                <w:tab w:val="left" w:pos="21600"/>
+                <w:tab w:val="left" w:pos="22400"/>
+                <w:tab w:val="left" w:pos="23200"/>
+                <w:tab w:val="left" w:pos="24000"/>
+                <w:tab w:val="left" w:pos="24800"/>
+              </w:tabs>
+              <w:wordWrap/>
+              <w:ind w:right="0"/>
+              <w:jc w:val="center"/>
+              <w:rPr>
+                <w:rFonts w:ascii="맑은 고딕" w:eastAsia="맑은 고딕" w:hAnsi="맑은 고딕" w:hint="eastAsia"/>
               </w:rPr>
             </w:pPr>
           </w:p>
@@ -3668,6 +4010,11 @@
           <w:p>
             <w:pPr>
               <w:jc w:val="center"/>
+              <w:rPr>
+                <w:rFonts w:ascii="맑은 고딕" w:eastAsia="맑은 고딕" w:hAnsi="맑은 고딕" w:cs="Times New Roman"/>
+                <w:kern w:val="1"/>
+                <w:szCs w:val="20"/>
+              </w:rPr>
             </w:pPr>
             <w:r>
               <w:rPr>
@@ -3699,14 +4046,57 @@
         <w:tc>
           <w:tcPr>
             <w:tcW w:w="3228" w:type="dxa"/>
-          </w:tcPr>
-          <w:p>
-            <w:pPr>
-              <w:jc w:val="center"/>
-              <w:rPr>
-                <w:rFonts w:ascii="맑은 고딕" w:eastAsia="맑은 고딕" w:hAnsi="맑은 고딕"/>
-              </w:rPr>
-            </w:pPr>
+            <w:vAlign w:val="center"/>
+          </w:tcPr>
+          <w:p>
+            <w:pPr>
+              <w:pStyle w:val="a3"/>
+              <w:tabs>
+                <w:tab w:val="left" w:pos="800"/>
+                <w:tab w:val="left" w:pos="1600"/>
+                <w:tab w:val="left" w:pos="2400"/>
+                <w:tab w:val="left" w:pos="3200"/>
+                <w:tab w:val="left" w:pos="4000"/>
+                <w:tab w:val="left" w:pos="4800"/>
+                <w:tab w:val="left" w:pos="5600"/>
+                <w:tab w:val="left" w:pos="6400"/>
+                <w:tab w:val="left" w:pos="7200"/>
+                <w:tab w:val="left" w:pos="8000"/>
+                <w:tab w:val="left" w:pos="8800"/>
+                <w:tab w:val="left" w:pos="9600"/>
+                <w:tab w:val="left" w:pos="10400"/>
+                <w:tab w:val="left" w:pos="11200"/>
+                <w:tab w:val="left" w:pos="12000"/>
+                <w:tab w:val="left" w:pos="12800"/>
+                <w:tab w:val="left" w:pos="13600"/>
+                <w:tab w:val="left" w:pos="14400"/>
+                <w:tab w:val="left" w:pos="15200"/>
+                <w:tab w:val="left" w:pos="16000"/>
+                <w:tab w:val="left" w:pos="16800"/>
+                <w:tab w:val="left" w:pos="17600"/>
+                <w:tab w:val="left" w:pos="18400"/>
+                <w:tab w:val="left" w:pos="19200"/>
+                <w:tab w:val="left" w:pos="20000"/>
+                <w:tab w:val="left" w:pos="20800"/>
+                <w:tab w:val="left" w:pos="21600"/>
+                <w:tab w:val="left" w:pos="22400"/>
+                <w:tab w:val="left" w:pos="23200"/>
+                <w:tab w:val="left" w:pos="24000"/>
+                <w:tab w:val="left" w:pos="24800"/>
+              </w:tabs>
+              <w:wordWrap/>
+              <w:ind w:right="0"/>
+              <w:jc w:val="center"/>
+              <w:rPr>
+                <w:rFonts w:ascii="맑은 고딕" w:eastAsia="맑은 고딕" w:hAnsi="맑은 고딕" w:hint="eastAsia"/>
+              </w:rPr>
+            </w:pPr>
+            <w:r>
+              <w:rPr>
+                <w:rFonts w:ascii="맑은 고딕" w:eastAsia="맑은 고딕" w:hAnsi="맑은 고딕" w:hint="eastAsia"/>
+              </w:rPr>
+              <w:t>AWS</w:t>
+            </w:r>
           </w:p>
         </w:tc>
         <w:tc>
@@ -3717,14 +4107,43 @@
           <w:p>
             <w:pPr>
               <w:jc w:val="center"/>
-            </w:pPr>
-            <w:r>
               <w:rPr>
                 <w:rFonts w:ascii="맑은 고딕" w:eastAsia="맑은 고딕" w:hAnsi="맑은 고딕" w:cs="Times New Roman"/>
                 <w:kern w:val="1"/>
                 <w:szCs w:val="20"/>
               </w:rPr>
-              <w:t>●능숙 ○보통 ○기본</w:t>
+            </w:pPr>
+            <w:r>
+              <w:rPr>
+                <w:rFonts w:ascii="맑은 고딕" w:eastAsia="맑은 고딕" w:hAnsi="맑은 고딕" w:cs="Times New Roman"/>
+                <w:kern w:val="1"/>
+                <w:szCs w:val="20"/>
+              </w:rPr>
+              <w:t>○</w:t>
+            </w:r>
+            <w:r>
+              <w:rPr>
+                <w:rFonts w:ascii="맑은 고딕" w:eastAsia="맑은 고딕" w:hAnsi="맑은 고딕" w:cs="Times New Roman"/>
+                <w:kern w:val="1"/>
+                <w:szCs w:val="20"/>
+              </w:rPr>
+              <w:t xml:space="preserve">능숙 </w:t>
+            </w:r>
+            <w:r>
+              <w:rPr>
+                <w:rFonts w:ascii="맑은 고딕" w:eastAsia="맑은 고딕" w:hAnsi="맑은 고딕" w:cs="Times New Roman"/>
+                <w:kern w:val="1"/>
+                <w:szCs w:val="20"/>
+              </w:rPr>
+              <w:t>●</w:t>
+            </w:r>
+            <w:r>
+              <w:rPr>
+                <w:rFonts w:ascii="맑은 고딕" w:eastAsia="맑은 고딕" w:hAnsi="맑은 고딕" w:cs="Times New Roman"/>
+                <w:kern w:val="1"/>
+                <w:szCs w:val="20"/>
+              </w:rPr>
+              <w:t>보통 ○기본</w:t>
             </w:r>
           </w:p>
         </w:tc>
@@ -3748,14 +4167,57 @@
         <w:tc>
           <w:tcPr>
             <w:tcW w:w="3228" w:type="dxa"/>
-          </w:tcPr>
-          <w:p>
-            <w:pPr>
-              <w:jc w:val="center"/>
-              <w:rPr>
-                <w:rFonts w:ascii="맑은 고딕" w:eastAsia="맑은 고딕" w:hAnsi="맑은 고딕"/>
-              </w:rPr>
-            </w:pPr>
+            <w:vAlign w:val="center"/>
+          </w:tcPr>
+          <w:p>
+            <w:pPr>
+              <w:pStyle w:val="a3"/>
+              <w:tabs>
+                <w:tab w:val="left" w:pos="800"/>
+                <w:tab w:val="left" w:pos="1600"/>
+                <w:tab w:val="left" w:pos="2400"/>
+                <w:tab w:val="left" w:pos="3200"/>
+                <w:tab w:val="left" w:pos="4000"/>
+                <w:tab w:val="left" w:pos="4800"/>
+                <w:tab w:val="left" w:pos="5600"/>
+                <w:tab w:val="left" w:pos="6400"/>
+                <w:tab w:val="left" w:pos="7200"/>
+                <w:tab w:val="left" w:pos="8000"/>
+                <w:tab w:val="left" w:pos="8800"/>
+                <w:tab w:val="left" w:pos="9600"/>
+                <w:tab w:val="left" w:pos="10400"/>
+                <w:tab w:val="left" w:pos="11200"/>
+                <w:tab w:val="left" w:pos="12000"/>
+                <w:tab w:val="left" w:pos="12800"/>
+                <w:tab w:val="left" w:pos="13600"/>
+                <w:tab w:val="left" w:pos="14400"/>
+                <w:tab w:val="left" w:pos="15200"/>
+                <w:tab w:val="left" w:pos="16000"/>
+                <w:tab w:val="left" w:pos="16800"/>
+                <w:tab w:val="left" w:pos="17600"/>
+                <w:tab w:val="left" w:pos="18400"/>
+                <w:tab w:val="left" w:pos="19200"/>
+                <w:tab w:val="left" w:pos="20000"/>
+                <w:tab w:val="left" w:pos="20800"/>
+                <w:tab w:val="left" w:pos="21600"/>
+                <w:tab w:val="left" w:pos="22400"/>
+                <w:tab w:val="left" w:pos="23200"/>
+                <w:tab w:val="left" w:pos="24000"/>
+                <w:tab w:val="left" w:pos="24800"/>
+              </w:tabs>
+              <w:wordWrap/>
+              <w:ind w:right="0"/>
+              <w:jc w:val="center"/>
+              <w:rPr>
+                <w:rFonts w:ascii="맑은 고딕" w:eastAsia="맑은 고딕" w:hAnsi="맑은 고딕" w:hint="eastAsia"/>
+              </w:rPr>
+            </w:pPr>
+            <w:r>
+              <w:rPr>
+                <w:rFonts w:ascii="맑은 고딕" w:eastAsia="맑은 고딕" w:hAnsi="맑은 고딕" w:hint="eastAsia"/>
+              </w:rPr>
+              <w:t>JSP</w:t>
+            </w:r>
           </w:p>
         </w:tc>
         <w:tc>
@@ -3766,14 +4228,43 @@
           <w:p>
             <w:pPr>
               <w:jc w:val="center"/>
-            </w:pPr>
-            <w:r>
               <w:rPr>
                 <w:rFonts w:ascii="맑은 고딕" w:eastAsia="맑은 고딕" w:hAnsi="맑은 고딕" w:cs="Times New Roman"/>
                 <w:kern w:val="1"/>
                 <w:szCs w:val="20"/>
               </w:rPr>
-              <w:t>●능숙 ○보통 ○기본</w:t>
+            </w:pPr>
+            <w:r>
+              <w:rPr>
+                <w:rFonts w:ascii="맑은 고딕" w:eastAsia="맑은 고딕" w:hAnsi="맑은 고딕" w:cs="Times New Roman"/>
+                <w:kern w:val="1"/>
+                <w:szCs w:val="20"/>
+              </w:rPr>
+              <w:t>○</w:t>
+            </w:r>
+            <w:r>
+              <w:rPr>
+                <w:rFonts w:ascii="맑은 고딕" w:eastAsia="맑은 고딕" w:hAnsi="맑은 고딕" w:cs="Times New Roman"/>
+                <w:kern w:val="1"/>
+                <w:szCs w:val="20"/>
+              </w:rPr>
+              <w:t xml:space="preserve">능숙 </w:t>
+            </w:r>
+            <w:r>
+              <w:rPr>
+                <w:rFonts w:ascii="맑은 고딕" w:eastAsia="맑은 고딕" w:hAnsi="맑은 고딕" w:cs="Times New Roman"/>
+                <w:kern w:val="1"/>
+                <w:szCs w:val="20"/>
+              </w:rPr>
+              <w:t>●</w:t>
+            </w:r>
+            <w:r>
+              <w:rPr>
+                <w:rFonts w:ascii="맑은 고딕" w:eastAsia="맑은 고딕" w:hAnsi="맑은 고딕" w:cs="Times New Roman"/>
+                <w:kern w:val="1"/>
+                <w:szCs w:val="20"/>
+              </w:rPr>
+              <w:t>보통 ○기본</w:t>
             </w:r>
           </w:p>
         </w:tc>
@@ -3831,7 +4322,6 @@
                 <w:sz w:val="36"/>
                 <w:szCs w:val="38"/>
               </w:rPr>
-              <w:lastRenderedPageBreak/>
               <w:t>자 기 소 개 서</w:t>
             </w:r>
           </w:p>
@@ -3947,33 +4437,440 @@
               <w:autoSpaceDN/>
             </w:pPr>
             <w:r>
-              <w:t>산업체 회사에서 일했던 경험이 있습니다. 이전에 병원 물류 회사에서 근무하며 병원에 필요한 물품을 준비하고 배송하는 업무를 담당했습니다. 이 경험을 통해 물류 프로세스와 고객 서비스의 중요성을 깨달았습니다. 그러나 단순히 반복되는 업무에 만족하지 못해, 미술적 감각과 창의력을 활용할 수 있는 컴퓨터 관련 직업을 찾아봤습니다. 이 과정에서 제가 상상한 것을 네트워크를 통해 사람들에게 공유하고 서비스를 제공하는 개발자라는 직업에 관심을 가지게 되었습니다. 결국 컴퓨터 공학을 전공하게 되었고, 기초 IT 지식과 네트워크에 대한 깊은 관심을 갖게 되었습니다. 이를 통해 끊임없이 배우고 성장하는 개발자로서의 새로운 경로를 시작하게 되었습니다.</w:t>
+              <w:t xml:space="preserve">산업체 회사에서 일했던 경험이 있습니다. 이전에 병원 물류 회사에서 근무하며 병원에 필요한 물품을 준비하고 배송하는 </w:t>
+            </w:r>
+            <w:r>
+              <w:rPr>
+                <w:rFonts w:hint="eastAsia"/>
+              </w:rPr>
+              <w:t xml:space="preserve">단순한 </w:t>
+            </w:r>
+            <w:r>
+              <w:rPr>
+                <w:rFonts w:hint="eastAsia"/>
+              </w:rPr>
+              <w:t>업무</w:t>
+            </w:r>
+            <w:r>
+              <w:t>였습니다</w:t>
+            </w:r>
+            <w:r>
+              <w:t xml:space="preserve">. 이 경험을 통해 물류 프로세스와 고객 서비스의 중요성을 </w:t>
+            </w:r>
+            <w:r>
+              <w:rPr>
+                <w:rFonts w:hint="eastAsia"/>
+              </w:rPr>
+              <w:t>깨닫는 경험 이였지만,</w:t>
+            </w:r>
+            <w:r>
+              <w:t xml:space="preserve"> 단순</w:t>
+            </w:r>
+            <w:r>
+              <w:rPr>
+                <w:rFonts w:hint="eastAsia"/>
+              </w:rPr>
+              <w:t>하게</w:t>
+            </w:r>
+            <w:r>
+              <w:t xml:space="preserve"> 반복되는 업무</w:t>
+            </w:r>
+            <w:r>
+              <w:rPr>
+                <w:rFonts w:hint="eastAsia"/>
+              </w:rPr>
+              <w:t>가 지루해지며 업무에 대한 불만을</w:t>
+            </w:r>
+            <w:r>
+              <w:t xml:space="preserve"> </w:t>
+            </w:r>
+            <w:r>
+              <w:rPr>
+                <w:rFonts w:hint="eastAsia"/>
+              </w:rPr>
+              <w:t>가지게 되었고,</w:t>
+            </w:r>
+            <w:r>
+              <w:rPr>
+                <w:rFonts w:hint="eastAsia"/>
+              </w:rPr>
+              <w:t xml:space="preserve"> 산업체는 저와 맞지 않다는 결론을 내리</w:t>
+            </w:r>
+            <w:r>
+              <w:rPr>
+                <w:rFonts w:hint="eastAsia"/>
+              </w:rPr>
+              <w:t>며</w:t>
+            </w:r>
+            <w:r>
+              <w:rPr>
+                <w:rFonts w:hint="eastAsia"/>
+              </w:rPr>
+              <w:t xml:space="preserve"> </w:t>
+            </w:r>
+            <w:r>
+              <w:rPr>
+                <w:rFonts w:hint="eastAsia"/>
+              </w:rPr>
+              <w:t xml:space="preserve">저에게 알맞은 </w:t>
+            </w:r>
+            <w:r>
+              <w:rPr>
+                <w:rFonts w:hint="eastAsia"/>
+              </w:rPr>
+              <w:t>직업</w:t>
+            </w:r>
+            <w:r>
+              <w:rPr>
+                <w:rFonts w:hint="eastAsia"/>
+              </w:rPr>
+              <w:t>들이</w:t>
+            </w:r>
+            <w:r>
+              <w:rPr>
+                <w:rFonts w:hint="eastAsia"/>
+              </w:rPr>
+              <w:t xml:space="preserve"> </w:t>
+            </w:r>
+            <w:r>
+              <w:rPr>
+                <w:rFonts w:hint="eastAsia"/>
+              </w:rPr>
+              <w:t>무엇이 있을지 검색하며 찾아보았습니다.</w:t>
+            </w:r>
+            <w:r>
+              <w:rPr>
+                <w:rFonts w:hint="eastAsia"/>
+              </w:rPr>
+              <w:t xml:space="preserve"> </w:t>
             </w:r>
             <w:r>
               <w:br/>
-              <w:t xml:space="preserve">이러한 경험은 제게 큰 동기부여가 되었습니다. 컴퓨터 공학을 전공하면서, 제가 배운 모든 지식과 기술을 활용하여, 사용자와 고객이 원하는 서비스를 제공하는 개발자가 되고 싶다는 확고한 결심을 하게 되었습니다. 이를 위해 기초적인 프로그래밍 언어부터 시작하여, JAVA, </w:t>
-            </w:r>
-            <w:proofErr w:type="gramStart"/>
-            <w:r>
-              <w:t>JPA ,AWS</w:t>
-            </w:r>
-            <w:proofErr w:type="gramEnd"/>
-            <w:r>
-              <w:t>, Spring, React 등 다양한 IT분야에 대해 깊게 공부하고 있습니다.</w:t>
+            </w:r>
+            <w:r>
+              <w:rPr>
+                <w:rFonts w:hint="eastAsia"/>
+              </w:rPr>
+              <w:t xml:space="preserve">그런데 유독, </w:t>
+            </w:r>
+            <w:r>
+              <w:rPr>
+                <w:rFonts w:hint="eastAsia"/>
+              </w:rPr>
+              <w:t xml:space="preserve">무심코 지나간 </w:t>
+            </w:r>
+            <w:r>
+              <w:rPr>
+                <w:rFonts w:hint="eastAsia"/>
+              </w:rPr>
+              <w:t>Googl</w:t>
+            </w:r>
+            <w:r>
+              <w:rPr>
+                <w:rFonts w:hint="eastAsia"/>
+              </w:rPr>
+              <w:t>e이나 Yutube 등</w:t>
+            </w:r>
+            <w:r>
+              <w:rPr>
+                <w:rFonts w:hint="eastAsia"/>
+              </w:rPr>
+              <w:t xml:space="preserve"> </w:t>
+            </w:r>
+            <w:r>
+              <w:rPr>
+                <w:rFonts w:hint="eastAsia"/>
+              </w:rPr>
+              <w:t>메인 화면들이</w:t>
+            </w:r>
+            <w:r>
+              <w:rPr>
+                <w:rFonts w:hint="eastAsia"/>
+              </w:rPr>
+              <w:t xml:space="preserve"> 눈에 이끌리게 되었습니다. 사람들과 인터넷에서 소통을 하며 자신의 창작물을 보여주는 게시판들</w:t>
+            </w:r>
+            <w:r>
+              <w:rPr>
+                <w:rFonts w:hint="eastAsia"/>
+              </w:rPr>
+              <w:t>과 제가 찾고자 하는 정보를 서칭해주는 알고리즘을 대해</w:t>
+            </w:r>
+            <w:r>
+              <w:rPr>
+                <w:rFonts w:hint="eastAsia"/>
+              </w:rPr>
+              <w:t xml:space="preserve"> 관심을 가지게 되었고, 찾아본 결과</w:t>
+            </w:r>
+            <w:r>
+              <w:rPr>
+                <w:rFonts w:hint="eastAsia"/>
+              </w:rPr>
+              <w:t xml:space="preserve"> 개발자라는 </w:t>
+            </w:r>
+            <w:r>
+              <w:rPr>
+                <w:rFonts w:hint="eastAsia"/>
+              </w:rPr>
+              <w:t xml:space="preserve">특색이 </w:t>
+            </w:r>
+            <w:r>
+              <w:rPr>
+                <w:rFonts w:hint="eastAsia"/>
+              </w:rPr>
+              <w:t>끊임없</w:t>
+            </w:r>
+            <w:r>
+              <w:rPr>
+                <w:rFonts w:hint="eastAsia"/>
+              </w:rPr>
+              <w:t xml:space="preserve">이 사용자들에게 </w:t>
+            </w:r>
+            <w:r>
+              <w:rPr>
+                <w:rFonts w:hint="eastAsia"/>
+              </w:rPr>
+              <w:t>새로운 각양각생한 도메인</w:t>
+            </w:r>
+            <w:r>
+              <w:rPr>
+                <w:rFonts w:hint="eastAsia"/>
+              </w:rPr>
+              <w:t xml:space="preserve">을 </w:t>
+            </w:r>
+            <w:r>
+              <w:rPr>
+                <w:rFonts w:hint="eastAsia"/>
+              </w:rPr>
+              <w:t xml:space="preserve">체험을 </w:t>
+            </w:r>
+            <w:r>
+              <w:rPr>
+                <w:rFonts w:hint="eastAsia"/>
+              </w:rPr>
+              <w:t>돕기 위해</w:t>
+            </w:r>
+            <w:r>
+              <w:rPr>
+                <w:rFonts w:hint="eastAsia"/>
+              </w:rPr>
+              <w:t xml:space="preserve"> </w:t>
+            </w:r>
+            <w:r>
+              <w:rPr>
+                <w:rFonts w:hint="eastAsia"/>
+              </w:rPr>
+              <w:t xml:space="preserve">끊임없이 </w:t>
+            </w:r>
+            <w:r>
+              <w:rPr>
+                <w:rFonts w:hint="eastAsia"/>
+              </w:rPr>
+              <w:t>공부</w:t>
+            </w:r>
+            <w:r>
+              <w:rPr>
+                <w:rFonts w:hint="eastAsia"/>
+              </w:rPr>
+              <w:t>/</w:t>
+            </w:r>
+            <w:r>
+              <w:rPr>
+                <w:rFonts w:hint="eastAsia"/>
+              </w:rPr>
+              <w:t xml:space="preserve">연구를 통해 </w:t>
+            </w:r>
+            <w:r>
+              <w:rPr>
+                <w:rFonts w:hint="eastAsia"/>
+              </w:rPr>
+              <w:t>배워내 가며</w:t>
+            </w:r>
+            <w:r>
+              <w:rPr>
+                <w:rFonts w:hint="eastAsia"/>
+              </w:rPr>
+              <w:t xml:space="preserve"> 공부의 끝이 없다는 점과 </w:t>
+            </w:r>
+            <w:r>
+              <w:t>감각과 창의력을 활용</w:t>
+            </w:r>
+            <w:r>
+              <w:rPr>
+                <w:rFonts w:hint="eastAsia"/>
+              </w:rPr>
+              <w:t>하여</w:t>
+            </w:r>
+            <w:r>
+              <w:t xml:space="preserve"> 제가 상상한 것</w:t>
+            </w:r>
+            <w:r>
+              <w:rPr>
+                <w:rFonts w:hint="eastAsia"/>
+              </w:rPr>
+              <w:t>들</w:t>
+            </w:r>
+            <w:r>
+              <w:t>을</w:t>
+            </w:r>
+            <w:r>
+              <w:rPr>
+                <w:rFonts w:hint="eastAsia"/>
+              </w:rPr>
+              <w:t xml:space="preserve"> 온라인</w:t>
+            </w:r>
+            <w:r>
+              <w:t>,</w:t>
+            </w:r>
+            <w:r>
+              <w:rPr>
+                <w:rFonts w:hint="eastAsia"/>
+              </w:rPr>
+              <w:t xml:space="preserve"> 오프라인 구별없이</w:t>
+            </w:r>
+            <w:r>
+              <w:t xml:space="preserve"> 사람들과</w:t>
+            </w:r>
+            <w:r>
+              <w:t xml:space="preserve"> 공유하고 </w:t>
+            </w:r>
+            <w:r>
+              <w:rPr>
+                <w:rFonts w:hint="eastAsia"/>
+              </w:rPr>
+              <w:t xml:space="preserve">협업하며 모두의 결과물 즉, </w:t>
+            </w:r>
+            <w:r>
+              <w:t xml:space="preserve">서비스를 제공하는 개발자라는 직업에 관심을 가지게 되었습니다. </w:t>
             </w:r>
             <w:r>
               <w:br/>
+            </w:r>
+            <w:r>
+              <w:rPr>
+                <w:rFonts w:hint="eastAsia"/>
+              </w:rPr>
+              <w:t>그래서</w:t>
+            </w:r>
+            <w:r>
+              <w:t xml:space="preserve"> 컴퓨</w:t>
+            </w:r>
+            <w:r>
+              <w:rPr>
+                <w:rFonts w:hint="eastAsia"/>
+              </w:rPr>
+              <w:t>터정보학과를</w:t>
+            </w:r>
+            <w:r>
+              <w:t xml:space="preserve"> 전공</w:t>
+            </w:r>
+            <w:r>
+              <w:rPr>
+                <w:rFonts w:hint="eastAsia"/>
+              </w:rPr>
+              <w:t xml:space="preserve">을 하여 </w:t>
+            </w:r>
+            <w:r>
+              <w:t>기초</w:t>
+            </w:r>
+            <w:r>
+              <w:rPr>
+                <w:rFonts w:hint="eastAsia"/>
+              </w:rPr>
+              <w:t>지</w:t>
+            </w:r>
+            <w:r>
+              <w:t xml:space="preserve">식과 </w:t>
+            </w:r>
+            <w:r>
+              <w:rPr>
+                <w:rFonts w:hint="eastAsia"/>
+              </w:rPr>
+              <w:t>알고리즘</w:t>
+            </w:r>
+            <w:r>
+              <w:t>/자료구조/컴퓨터구조/네트워크/보안 등을 학교에서 CS를 익히</w:t>
+            </w:r>
+            <w:r>
+              <w:rPr>
+                <w:rFonts w:hint="eastAsia"/>
+              </w:rPr>
+              <w:t>려는 자세를 갖추고자 하였고,</w:t>
+            </w:r>
+            <w:r>
+              <w:t xml:space="preserve"> </w:t>
+            </w:r>
+            <w:r>
+              <w:rPr>
+                <w:rFonts w:hint="eastAsia"/>
+              </w:rPr>
+              <w:t>대인관계와</w:t>
+            </w:r>
+            <w:r>
+              <w:t xml:space="preserve"> 상대방과의 문제해결을 하기위해 소통전략을</w:t>
+            </w:r>
+            <w:r>
+              <w:rPr>
+                <w:rFonts w:hint="eastAsia"/>
+              </w:rPr>
+              <w:t xml:space="preserve"> 배워나가며 </w:t>
+            </w:r>
+            <w:r>
+              <w:t>성장하</w:t>
+            </w:r>
+            <w:r>
+              <w:rPr>
+                <w:rFonts w:hint="eastAsia"/>
+              </w:rPr>
+              <w:t>려고 하였습니다</w:t>
+            </w:r>
+            <w:r>
+              <w:t>.</w:t>
+            </w:r>
+            <w:r>
+              <w:br/>
+            </w:r>
+            <w:r>
+              <w:rPr>
+                <w:rFonts w:hint="eastAsia"/>
+              </w:rPr>
+              <w:t>그러나</w:t>
+            </w:r>
+            <w:r>
+              <w:t>, 제가 자신 있게 생각했던 부분을 간과한 것 같습니다. 제 전공인 IT 계열에서는 모든 기초 지식을 다루기는 했지만, 특정 직무에 필요한 개념에 대한 학습은 따로 진행해야 했습니다. 이러한 인식은 KIC캠퍼스를 통해 JSP 프로젝트를 준비하면서 더욱 명확해졌습니다. 새로운 영역에 발을 들여놓을 때마다 부족한 부분을 극복해 나가야 한다는 점을 깨</w:t>
+            </w:r>
+            <w:r>
+              <w:rPr>
+                <w:rFonts w:hint="eastAsia"/>
+              </w:rPr>
+              <w:t>닫고,</w:t>
+            </w:r>
+            <w:r>
+              <w:t xml:space="preserve"> 이를 통해 계속해서 학습하고 발전해 나가야 함을 더욱 명확하게 이해할 수 있었습니다.</w:t>
+            </w:r>
+            <w:r>
+              <w:br/>
+            </w:r>
+            <w:r>
               <w:t>또한, 팀 프로젝트를 진행하면서 팀원들과의 협업 능력과 리더십도 함께 키웠습니다. 이러한 경험들을 바탕으로, 제가 직면한 문제를 해결하고, 더 나아가 기업의 가치를 높이는 개발자가 되고자 합니다.</w:t>
             </w:r>
             <w:r>
               <w:br/>
-              <w:t>이러한 터닝 포인트는 저를 끊임없이 성장하게 만들었고, 이를 통해 저는 개발자라는 직업에 대한 확고한 자신감과 열정을 갖게 되었습니다. 이제는 제가 배운 지식과 능력을 실제로 활용하여, 사람들의 삶에 긍정적인 영향을 미칠 수 있는 서비스를 개발하고 제공하는 개발자가 되기 위해 다음 단계로 나아가고자 합니다.</w:t>
-            </w:r>
-          </w:p>
-          <w:p>
-            <w:pPr>
-              <w:rPr>
-                <w:rFonts w:ascii="맑은 고딕" w:eastAsia="맑은 고딕" w:hAnsi="맑은 고딕" w:hint="eastAsia"/>
+              <w:t>이러한 터닝 포인트는 저를 끊임없이 성장하게 만들었고, 이를 통해 저는 개발자라는 직업에 대한 확고한 자신감과 열정을 갖게 되</w:t>
+            </w:r>
+            <w:r>
+              <w:rPr>
+                <w:rFonts w:hint="eastAsia"/>
+              </w:rPr>
+              <w:t>었으며,</w:t>
+            </w:r>
+            <w:r>
+              <w:t xml:space="preserve"> 이제는 제가 배운 지식과 능력을 실제로 활용하여, 사람들의 삶에 긍정적인 영향을 미칠 수 있는 서비스를 개발하고 제공하는 개발자가 되기 위해 다음 단계로 나아가고자 합니다.</w:t>
+            </w:r>
+          </w:p>
+          <w:p>
+            <w:pPr>
+              <w:rPr>
+                <w:rFonts w:ascii="맑은 고딕" w:eastAsia="맑은 고딕" w:hAnsi="맑은 고딕"/>
               </w:rPr>
             </w:pPr>
           </w:p>
@@ -4113,18 +5010,8 @@
                 <w:b/>
                 <w:bCs/>
               </w:rPr>
-              <w:t xml:space="preserve">과 </w:t>
-            </w:r>
-            <w:proofErr w:type="gramStart"/>
-            <w:r>
-              <w:rPr>
-                <w:rFonts w:ascii="맑은 고딕" w:eastAsia="맑은 고딕" w:hAnsi="맑은 고딕" w:hint="eastAsia"/>
-                <w:b/>
-                <w:bCs/>
-              </w:rPr>
-              <w:t>성실함 입니다</w:t>
-            </w:r>
-            <w:proofErr w:type="gramEnd"/>
+              <w:t>과 성실함 입니다</w:t>
+            </w:r>
             <w:r>
               <w:rPr>
                 <w:rFonts w:ascii="맑은 고딕" w:eastAsia="맑은 고딕" w:hAnsi="맑은 고딕"/>
@@ -4134,13 +5021,31 @@
               <w:br/>
             </w:r>
             <w:r>
-              <w:t xml:space="preserve">한 번 시작한 일은 반드시 끝까지 해내는 성격으로 초등, 중등, 고등학교에서의 출석률은 98%, 대학교에서는 100%, KIC 캠퍼스에서는 99%에 달하였습니다. 이러한 높은 출석률은 저의 성실함을 보여주는 것입니다. 또한, 군대에서의 경험도 저의 끈기를 증명합니다. </w:t>
+              <w:t>한 번 시작한 일은 반드시 끝까지 해내는 성격으로 초등, 중등, 고등학교에서의 출석률은 98%, 대학교에서는 100%, KIC 캠퍼스에서는 99%에 달하였습니다. 이러한 높은 출석률은 저의 성실함을 보여주는 것입니다. 또한, 군대에서</w:t>
+            </w:r>
+            <w:r>
+              <w:rPr>
+                <w:rFonts w:hint="eastAsia"/>
+              </w:rPr>
+              <w:t>는 4</w:t>
+            </w:r>
+            <w:r>
+              <w:t>0km 행군</w:t>
+            </w:r>
+            <w:r>
+              <w:rPr>
+                <w:rFonts w:hint="eastAsia"/>
+              </w:rPr>
+              <w:t>과</w:t>
+            </w:r>
+            <w:r>
+              <w:t xml:space="preserve"> TOP 노드 훈련에 빠지지 않고 참여했던 경험은 저의 </w:t>
             </w:r>
             <w:r>
               <w:br/>
             </w:r>
             <w:r>
-              <w:t xml:space="preserve">특히 20km 행군인 TOP 노드 훈련에 빠지지 않고 참여했던 경험은 저의 끈기와 인내력을 보여주는 좋은 예시라고 생각합니다. 뿐만 아니라, 저는 어려움을 극복하는 능력도 가지고 있습니다. </w:t>
+              <w:t xml:space="preserve">끈기와 인내력을 보여주는 좋은 예시라고 생각합니다. 뿐만 아니라, 저는 어려움을 극복하는 능력도 가지고 있습니다. </w:t>
             </w:r>
           </w:p>
           <w:p>
@@ -4164,7 +5069,16 @@
               <w:br/>
             </w:r>
             <w:r>
-              <w:t xml:space="preserve">오른손가락이 골절되어 오른팔을 사용하지 못했던 상황이 있었습니다. </w:t>
+              <w:t xml:space="preserve">오른손가락이 골절되어 오른팔을 사용하지 못했던 상황이 </w:t>
+            </w:r>
+            <w:r>
+              <w:rPr>
+                <w:rFonts w:hint="eastAsia"/>
+              </w:rPr>
+              <w:t>이였</w:t>
+            </w:r>
+            <w:r>
+              <w:t xml:space="preserve">습니다. </w:t>
             </w:r>
             <w:r>
               <w:br/>
@@ -4179,40 +5093,184 @@
               <w:rPr>
                 <w:rFonts w:hint="eastAsia"/>
               </w:rPr>
-              <w:t xml:space="preserve">글씨 연습과 </w:t>
-            </w:r>
-            <w:r>
-              <w:t xml:space="preserve">진도를 따라갔습니다. 그리고 이는 논술 형식의 수행평가에도 똑같이 적용되었습니다. </w:t>
+              <w:t>글씨</w:t>
+            </w:r>
+            <w:r>
+              <w:rPr>
+                <w:rFonts w:hint="eastAsia"/>
+              </w:rPr>
+              <w:t xml:space="preserve">를 바르게 적는 </w:t>
+            </w:r>
+            <w:r>
+              <w:rPr>
+                <w:rFonts w:hint="eastAsia"/>
+              </w:rPr>
+              <w:t xml:space="preserve">연습과 </w:t>
+            </w:r>
+            <w:r>
+              <w:rPr>
+                <w:rFonts w:hint="eastAsia"/>
+              </w:rPr>
+              <w:t>친구들에게 연락을 하여 수업</w:t>
+            </w:r>
+            <w:r>
+              <w:t xml:space="preserve">진도를 </w:t>
+            </w:r>
+            <w:r>
+              <w:rPr>
+                <w:rFonts w:hint="eastAsia"/>
+              </w:rPr>
+              <w:t xml:space="preserve">따라 갔으며, </w:t>
+            </w:r>
+            <w:r>
+              <w:t xml:space="preserve">이는 논술 형식의 수행평가에도 똑같이 적용되었습니다. </w:t>
             </w:r>
             <w:r>
               <w:br/>
             </w:r>
             <w:r>
-              <w:t xml:space="preserve">오른손이 골절되어 왼손으로 작성하였지만, 정확하고 바른 글씨로 시간 내에 제출하였습니다. </w:t>
+              <w:t>오른손이 골절되어 왼손으로 작성하였지만, 정확하고 바른 글씨로 시간 내에 제출</w:t>
+            </w:r>
+            <w:r>
+              <w:rPr>
+                <w:rFonts w:hint="eastAsia"/>
+              </w:rPr>
+              <w:t xml:space="preserve">해내며 </w:t>
             </w:r>
             <w:r>
               <w:br/>
             </w:r>
             <w:r>
-              <w:t xml:space="preserve">이러한 경험은 저가 어려움 앞에서도 포기하지 않고 최선을 다해 일을 완수하기 위해 노력한다는 것을 보여줍니다. </w:t>
+              <w:rPr>
+                <w:rFonts w:hint="eastAsia"/>
+              </w:rPr>
+              <w:t xml:space="preserve">친구들과 선생님에게 </w:t>
+            </w:r>
+            <w:r>
+              <w:rPr>
+                <w:rFonts w:hint="eastAsia"/>
+              </w:rPr>
+              <w:t xml:space="preserve">다른 이들과 달리,병이나 부상으로 인한 불평이나, 환자라는 점을 이용해 </w:t>
             </w:r>
             <w:r>
               <w:br/>
             </w:r>
             <w:r>
-              <w:t xml:space="preserve">하지만, 저에게도 개선해야 할 부분이 있습니다. 저의 가장 큰 단점은 건망증입니다. </w:t>
+              <w:rPr>
+                <w:rFonts w:hint="eastAsia"/>
+              </w:rPr>
+              <w:t xml:space="preserve">자신에게 유리한 어드밴티지를 얻으려고 하지 않고 공정하게 시험에 참여하여 재 시간 안에 </w:t>
             </w:r>
             <w:r>
               <w:br/>
             </w:r>
             <w:r>
-              <w:t xml:space="preserve">하루동안 해야 할 임무나 받은 피드백 등을 쉽게 잊어버립니다. 하지만, 이 문제를 인지하고 스스로 보완하기 위해 노력하고 있습니다. 스마트폰의 노트 기능을 활용하여 일정을 체계적으로 관리하고, </w:t>
+              <w:rPr>
+                <w:rFonts w:hint="eastAsia"/>
+              </w:rPr>
+              <w:t>완수한것에 칭찬과 인정</w:t>
+            </w:r>
+            <w:r>
+              <w:rPr>
+                <w:rFonts w:hint="eastAsia"/>
+              </w:rPr>
+              <w:t>을 받기도 하</w:t>
+            </w:r>
+            <w:r>
+              <w:rPr>
+                <w:rFonts w:hint="eastAsia"/>
+              </w:rPr>
+              <w:t>며, 집념의 아이라는 별명을 얻기도 했습니다.</w:t>
             </w:r>
             <w:r>
               <w:br/>
             </w:r>
             <w:r>
-              <w:t xml:space="preserve">항상 해야 할 일이나 우선순위가 높은 일을 적어 놓고 확인하려고 노력하고 있습니다. </w:t>
+              <w:t xml:space="preserve">이러한 경험은 </w:t>
+            </w:r>
+            <w:r>
+              <w:rPr>
+                <w:rFonts w:hint="eastAsia"/>
+              </w:rPr>
+              <w:t>제</w:t>
+            </w:r>
+            <w:r>
+              <w:t xml:space="preserve">가 어려움 앞에서도 포기하지 않고 최선을 다해 일을 완수하기 위해 </w:t>
+            </w:r>
+            <w:r>
+              <w:br/>
+            </w:r>
+            <w:r>
+              <w:rPr>
+                <w:rFonts w:hint="eastAsia"/>
+              </w:rPr>
+              <w:t xml:space="preserve">입원실에서 왼손으로 필기체 바르게 쓰기위해 </w:t>
+            </w:r>
+            <w:r>
+              <w:t>노력</w:t>
+            </w:r>
+            <w:r>
+              <w:rPr>
+                <w:rFonts w:hint="eastAsia"/>
+              </w:rPr>
+              <w:t>했</w:t>
+            </w:r>
+            <w:r>
+              <w:t xml:space="preserve">다는 것을 </w:t>
+            </w:r>
+            <w:r>
+              <w:rPr>
+                <w:rFonts w:hint="eastAsia"/>
+              </w:rPr>
+              <w:t>증명하는 내용이죠.</w:t>
+            </w:r>
+            <w:r>
+              <w:t xml:space="preserve"> </w:t>
+            </w:r>
+            <w:r>
+              <w:br/>
+            </w:r>
+            <w:r>
+              <w:t>하지만, 저에게도 개선해야 할 부분이 있</w:t>
+            </w:r>
+            <w:r>
+              <w:rPr>
+                <w:rFonts w:hint="eastAsia"/>
+              </w:rPr>
+              <w:t>으니,</w:t>
+            </w:r>
+            <w:r>
+              <w:t xml:space="preserve"> 저</w:t>
+            </w:r>
+            <w:r>
+              <w:rPr>
+                <w:rFonts w:hint="eastAsia"/>
+              </w:rPr>
+              <w:t xml:space="preserve">는 </w:t>
+            </w:r>
+            <w:r>
+              <w:rPr>
+                <w:rFonts w:hint="eastAsia"/>
+              </w:rPr>
+              <w:t xml:space="preserve">일을 쉽게 잊는다는 것 </w:t>
+            </w:r>
+            <w:r>
+              <w:t xml:space="preserve">입니다. </w:t>
+            </w:r>
+            <w:r>
+              <w:br/>
+            </w:r>
+            <w:r>
+              <w:t>하루동안 해야 할 임무나 받은 피드백 등을 쉽게 잊어버립니다. 하지만, 이 문제를 인지하고 스스로 보완하기 위해 노력하고 있습니다. 스마트폰의 노트 기능을 활용</w:t>
+            </w:r>
+            <w:r>
+              <w:rPr>
+                <w:rFonts w:hint="eastAsia"/>
+              </w:rPr>
+              <w:t xml:space="preserve">하거나 컴퓨터의 메모장을 활용해 </w:t>
+            </w:r>
+            <w:r>
+              <w:t xml:space="preserve"> 일정을 체계적으로 관리하고, 항상 해야 할 일이나 우선순위가 높은 일을 적어 놓고 확인하려고 노력하고 있습니다. </w:t>
             </w:r>
             <w:r>
               <w:br/>
@@ -4377,6 +5435,7 @@
                 <w:color w:val="FF0000"/>
                 <w:kern w:val="1"/>
               </w:rPr>
+              <w:lastRenderedPageBreak/>
               <w:t>&lt; 업무능력 작성 요령 &gt;</w:t>
             </w:r>
           </w:p>
@@ -4517,7 +5576,6 @@
             <w:pPr>
               <w:rPr>
                 <w:rStyle w:val="notion-enable-hover"/>
-                <w:rFonts w:hint="eastAsia"/>
                 <w:b/>
                 <w:bCs/>
               </w:rPr>
@@ -4544,6 +5602,100 @@
                 <w:b/>
                 <w:bCs/>
               </w:rPr>
+              <w:t xml:space="preserve"> html, css, javascript</w:t>
+            </w:r>
+          </w:p>
+          <w:p>
+            <w:pPr>
+              <w:rPr>
+                <w:rStyle w:val="notion-enable-hover"/>
+                <w:b/>
+                <w:bCs/>
+              </w:rPr>
+            </w:pPr>
+            <w:r>
+              <w:rPr>
+                <w:rStyle w:val="notion-enable-hover"/>
+                <w:b/>
+                <w:bCs/>
+              </w:rPr>
+              <w:t>-KIC 캠퍼니 jsp 프로젝트</w:t>
+            </w:r>
+            <w:r>
+              <w:rPr>
+                <w:rStyle w:val="notion-enable-hover"/>
+                <w:rFonts w:hint="eastAsia"/>
+                <w:b/>
+                <w:bCs/>
+              </w:rPr>
+              <w:t xml:space="preserve"> 사용한 언어 </w:t>
+            </w:r>
+            <w:r>
+              <w:rPr>
+                <w:rStyle w:val="notion-enable-hover"/>
+                <w:b/>
+                <w:bCs/>
+              </w:rPr>
+              <w:t>html, css, javascript ,Java,myBatis,</w:t>
+            </w:r>
+            <w:r>
+              <w:rPr>
+                <w:rStyle w:val="notion-enable-hover"/>
+                <w:b/>
+                <w:bCs/>
+              </w:rPr>
+              <w:t>j</w:t>
+            </w:r>
+            <w:r>
+              <w:rPr>
+                <w:rStyle w:val="notion-enable-hover"/>
+                <w:rFonts w:hint="eastAsia"/>
+                <w:b/>
+                <w:bCs/>
+              </w:rPr>
+              <w:t>s</w:t>
+            </w:r>
+            <w:r>
+              <w:rPr>
+                <w:rStyle w:val="notion-enable-hover"/>
+                <w:b/>
+                <w:bCs/>
+              </w:rPr>
+              <w:t>p,</w:t>
+            </w:r>
+            <w:r>
+              <w:rPr>
+                <w:rStyle w:val="notion-enable-hover"/>
+                <w:rFonts w:hint="eastAsia"/>
+                <w:b/>
+                <w:bCs/>
+              </w:rPr>
+              <w:t>오라클 데이터베이스</w:t>
+            </w:r>
+          </w:p>
+          <w:p>
+            <w:pPr>
+              <w:rPr>
+                <w:rStyle w:val="notion-enable-hover"/>
+                <w:b/>
+                <w:bCs/>
+              </w:rPr>
+            </w:pPr>
+            <w:r>
+              <w:rPr>
+                <w:rStyle w:val="notion-enable-hover"/>
+                <w:b/>
+                <w:bCs/>
+              </w:rPr>
+              <w:t>-KIC 캠퍼니 Spring 프로젝트</w:t>
+            </w:r>
+            <w:r>
+              <w:rPr>
+                <w:rStyle w:val="notion-enable-hover"/>
+                <w:rFonts w:hint="eastAsia"/>
+                <w:b/>
+                <w:bCs/>
+              </w:rPr>
               <w:t xml:space="preserve"> </w:t>
             </w:r>
             <w:r>
@@ -4552,143 +5704,11 @@
                 <w:b/>
                 <w:bCs/>
               </w:rPr>
-              <w:t>html, css, javascript</w:t>
-            </w:r>
-          </w:p>
-          <w:p>
-            <w:pPr>
+              <w:t>Spring,Jpa,</w:t>
+            </w:r>
+            <w:r>
               <w:rPr>
                 <w:rStyle w:val="notion-enable-hover"/>
-                <w:rFonts w:hint="eastAsia"/>
-                <w:b/>
-                <w:bCs/>
-              </w:rPr>
-            </w:pPr>
-            <w:r>
-              <w:rPr>
-                <w:rStyle w:val="notion-enable-hover"/>
-                <w:b/>
-                <w:bCs/>
-              </w:rPr>
-              <w:t>-KIC 캠퍼니 jsp 프로젝트</w:t>
-            </w:r>
-            <w:r>
-              <w:rPr>
-                <w:rStyle w:val="notion-enable-hover"/>
-                <w:rFonts w:hint="eastAsia"/>
-                <w:b/>
-                <w:bCs/>
-              </w:rPr>
-              <w:t xml:space="preserve"> 사용한 언어 </w:t>
-            </w:r>
-            <w:r>
-              <w:rPr>
-                <w:rStyle w:val="notion-enable-hover"/>
-                <w:b/>
-                <w:bCs/>
-              </w:rPr>
-              <w:t xml:space="preserve">html, css, </w:t>
-            </w:r>
-            <w:proofErr w:type="gramStart"/>
-            <w:r>
-              <w:rPr>
-                <w:rStyle w:val="notion-enable-hover"/>
-                <w:b/>
-                <w:bCs/>
-              </w:rPr>
-              <w:t>javascript ,Java</w:t>
-            </w:r>
-            <w:proofErr w:type="gramEnd"/>
-            <w:r>
-              <w:rPr>
-                <w:rStyle w:val="notion-enable-hover"/>
-                <w:b/>
-                <w:bCs/>
-              </w:rPr>
-              <w:t>,myBatis,</w:t>
-            </w:r>
-            <w:r>
-              <w:rPr>
-                <w:rStyle w:val="notion-enable-hover"/>
-                <w:b/>
-                <w:bCs/>
-              </w:rPr>
-              <w:t>j</w:t>
-            </w:r>
-            <w:r>
-              <w:rPr>
-                <w:rStyle w:val="notion-enable-hover"/>
-                <w:rFonts w:hint="eastAsia"/>
-                <w:b/>
-                <w:bCs/>
-              </w:rPr>
-              <w:t>s</w:t>
-            </w:r>
-            <w:r>
-              <w:rPr>
-                <w:rStyle w:val="notion-enable-hover"/>
-                <w:b/>
-                <w:bCs/>
-              </w:rPr>
-              <w:t>p,</w:t>
-            </w:r>
-            <w:r>
-              <w:rPr>
-                <w:rStyle w:val="notion-enable-hover"/>
-                <w:rFonts w:hint="eastAsia"/>
-                <w:b/>
-                <w:bCs/>
-              </w:rPr>
-              <w:t>오라클 데이터베이스</w:t>
-            </w:r>
-          </w:p>
-          <w:p>
-            <w:pPr>
-              <w:rPr>
-                <w:rStyle w:val="notion-enable-hover"/>
-                <w:rFonts w:hint="eastAsia"/>
-                <w:b/>
-                <w:bCs/>
-              </w:rPr>
-            </w:pPr>
-            <w:r>
-              <w:rPr>
-                <w:rStyle w:val="notion-enable-hover"/>
-                <w:b/>
-                <w:bCs/>
-              </w:rPr>
-              <w:t>-KIC 캠퍼니 Spring 프로젝트</w:t>
-            </w:r>
-            <w:r>
-              <w:rPr>
-                <w:rStyle w:val="notion-enable-hover"/>
-                <w:rFonts w:hint="eastAsia"/>
-                <w:b/>
-                <w:bCs/>
-              </w:rPr>
-              <w:t xml:space="preserve"> </w:t>
-            </w:r>
-            <w:proofErr w:type="gramStart"/>
-            <w:r>
-              <w:rPr>
-                <w:rStyle w:val="notion-enable-hover"/>
-                <w:b/>
-                <w:bCs/>
-              </w:rPr>
-              <w:t>Spring,Jpa</w:t>
-            </w:r>
-            <w:proofErr w:type="gramEnd"/>
-            <w:r>
-              <w:rPr>
-                <w:rStyle w:val="notion-enable-hover"/>
-                <w:b/>
-                <w:bCs/>
-              </w:rPr>
-              <w:t>,</w:t>
-            </w:r>
-            <w:r>
-              <w:rPr>
-                <w:rStyle w:val="notion-enable-hover"/>
                 <w:b/>
                 <w:bCs/>
               </w:rPr>
@@ -4698,7 +5718,7 @@
           <w:p>
             <w:pPr>
               <w:rPr>
-                <w:rFonts w:ascii="맑은 고딕" w:eastAsia="맑은 고딕" w:hAnsi="맑은 고딕" w:hint="eastAsia"/>
+                <w:rFonts w:ascii="맑은 고딕" w:eastAsia="맑은 고딕" w:hAnsi="맑은 고딕"/>
               </w:rPr>
             </w:pPr>
             <w:r>
@@ -4763,7 +5783,6 @@
                 <w:b/>
                 <w:bCs/>
               </w:rPr>
-              <w:lastRenderedPageBreak/>
               <w:t>지원 동기/입사 후 포부</w:t>
             </w:r>
           </w:p>
@@ -4827,659 +5846,6 @@
           </w:tcPr>
           <w:p>
             <w:pPr>
-              <w:pStyle w:val="a3"/>
-              <w:tabs>
-                <w:tab w:val="left" w:pos="800"/>
-                <w:tab w:val="left" w:pos="1600"/>
-                <w:tab w:val="left" w:pos="2400"/>
-                <w:tab w:val="left" w:pos="3200"/>
-                <w:tab w:val="left" w:pos="4000"/>
-                <w:tab w:val="left" w:pos="4800"/>
-                <w:tab w:val="left" w:pos="5600"/>
-                <w:tab w:val="left" w:pos="6400"/>
-                <w:tab w:val="left" w:pos="7200"/>
-                <w:tab w:val="left" w:pos="8000"/>
-                <w:tab w:val="left" w:pos="8800"/>
-                <w:tab w:val="left" w:pos="9600"/>
-                <w:tab w:val="left" w:pos="10400"/>
-                <w:tab w:val="left" w:pos="11200"/>
-                <w:tab w:val="left" w:pos="12000"/>
-                <w:tab w:val="left" w:pos="12800"/>
-                <w:tab w:val="left" w:pos="13600"/>
-                <w:tab w:val="left" w:pos="14400"/>
-                <w:tab w:val="left" w:pos="15200"/>
-                <w:tab w:val="left" w:pos="16000"/>
-                <w:tab w:val="left" w:pos="16800"/>
-                <w:tab w:val="left" w:pos="17600"/>
-                <w:tab w:val="left" w:pos="18400"/>
-                <w:tab w:val="left" w:pos="19200"/>
-                <w:tab w:val="left" w:pos="20000"/>
-                <w:tab w:val="left" w:pos="20800"/>
-                <w:tab w:val="left" w:pos="21600"/>
-                <w:tab w:val="left" w:pos="22400"/>
-                <w:tab w:val="left" w:pos="23200"/>
-                <w:tab w:val="left" w:pos="24000"/>
-                <w:tab w:val="left" w:pos="24800"/>
-              </w:tabs>
-              <w:wordWrap/>
-              <w:jc w:val="left"/>
-              <w:rPr>
-                <w:rFonts w:ascii="맑은 고딕" w:eastAsia="맑은 고딕" w:hAnsi="맑은 고딕" w:cs="Times New Roman"/>
-                <w:b/>
-                <w:color w:val="FF0000"/>
-                <w:kern w:val="1"/>
-              </w:rPr>
-            </w:pPr>
-            <w:r>
-              <w:rPr>
-                <w:rFonts w:ascii="맑은 고딕" w:eastAsia="맑은 고딕" w:hAnsi="맑은 고딕" w:cs="Times New Roman"/>
-                <w:b/>
-                <w:color w:val="FF0000"/>
-                <w:kern w:val="1"/>
-              </w:rPr>
-              <w:t>&lt;회사지원동기 작성 요령 &gt;</w:t>
-            </w:r>
-          </w:p>
-          <w:p>
-            <w:pPr>
-              <w:pStyle w:val="a3"/>
-              <w:tabs>
-                <w:tab w:val="left" w:pos="800"/>
-                <w:tab w:val="left" w:pos="1600"/>
-                <w:tab w:val="left" w:pos="2400"/>
-                <w:tab w:val="left" w:pos="3200"/>
-                <w:tab w:val="left" w:pos="4000"/>
-                <w:tab w:val="left" w:pos="4800"/>
-                <w:tab w:val="left" w:pos="5600"/>
-                <w:tab w:val="left" w:pos="6400"/>
-                <w:tab w:val="left" w:pos="7200"/>
-                <w:tab w:val="left" w:pos="8000"/>
-                <w:tab w:val="left" w:pos="8800"/>
-                <w:tab w:val="left" w:pos="9600"/>
-                <w:tab w:val="left" w:pos="10400"/>
-                <w:tab w:val="left" w:pos="11200"/>
-                <w:tab w:val="left" w:pos="12000"/>
-                <w:tab w:val="left" w:pos="12800"/>
-                <w:tab w:val="left" w:pos="13600"/>
-                <w:tab w:val="left" w:pos="14400"/>
-                <w:tab w:val="left" w:pos="15200"/>
-                <w:tab w:val="left" w:pos="16000"/>
-                <w:tab w:val="left" w:pos="16800"/>
-                <w:tab w:val="left" w:pos="17600"/>
-                <w:tab w:val="left" w:pos="18400"/>
-                <w:tab w:val="left" w:pos="19200"/>
-                <w:tab w:val="left" w:pos="20000"/>
-                <w:tab w:val="left" w:pos="20800"/>
-                <w:tab w:val="left" w:pos="21600"/>
-                <w:tab w:val="left" w:pos="22400"/>
-                <w:tab w:val="left" w:pos="23200"/>
-                <w:tab w:val="left" w:pos="24000"/>
-                <w:tab w:val="left" w:pos="24800"/>
-              </w:tabs>
-              <w:wordWrap/>
-              <w:jc w:val="left"/>
-              <w:rPr>
-                <w:rFonts w:ascii="맑은 고딕" w:eastAsia="맑은 고딕" w:hAnsi="맑은 고딕" w:cs="Times New Roman"/>
-                <w:b/>
-                <w:color w:val="FF0000"/>
-                <w:kern w:val="1"/>
-              </w:rPr>
-            </w:pPr>
-            <w:r>
-              <w:rPr>
-                <w:rFonts w:ascii="맑은 고딕" w:eastAsia="맑은 고딕" w:hAnsi="맑은 고딕" w:cs="Times New Roman"/>
-                <w:b/>
-                <w:color w:val="FF0000"/>
-                <w:kern w:val="1"/>
-              </w:rPr>
-              <w:t>목표 중심의 지원동기 : 자신이 목표하는 것은 무엇이고 이 목표를 달성하는 것이 지원한 기업에서 왜 중요한지를 작성</w:t>
-            </w:r>
-          </w:p>
-          <w:p>
-            <w:pPr>
-              <w:pStyle w:val="a3"/>
-              <w:tabs>
-                <w:tab w:val="left" w:pos="800"/>
-                <w:tab w:val="left" w:pos="1600"/>
-                <w:tab w:val="left" w:pos="2400"/>
-                <w:tab w:val="left" w:pos="3200"/>
-                <w:tab w:val="left" w:pos="4000"/>
-                <w:tab w:val="left" w:pos="4800"/>
-                <w:tab w:val="left" w:pos="5600"/>
-                <w:tab w:val="left" w:pos="6400"/>
-                <w:tab w:val="left" w:pos="7200"/>
-                <w:tab w:val="left" w:pos="8000"/>
-                <w:tab w:val="left" w:pos="8800"/>
-                <w:tab w:val="left" w:pos="9600"/>
-                <w:tab w:val="left" w:pos="10400"/>
-                <w:tab w:val="left" w:pos="11200"/>
-                <w:tab w:val="left" w:pos="12000"/>
-                <w:tab w:val="left" w:pos="12800"/>
-                <w:tab w:val="left" w:pos="13600"/>
-                <w:tab w:val="left" w:pos="14400"/>
-                <w:tab w:val="left" w:pos="15200"/>
-                <w:tab w:val="left" w:pos="16000"/>
-                <w:tab w:val="left" w:pos="16800"/>
-                <w:tab w:val="left" w:pos="17600"/>
-                <w:tab w:val="left" w:pos="18400"/>
-                <w:tab w:val="left" w:pos="19200"/>
-                <w:tab w:val="left" w:pos="20000"/>
-                <w:tab w:val="left" w:pos="20800"/>
-                <w:tab w:val="left" w:pos="21600"/>
-                <w:tab w:val="left" w:pos="22400"/>
-                <w:tab w:val="left" w:pos="23200"/>
-                <w:tab w:val="left" w:pos="24000"/>
-                <w:tab w:val="left" w:pos="24800"/>
-              </w:tabs>
-              <w:wordWrap/>
-              <w:jc w:val="left"/>
-              <w:rPr>
-                <w:rFonts w:ascii="맑은 고딕" w:eastAsia="맑은 고딕" w:hAnsi="맑은 고딕" w:cs="Times New Roman"/>
-                <w:b/>
-                <w:color w:val="FF0000"/>
-                <w:kern w:val="1"/>
-              </w:rPr>
-            </w:pPr>
-            <w:r>
-              <w:rPr>
-                <w:rFonts w:ascii="맑은 고딕" w:eastAsia="맑은 고딕" w:hAnsi="맑은 고딕" w:cs="Times New Roman"/>
-                <w:b/>
-                <w:color w:val="FF0000"/>
-                <w:kern w:val="1"/>
-              </w:rPr>
-              <w:t>&lt;직무지원동기 및 직무를 위해 준비한 노력 항목 작성 요령 &gt;</w:t>
-            </w:r>
-          </w:p>
-          <w:p>
-            <w:pPr>
-              <w:pStyle w:val="a3"/>
-              <w:tabs>
-                <w:tab w:val="left" w:pos="800"/>
-                <w:tab w:val="left" w:pos="1600"/>
-                <w:tab w:val="left" w:pos="2400"/>
-                <w:tab w:val="left" w:pos="3200"/>
-                <w:tab w:val="left" w:pos="4000"/>
-                <w:tab w:val="left" w:pos="4800"/>
-                <w:tab w:val="left" w:pos="5600"/>
-                <w:tab w:val="left" w:pos="6400"/>
-                <w:tab w:val="left" w:pos="7200"/>
-                <w:tab w:val="left" w:pos="8000"/>
-                <w:tab w:val="left" w:pos="8800"/>
-                <w:tab w:val="left" w:pos="9600"/>
-                <w:tab w:val="left" w:pos="10400"/>
-                <w:tab w:val="left" w:pos="11200"/>
-                <w:tab w:val="left" w:pos="12000"/>
-                <w:tab w:val="left" w:pos="12800"/>
-                <w:tab w:val="left" w:pos="13600"/>
-                <w:tab w:val="left" w:pos="14400"/>
-                <w:tab w:val="left" w:pos="15200"/>
-                <w:tab w:val="left" w:pos="16000"/>
-                <w:tab w:val="left" w:pos="16800"/>
-                <w:tab w:val="left" w:pos="17600"/>
-                <w:tab w:val="left" w:pos="18400"/>
-                <w:tab w:val="left" w:pos="19200"/>
-                <w:tab w:val="left" w:pos="20000"/>
-                <w:tab w:val="left" w:pos="20800"/>
-                <w:tab w:val="left" w:pos="21600"/>
-                <w:tab w:val="left" w:pos="22400"/>
-                <w:tab w:val="left" w:pos="23200"/>
-                <w:tab w:val="left" w:pos="24000"/>
-                <w:tab w:val="left" w:pos="24800"/>
-              </w:tabs>
-              <w:wordWrap/>
-              <w:jc w:val="left"/>
-              <w:rPr>
-                <w:rFonts w:ascii="맑은 고딕" w:eastAsia="맑은 고딕" w:hAnsi="맑은 고딕" w:cs="Times New Roman"/>
-                <w:b/>
-                <w:color w:val="FF0000"/>
-                <w:kern w:val="1"/>
-              </w:rPr>
-            </w:pPr>
-            <w:r>
-              <w:rPr>
-                <w:rFonts w:ascii="맑은 고딕" w:eastAsia="맑은 고딕" w:hAnsi="맑은 고딕" w:cs="Times New Roman"/>
-                <w:b/>
-                <w:color w:val="FF0000"/>
-                <w:kern w:val="1"/>
-              </w:rPr>
-              <w:t xml:space="preserve">- 직무에 대한 적합성은 다음과 같은 범주에서 작성할 수 있습니다 </w:t>
-            </w:r>
-          </w:p>
-          <w:p>
-            <w:pPr>
-              <w:pStyle w:val="a3"/>
-              <w:tabs>
-                <w:tab w:val="left" w:pos="800"/>
-                <w:tab w:val="left" w:pos="1600"/>
-                <w:tab w:val="left" w:pos="2400"/>
-                <w:tab w:val="left" w:pos="3200"/>
-                <w:tab w:val="left" w:pos="4000"/>
-                <w:tab w:val="left" w:pos="4800"/>
-                <w:tab w:val="left" w:pos="5600"/>
-                <w:tab w:val="left" w:pos="6400"/>
-                <w:tab w:val="left" w:pos="7200"/>
-                <w:tab w:val="left" w:pos="8000"/>
-                <w:tab w:val="left" w:pos="8800"/>
-                <w:tab w:val="left" w:pos="9600"/>
-                <w:tab w:val="left" w:pos="10400"/>
-                <w:tab w:val="left" w:pos="11200"/>
-                <w:tab w:val="left" w:pos="12000"/>
-                <w:tab w:val="left" w:pos="12800"/>
-                <w:tab w:val="left" w:pos="13600"/>
-                <w:tab w:val="left" w:pos="14400"/>
-                <w:tab w:val="left" w:pos="15200"/>
-                <w:tab w:val="left" w:pos="16000"/>
-                <w:tab w:val="left" w:pos="16800"/>
-                <w:tab w:val="left" w:pos="17600"/>
-                <w:tab w:val="left" w:pos="18400"/>
-                <w:tab w:val="left" w:pos="19200"/>
-                <w:tab w:val="left" w:pos="20000"/>
-                <w:tab w:val="left" w:pos="20800"/>
-                <w:tab w:val="left" w:pos="21600"/>
-                <w:tab w:val="left" w:pos="22400"/>
-                <w:tab w:val="left" w:pos="23200"/>
-                <w:tab w:val="left" w:pos="24000"/>
-                <w:tab w:val="left" w:pos="24800"/>
-              </w:tabs>
-              <w:wordWrap/>
-              <w:jc w:val="left"/>
-              <w:rPr>
-                <w:rFonts w:ascii="맑은 고딕" w:eastAsia="맑은 고딕" w:hAnsi="맑은 고딕" w:cs="Times New Roman"/>
-                <w:b/>
-                <w:color w:val="FF0000"/>
-                <w:kern w:val="1"/>
-              </w:rPr>
-            </w:pPr>
-            <w:r>
-              <w:rPr>
-                <w:rFonts w:ascii="맑은 고딕" w:eastAsia="맑은 고딕" w:hAnsi="맑은 고딕" w:cs="Times New Roman"/>
-                <w:b/>
-                <w:color w:val="FF0000"/>
-                <w:kern w:val="1"/>
-              </w:rPr>
-              <w:t>1) 직무 관련 지식 : 교육이수, 자격증 , 전공관련 수업 등</w:t>
-            </w:r>
-          </w:p>
-          <w:p>
-            <w:pPr>
-              <w:pStyle w:val="a3"/>
-              <w:tabs>
-                <w:tab w:val="left" w:pos="800"/>
-                <w:tab w:val="left" w:pos="1600"/>
-                <w:tab w:val="left" w:pos="2400"/>
-                <w:tab w:val="left" w:pos="3200"/>
-                <w:tab w:val="left" w:pos="4000"/>
-                <w:tab w:val="left" w:pos="4800"/>
-                <w:tab w:val="left" w:pos="5600"/>
-                <w:tab w:val="left" w:pos="6400"/>
-                <w:tab w:val="left" w:pos="7200"/>
-                <w:tab w:val="left" w:pos="8000"/>
-                <w:tab w:val="left" w:pos="8800"/>
-                <w:tab w:val="left" w:pos="9600"/>
-                <w:tab w:val="left" w:pos="10400"/>
-                <w:tab w:val="left" w:pos="11200"/>
-                <w:tab w:val="left" w:pos="12000"/>
-                <w:tab w:val="left" w:pos="12800"/>
-                <w:tab w:val="left" w:pos="13600"/>
-                <w:tab w:val="left" w:pos="14400"/>
-                <w:tab w:val="left" w:pos="15200"/>
-                <w:tab w:val="left" w:pos="16000"/>
-                <w:tab w:val="left" w:pos="16800"/>
-                <w:tab w:val="left" w:pos="17600"/>
-                <w:tab w:val="left" w:pos="18400"/>
-                <w:tab w:val="left" w:pos="19200"/>
-                <w:tab w:val="left" w:pos="20000"/>
-                <w:tab w:val="left" w:pos="20800"/>
-                <w:tab w:val="left" w:pos="21600"/>
-                <w:tab w:val="left" w:pos="22400"/>
-                <w:tab w:val="left" w:pos="23200"/>
-                <w:tab w:val="left" w:pos="24000"/>
-                <w:tab w:val="left" w:pos="24800"/>
-              </w:tabs>
-              <w:wordWrap/>
-              <w:jc w:val="left"/>
-              <w:rPr>
-                <w:rFonts w:ascii="맑은 고딕" w:eastAsia="맑은 고딕" w:hAnsi="맑은 고딕" w:cs="Times New Roman"/>
-                <w:b/>
-                <w:color w:val="FF0000"/>
-                <w:kern w:val="1"/>
-              </w:rPr>
-            </w:pPr>
-            <w:r>
-              <w:rPr>
-                <w:rFonts w:ascii="맑은 고딕" w:eastAsia="맑은 고딕" w:hAnsi="맑은 고딕" w:cs="Times New Roman"/>
-                <w:b/>
-                <w:color w:val="FF0000"/>
-                <w:kern w:val="1"/>
-              </w:rPr>
-              <w:t>2) 직무 관련 경험 : 프로젝트 , 인턴 , 실습 경험 등</w:t>
-            </w:r>
-          </w:p>
-          <w:p>
-            <w:pPr>
-              <w:pStyle w:val="a3"/>
-              <w:tabs>
-                <w:tab w:val="left" w:pos="800"/>
-                <w:tab w:val="left" w:pos="1600"/>
-                <w:tab w:val="left" w:pos="2400"/>
-                <w:tab w:val="left" w:pos="3200"/>
-                <w:tab w:val="left" w:pos="4000"/>
-                <w:tab w:val="left" w:pos="4800"/>
-                <w:tab w:val="left" w:pos="5600"/>
-                <w:tab w:val="left" w:pos="6400"/>
-                <w:tab w:val="left" w:pos="7200"/>
-                <w:tab w:val="left" w:pos="8000"/>
-                <w:tab w:val="left" w:pos="8800"/>
-                <w:tab w:val="left" w:pos="9600"/>
-                <w:tab w:val="left" w:pos="10400"/>
-                <w:tab w:val="left" w:pos="11200"/>
-                <w:tab w:val="left" w:pos="12000"/>
-                <w:tab w:val="left" w:pos="12800"/>
-                <w:tab w:val="left" w:pos="13600"/>
-                <w:tab w:val="left" w:pos="14400"/>
-                <w:tab w:val="left" w:pos="15200"/>
-                <w:tab w:val="left" w:pos="16000"/>
-                <w:tab w:val="left" w:pos="16800"/>
-                <w:tab w:val="left" w:pos="17600"/>
-                <w:tab w:val="left" w:pos="18400"/>
-                <w:tab w:val="left" w:pos="19200"/>
-                <w:tab w:val="left" w:pos="20000"/>
-                <w:tab w:val="left" w:pos="20800"/>
-                <w:tab w:val="left" w:pos="21600"/>
-                <w:tab w:val="left" w:pos="22400"/>
-                <w:tab w:val="left" w:pos="23200"/>
-                <w:tab w:val="left" w:pos="24000"/>
-                <w:tab w:val="left" w:pos="24800"/>
-              </w:tabs>
-              <w:wordWrap/>
-              <w:ind w:right="0"/>
-              <w:jc w:val="left"/>
-              <w:rPr>
-                <w:rFonts w:ascii="맑은 고딕" w:eastAsia="맑은 고딕" w:hAnsi="맑은 고딕" w:cs="Times New Roman"/>
-                <w:b/>
-                <w:color w:val="FF0000"/>
-                <w:kern w:val="1"/>
-              </w:rPr>
-            </w:pPr>
-            <w:r>
-              <w:rPr>
-                <w:rFonts w:ascii="맑은 고딕" w:eastAsia="맑은 고딕" w:hAnsi="맑은 고딕" w:cs="Times New Roman"/>
-                <w:b/>
-                <w:color w:val="FF0000"/>
-                <w:kern w:val="1"/>
-              </w:rPr>
-              <w:t>3) 직무 관련 태도 : 도전정신, 커뮤니케이션, 책임감, 리더십 , 팀워크 등</w:t>
-            </w:r>
-          </w:p>
-          <w:p>
-            <w:pPr>
-              <w:pStyle w:val="a3"/>
-              <w:tabs>
-                <w:tab w:val="left" w:pos="800"/>
-                <w:tab w:val="left" w:pos="1600"/>
-                <w:tab w:val="left" w:pos="2400"/>
-                <w:tab w:val="left" w:pos="3200"/>
-                <w:tab w:val="left" w:pos="4000"/>
-                <w:tab w:val="left" w:pos="4800"/>
-                <w:tab w:val="left" w:pos="5600"/>
-                <w:tab w:val="left" w:pos="6400"/>
-                <w:tab w:val="left" w:pos="7200"/>
-                <w:tab w:val="left" w:pos="8000"/>
-                <w:tab w:val="left" w:pos="8800"/>
-                <w:tab w:val="left" w:pos="9600"/>
-                <w:tab w:val="left" w:pos="10400"/>
-                <w:tab w:val="left" w:pos="11200"/>
-                <w:tab w:val="left" w:pos="12000"/>
-                <w:tab w:val="left" w:pos="12800"/>
-                <w:tab w:val="left" w:pos="13600"/>
-                <w:tab w:val="left" w:pos="14400"/>
-                <w:tab w:val="left" w:pos="15200"/>
-                <w:tab w:val="left" w:pos="16000"/>
-                <w:tab w:val="left" w:pos="16800"/>
-                <w:tab w:val="left" w:pos="17600"/>
-                <w:tab w:val="left" w:pos="18400"/>
-                <w:tab w:val="left" w:pos="19200"/>
-                <w:tab w:val="left" w:pos="20000"/>
-                <w:tab w:val="left" w:pos="20800"/>
-                <w:tab w:val="left" w:pos="21600"/>
-                <w:tab w:val="left" w:pos="22400"/>
-                <w:tab w:val="left" w:pos="23200"/>
-                <w:tab w:val="left" w:pos="24000"/>
-                <w:tab w:val="left" w:pos="24800"/>
-              </w:tabs>
-              <w:wordWrap/>
-              <w:ind w:right="0"/>
-              <w:jc w:val="left"/>
-              <w:rPr>
-                <w:rFonts w:ascii="맑은 고딕" w:eastAsia="맑은 고딕" w:hAnsi="맑은 고딕" w:cs="Times New Roman"/>
-                <w:b/>
-                <w:color w:val="FF0000"/>
-                <w:kern w:val="1"/>
-              </w:rPr>
-            </w:pPr>
-          </w:p>
-          <w:p>
-            <w:pPr>
-              <w:pStyle w:val="a3"/>
-              <w:tabs>
-                <w:tab w:val="left" w:pos="800"/>
-                <w:tab w:val="left" w:pos="1600"/>
-                <w:tab w:val="left" w:pos="2400"/>
-                <w:tab w:val="left" w:pos="3200"/>
-                <w:tab w:val="left" w:pos="4000"/>
-                <w:tab w:val="left" w:pos="4800"/>
-                <w:tab w:val="left" w:pos="5600"/>
-                <w:tab w:val="left" w:pos="6400"/>
-                <w:tab w:val="left" w:pos="7200"/>
-                <w:tab w:val="left" w:pos="8000"/>
-                <w:tab w:val="left" w:pos="8800"/>
-                <w:tab w:val="left" w:pos="9600"/>
-                <w:tab w:val="left" w:pos="10400"/>
-                <w:tab w:val="left" w:pos="11200"/>
-                <w:tab w:val="left" w:pos="12000"/>
-                <w:tab w:val="left" w:pos="12800"/>
-                <w:tab w:val="left" w:pos="13600"/>
-                <w:tab w:val="left" w:pos="14400"/>
-                <w:tab w:val="left" w:pos="15200"/>
-                <w:tab w:val="left" w:pos="16000"/>
-                <w:tab w:val="left" w:pos="16800"/>
-                <w:tab w:val="left" w:pos="17600"/>
-                <w:tab w:val="left" w:pos="18400"/>
-                <w:tab w:val="left" w:pos="19200"/>
-                <w:tab w:val="left" w:pos="20000"/>
-                <w:tab w:val="left" w:pos="20800"/>
-                <w:tab w:val="left" w:pos="21600"/>
-                <w:tab w:val="left" w:pos="22400"/>
-                <w:tab w:val="left" w:pos="23200"/>
-                <w:tab w:val="left" w:pos="24000"/>
-                <w:tab w:val="left" w:pos="24800"/>
-              </w:tabs>
-              <w:wordWrap/>
-              <w:ind w:hanging="1"/>
-              <w:rPr>
-                <w:rFonts w:ascii="맑은 고딕" w:eastAsia="맑은 고딕" w:hAnsi="맑은 고딕" w:cs="Times New Roman"/>
-                <w:b/>
-                <w:color w:val="FF0000"/>
-                <w:kern w:val="1"/>
-              </w:rPr>
-            </w:pPr>
-            <w:r>
-              <w:rPr>
-                <w:rFonts w:ascii="맑은 고딕" w:eastAsia="맑은 고딕" w:hAnsi="맑은 고딕" w:cs="Times New Roman"/>
-                <w:b/>
-                <w:color w:val="FF0000"/>
-                <w:kern w:val="1"/>
-              </w:rPr>
-              <w:t>&lt;입사 후 포부 항목 작성 요령&gt;</w:t>
-            </w:r>
-          </w:p>
-          <w:p>
-            <w:pPr>
-              <w:pStyle w:val="a3"/>
-              <w:tabs>
-                <w:tab w:val="left" w:pos="800"/>
-                <w:tab w:val="left" w:pos="1600"/>
-                <w:tab w:val="left" w:pos="2400"/>
-                <w:tab w:val="left" w:pos="3200"/>
-                <w:tab w:val="left" w:pos="4000"/>
-                <w:tab w:val="left" w:pos="4800"/>
-                <w:tab w:val="left" w:pos="5600"/>
-                <w:tab w:val="left" w:pos="6400"/>
-                <w:tab w:val="left" w:pos="7200"/>
-                <w:tab w:val="left" w:pos="8000"/>
-                <w:tab w:val="left" w:pos="8800"/>
-                <w:tab w:val="left" w:pos="9600"/>
-                <w:tab w:val="left" w:pos="10400"/>
-                <w:tab w:val="left" w:pos="11200"/>
-                <w:tab w:val="left" w:pos="12000"/>
-                <w:tab w:val="left" w:pos="12800"/>
-                <w:tab w:val="left" w:pos="13600"/>
-                <w:tab w:val="left" w:pos="14400"/>
-                <w:tab w:val="left" w:pos="15200"/>
-                <w:tab w:val="left" w:pos="16000"/>
-                <w:tab w:val="left" w:pos="16800"/>
-                <w:tab w:val="left" w:pos="17600"/>
-                <w:tab w:val="left" w:pos="18400"/>
-                <w:tab w:val="left" w:pos="19200"/>
-                <w:tab w:val="left" w:pos="20000"/>
-                <w:tab w:val="left" w:pos="20800"/>
-                <w:tab w:val="left" w:pos="21600"/>
-                <w:tab w:val="left" w:pos="22400"/>
-                <w:tab w:val="left" w:pos="23200"/>
-                <w:tab w:val="left" w:pos="24000"/>
-                <w:tab w:val="left" w:pos="24800"/>
-              </w:tabs>
-              <w:wordWrap/>
-              <w:ind w:hanging="1"/>
-              <w:rPr>
-                <w:rFonts w:ascii="맑은 고딕" w:eastAsia="맑은 고딕" w:hAnsi="맑은 고딕" w:cs="Times New Roman"/>
-                <w:b/>
-                <w:color w:val="FF0000"/>
-                <w:kern w:val="1"/>
-              </w:rPr>
-            </w:pPr>
-            <w:r>
-              <w:rPr>
-                <w:rFonts w:ascii="맑은 고딕" w:eastAsia="맑은 고딕" w:hAnsi="맑은 고딕" w:cs="Times New Roman"/>
-                <w:b/>
-                <w:color w:val="FF0000"/>
-                <w:kern w:val="1"/>
-              </w:rPr>
-              <w:t>- 입사 후 포부는 지원동기에서 작성했던KSA즉, 지식과 기술과 태도를 입사하여 어떻게 길러 나갈 것인지 계획을 작성하도록 합니다.</w:t>
-            </w:r>
-          </w:p>
-          <w:p>
-            <w:pPr>
-              <w:pStyle w:val="a3"/>
-              <w:tabs>
-                <w:tab w:val="left" w:pos="800"/>
-                <w:tab w:val="left" w:pos="1600"/>
-                <w:tab w:val="left" w:pos="2400"/>
-                <w:tab w:val="left" w:pos="3200"/>
-                <w:tab w:val="left" w:pos="4000"/>
-                <w:tab w:val="left" w:pos="4800"/>
-                <w:tab w:val="left" w:pos="5600"/>
-                <w:tab w:val="left" w:pos="6400"/>
-                <w:tab w:val="left" w:pos="7200"/>
-                <w:tab w:val="left" w:pos="8000"/>
-                <w:tab w:val="left" w:pos="8800"/>
-                <w:tab w:val="left" w:pos="9600"/>
-                <w:tab w:val="left" w:pos="10400"/>
-                <w:tab w:val="left" w:pos="11200"/>
-                <w:tab w:val="left" w:pos="12000"/>
-                <w:tab w:val="left" w:pos="12800"/>
-                <w:tab w:val="left" w:pos="13600"/>
-                <w:tab w:val="left" w:pos="14400"/>
-                <w:tab w:val="left" w:pos="15200"/>
-                <w:tab w:val="left" w:pos="16000"/>
-                <w:tab w:val="left" w:pos="16800"/>
-                <w:tab w:val="left" w:pos="17600"/>
-                <w:tab w:val="left" w:pos="18400"/>
-                <w:tab w:val="left" w:pos="19200"/>
-                <w:tab w:val="left" w:pos="20000"/>
-                <w:tab w:val="left" w:pos="20800"/>
-                <w:tab w:val="left" w:pos="21600"/>
-                <w:tab w:val="left" w:pos="22400"/>
-                <w:tab w:val="left" w:pos="23200"/>
-                <w:tab w:val="left" w:pos="24000"/>
-                <w:tab w:val="left" w:pos="24800"/>
-              </w:tabs>
-              <w:wordWrap/>
-              <w:ind w:hanging="1"/>
-              <w:rPr>
-                <w:rFonts w:ascii="맑은 고딕" w:eastAsia="맑은 고딕" w:hAnsi="맑은 고딕" w:cs="Times New Roman"/>
-                <w:b/>
-                <w:color w:val="FF0000"/>
-                <w:kern w:val="1"/>
-              </w:rPr>
-            </w:pPr>
-            <w:r>
-              <w:rPr>
-                <w:rFonts w:ascii="맑은 고딕" w:eastAsia="맑은 고딕" w:hAnsi="맑은 고딕" w:cs="Times New Roman"/>
-                <w:b/>
-                <w:color w:val="FF0000"/>
-                <w:kern w:val="1"/>
-              </w:rPr>
-              <w:t>1) 앞으로 직무와 관련하여 어떠한 지식이 요구되는 지를 파악하여 이를 어떻게 길러 나갈 것인가?</w:t>
-            </w:r>
-          </w:p>
-          <w:p>
-            <w:pPr>
-              <w:pStyle w:val="a3"/>
-              <w:tabs>
-                <w:tab w:val="left" w:pos="800"/>
-                <w:tab w:val="left" w:pos="1600"/>
-                <w:tab w:val="left" w:pos="2400"/>
-                <w:tab w:val="left" w:pos="3200"/>
-                <w:tab w:val="left" w:pos="4000"/>
-                <w:tab w:val="left" w:pos="4800"/>
-                <w:tab w:val="left" w:pos="5600"/>
-                <w:tab w:val="left" w:pos="6400"/>
-                <w:tab w:val="left" w:pos="7200"/>
-                <w:tab w:val="left" w:pos="8000"/>
-                <w:tab w:val="left" w:pos="8800"/>
-                <w:tab w:val="left" w:pos="9600"/>
-                <w:tab w:val="left" w:pos="10400"/>
-                <w:tab w:val="left" w:pos="11200"/>
-                <w:tab w:val="left" w:pos="12000"/>
-                <w:tab w:val="left" w:pos="12800"/>
-                <w:tab w:val="left" w:pos="13600"/>
-                <w:tab w:val="left" w:pos="14400"/>
-                <w:tab w:val="left" w:pos="15200"/>
-                <w:tab w:val="left" w:pos="16000"/>
-                <w:tab w:val="left" w:pos="16800"/>
-                <w:tab w:val="left" w:pos="17600"/>
-                <w:tab w:val="left" w:pos="18400"/>
-                <w:tab w:val="left" w:pos="19200"/>
-                <w:tab w:val="left" w:pos="20000"/>
-                <w:tab w:val="left" w:pos="20800"/>
-                <w:tab w:val="left" w:pos="21600"/>
-                <w:tab w:val="left" w:pos="22400"/>
-                <w:tab w:val="left" w:pos="23200"/>
-                <w:tab w:val="left" w:pos="24000"/>
-                <w:tab w:val="left" w:pos="24800"/>
-              </w:tabs>
-              <w:wordWrap/>
-              <w:ind w:hanging="1"/>
-              <w:rPr>
-                <w:rFonts w:ascii="맑은 고딕" w:eastAsia="맑은 고딕" w:hAnsi="맑은 고딕" w:cs="Times New Roman"/>
-                <w:b/>
-                <w:color w:val="FF0000"/>
-                <w:kern w:val="1"/>
-              </w:rPr>
-            </w:pPr>
-            <w:r>
-              <w:rPr>
-                <w:rFonts w:ascii="맑은 고딕" w:eastAsia="맑은 고딕" w:hAnsi="맑은 고딕" w:cs="Times New Roman"/>
-                <w:b/>
-                <w:color w:val="FF0000"/>
-                <w:kern w:val="1"/>
-              </w:rPr>
-              <w:t>2) 자신이 지원한 직무와 관련하여 좀더 구체적으로 어떠한 목표를 달성하고 싶고, 어떠한 분야의 전문가로 성장하고 싶은가?</w:t>
-            </w:r>
-          </w:p>
-          <w:p>
-            <w:pPr>
               <w:rPr>
                 <w:rFonts w:ascii="맑은 고딕" w:eastAsia="맑은 고딕" w:hAnsi="맑은 고딕" w:cs="Segoe UI"/>
                 <w:color w:val="000000" w:themeColor="text1"/>
@@ -5487,26 +5853,6 @@
             </w:pPr>
             <w:r>
               <w:rPr>
-                <w:rFonts w:ascii="맑은 고딕" w:eastAsia="맑은 고딕" w:hAnsi="맑은 고딕" w:cs="Times New Roman"/>
-                <w:b/>
-                <w:color w:val="FF0000"/>
-                <w:kern w:val="1"/>
-                <w:szCs w:val="20"/>
-              </w:rPr>
-              <w:t>3) 입사하여 어떠한 비전과 자세를 갖춰 상사, 동료, 회사에 기여할 수 있는 사람이 될 것인지?</w:t>
-            </w:r>
-            <w:r>
-              <w:rPr>
-                <w:rFonts w:ascii="맑은 고딕" w:eastAsia="맑은 고딕" w:hAnsi="맑은 고딕" w:cs="Times New Roman"/>
-                <w:b/>
-                <w:color w:val="FF0000"/>
-                <w:kern w:val="1"/>
-                <w:szCs w:val="20"/>
-              </w:rPr>
-              <w:br/>
-            </w:r>
-            <w:r>
-              <w:rPr>
                 <w:rFonts w:ascii="맑은 고딕" w:eastAsia="맑은 고딕" w:hAnsi="맑은 고딕" w:cs="Segoe UI"/>
                 <w:color w:val="000000" w:themeColor="text1"/>
               </w:rPr>
@@ -5518,132 +5864,203 @@
                 <w:color w:val="000000" w:themeColor="text1"/>
               </w:rPr>
               <w:br/>
-            </w:r>
-            <w:r>
+              <w:t>대학 시절에는 웹 개발 프로젝트를 중심으로 다양한 프로젝트를 진행하였습니다. 이를 통해 웹 개발에 대한 경험과 역량을 쌓았으며, 특히 팀원들과의 협업 능력을 키우는 데에 노력했습니다.</w:t>
+            </w:r>
+          </w:p>
+          <w:p>
+            <w:pPr>
               <w:rPr>
                 <w:rFonts w:ascii="맑은 고딕" w:eastAsia="맑은 고딕" w:hAnsi="맑은 고딕" w:cs="Segoe UI"/>
                 <w:color w:val="000000" w:themeColor="text1"/>
               </w:rPr>
-              <w:t>대학 시절에는 웹 개발 프로젝트를 중심으로 다양한 프로젝트를 진행하였습니다. 이를 통해 웹 개발에 대한 경험과 역량을 쌓았으며, 특히 팀원들과의 협업 능력을 키우는 데에 노력했습니다.</w:t>
-            </w:r>
-          </w:p>
-          <w:p>
-            <w:pPr>
+            </w:pPr>
+            <w:r>
               <w:rPr>
                 <w:rFonts w:ascii="맑은 고딕" w:eastAsia="맑은 고딕" w:hAnsi="맑은 고딕" w:cs="Segoe UI" w:hint="eastAsia"/>
                 <w:color w:val="000000" w:themeColor="text1"/>
               </w:rPr>
-            </w:pPr>
+              <w:t>K</w:t>
+            </w:r>
+            <w:r>
+              <w:rPr>
+                <w:rFonts w:ascii="맑은 고딕" w:eastAsia="맑은 고딕" w:hAnsi="맑은 고딕" w:cs="Segoe UI"/>
+                <w:color w:val="000000" w:themeColor="text1"/>
+              </w:rPr>
+              <w:t>IC</w:t>
+            </w:r>
             <w:r>
               <w:rPr>
                 <w:rFonts w:ascii="맑은 고딕" w:eastAsia="맑은 고딕" w:hAnsi="맑은 고딕" w:cs="Segoe UI" w:hint="eastAsia"/>
                 <w:color w:val="000000" w:themeColor="text1"/>
               </w:rPr>
-              <w:t>K</w:t>
+              <w:t>캠퍼니</w:t>
+            </w:r>
+            <w:r>
+              <w:rPr>
+                <w:rFonts w:ascii="맑은 고딕" w:eastAsia="맑은 고딕" w:hAnsi="맑은 고딕" w:cs="Segoe UI" w:hint="eastAsia"/>
+                <w:color w:val="000000" w:themeColor="text1"/>
+              </w:rPr>
+              <w:t>에서는</w:t>
+            </w:r>
+            <w:r>
+              <w:rPr>
+                <w:rFonts w:ascii="맑은 고딕" w:eastAsia="맑은 고딕" w:hAnsi="맑은 고딕" w:cs="Segoe UI" w:hint="eastAsia"/>
+                <w:color w:val="000000" w:themeColor="text1"/>
+              </w:rPr>
+              <w:t xml:space="preserve"> </w:t>
             </w:r>
             <w:r>
               <w:rPr>
                 <w:rFonts w:ascii="맑은 고딕" w:eastAsia="맑은 고딕" w:hAnsi="맑은 고딕" w:cs="Segoe UI"/>
                 <w:color w:val="000000" w:themeColor="text1"/>
               </w:rPr>
-              <w:t>IC</w:t>
+              <w:t>웹 개발 분야</w:t>
             </w:r>
             <w:r>
               <w:rPr>
                 <w:rFonts w:ascii="맑은 고딕" w:eastAsia="맑은 고딕" w:hAnsi="맑은 고딕" w:cs="Segoe UI" w:hint="eastAsia"/>
                 <w:color w:val="000000" w:themeColor="text1"/>
               </w:rPr>
-              <w:t>캠퍼니</w:t>
+              <w:t>의</w:t>
+            </w:r>
+            <w:r>
+              <w:rPr>
+                <w:rFonts w:ascii="맑은 고딕" w:eastAsia="맑은 고딕" w:hAnsi="맑은 고딕" w:cs="Segoe UI"/>
+                <w:color w:val="000000" w:themeColor="text1"/>
+              </w:rPr>
+              <w:t xml:space="preserve"> 끊임없는 학습과 개선</w:t>
             </w:r>
             <w:r>
               <w:rPr>
                 <w:rFonts w:ascii="맑은 고딕" w:eastAsia="맑은 고딕" w:hAnsi="맑은 고딕" w:cs="Segoe UI" w:hint="eastAsia"/>
                 <w:color w:val="000000" w:themeColor="text1"/>
               </w:rPr>
-              <w:t>에서는</w:t>
+              <w:t xml:space="preserve">의 필요성에 대해 배우며 </w:t>
+            </w:r>
+            <w:r>
+              <w:rPr>
+                <w:rFonts w:ascii="맑은 고딕" w:eastAsia="맑은 고딕" w:hAnsi="맑은 고딕" w:cs="Segoe UI"/>
+                <w:color w:val="000000" w:themeColor="text1"/>
+              </w:rPr>
+              <w:t xml:space="preserve">항상 새로운 기술에 대한 </w:t>
             </w:r>
             <w:r>
               <w:rPr>
                 <w:rFonts w:ascii="맑은 고딕" w:eastAsia="맑은 고딕" w:hAnsi="맑은 고딕" w:cs="Segoe UI" w:hint="eastAsia"/>
                 <w:color w:val="000000" w:themeColor="text1"/>
               </w:rPr>
-              <w:t xml:space="preserve"> </w:t>
+              <w:t>적응력을 길렀고 프로젝트때</w:t>
             </w:r>
             <w:r>
               <w:rPr>
                 <w:rFonts w:ascii="맑은 고딕" w:eastAsia="맑은 고딕" w:hAnsi="맑은 고딕" w:cs="Segoe UI"/>
                 <w:color w:val="000000" w:themeColor="text1"/>
               </w:rPr>
-              <w:t>웹 개발 분야</w:t>
+              <w:t xml:space="preserve"> 문제 해결 능력과 창의성을 바탕으로 업무에</w:t>
             </w:r>
             <w:r>
               <w:rPr>
                 <w:rFonts w:ascii="맑은 고딕" w:eastAsia="맑은 고딕" w:hAnsi="맑은 고딕" w:cs="Segoe UI" w:hint="eastAsia"/>
                 <w:color w:val="000000" w:themeColor="text1"/>
               </w:rPr>
-              <w:t>의</w:t>
+              <w:t xml:space="preserve"> 임했습니다</w:t>
             </w:r>
             <w:r>
               <w:rPr>
                 <w:rFonts w:ascii="맑은 고딕" w:eastAsia="맑은 고딕" w:hAnsi="맑은 고딕" w:cs="Segoe UI"/>
                 <w:color w:val="000000" w:themeColor="text1"/>
               </w:rPr>
-              <w:t xml:space="preserve"> 끊임없는 학습과 개선</w:t>
+              <w:br/>
+            </w:r>
+            <w:r>
+              <w:rPr>
+                <w:rFonts w:ascii="맑은 고딕" w:eastAsia="맑은 고딕" w:hAnsi="맑은 고딕" w:cs="Segoe UI"/>
+                <w:color w:val="000000" w:themeColor="text1"/>
+              </w:rPr>
+              <w:t>그러나 현재의 저만으로는 원하는 목표를 이룰 수 없다고 판단했습니다.</w:t>
+            </w:r>
+            <w:r>
+              <w:rPr>
+                <w:rFonts w:ascii="맑은 고딕" w:eastAsia="맑은 고딕" w:hAnsi="맑은 고딕" w:cs="Segoe UI"/>
+                <w:color w:val="000000" w:themeColor="text1"/>
+              </w:rPr>
+              <w:br/>
+            </w:r>
+            <w:r>
+              <w:rPr>
+                <w:rFonts w:ascii="맑은 고딕" w:eastAsia="맑은 고딕" w:hAnsi="맑은 고딕" w:cs="Segoe UI"/>
+                <w:color w:val="000000" w:themeColor="text1"/>
+              </w:rPr>
+              <w:br/>
             </w:r>
             <w:r>
               <w:rPr>
                 <w:rFonts w:ascii="맑은 고딕" w:eastAsia="맑은 고딕" w:hAnsi="맑은 고딕" w:cs="Segoe UI" w:hint="eastAsia"/>
                 <w:color w:val="000000" w:themeColor="text1"/>
               </w:rPr>
-              <w:t xml:space="preserve">의 필요성에 대해 배우며 </w:t>
+              <w:t>ㅇㅇㅇㅇ</w:t>
             </w:r>
             <w:r>
               <w:rPr>
                 <w:rFonts w:ascii="맑은 고딕" w:eastAsia="맑은 고딕" w:hAnsi="맑은 고딕" w:cs="Segoe UI"/>
                 <w:color w:val="000000" w:themeColor="text1"/>
               </w:rPr>
-              <w:t xml:space="preserve">항상 새로운 기술에 대한 </w:t>
+              <w:br/>
+            </w:r>
+            <w:r>
+              <w:rPr>
+                <w:rFonts w:ascii="맑은 고딕" w:eastAsia="맑은 고딕" w:hAnsi="맑은 고딕" w:cs="Segoe UI"/>
+                <w:color w:val="000000" w:themeColor="text1"/>
+              </w:rPr>
+              <w:t>제가 이루고자 하는 목표를 달성하는 데 있어서 가장 적합한 환경이라고 생각합니다.</w:t>
+            </w:r>
+            <w:r>
+              <w:rPr>
+                <w:rFonts w:ascii="맑은 고딕" w:eastAsia="맑은 고딕" w:hAnsi="맑은 고딕" w:cs="Segoe UI"/>
+                <w:color w:val="000000" w:themeColor="text1"/>
+              </w:rPr>
+              <w:br/>
             </w:r>
             <w:r>
               <w:rPr>
                 <w:rFonts w:ascii="맑은 고딕" w:eastAsia="맑은 고딕" w:hAnsi="맑은 고딕" w:cs="Segoe UI" w:hint="eastAsia"/>
                 <w:color w:val="000000" w:themeColor="text1"/>
               </w:rPr>
-              <w:t>적응력을 길렀고 프로젝트때</w:t>
+              <w:t xml:space="preserve">본 </w:t>
+            </w:r>
+            <w:r>
+              <w:rPr>
+                <w:rFonts w:ascii="맑은 고딕" w:eastAsia="맑은 고딕" w:hAnsi="맑은 고딕" w:cs="Segoe UI" w:hint="eastAsia"/>
+                <w:color w:val="000000" w:themeColor="text1"/>
+              </w:rPr>
+              <w:t xml:space="preserve">회사에서 </w:t>
             </w:r>
             <w:r>
               <w:rPr>
                 <w:rFonts w:ascii="맑은 고딕" w:eastAsia="맑은 고딕" w:hAnsi="맑은 고딕" w:cs="Segoe UI"/>
                 <w:color w:val="000000" w:themeColor="text1"/>
               </w:rPr>
-              <w:t xml:space="preserve"> 문제 해결 능력과 창의성을 바탕으로 업무에</w:t>
+              <w:t>회사의 비전과 가치를 이해하고, 상사, 동료, 회사에 기여할 수 있는 역할을 수행하여 조직의 발전에 기여하고 싶습니다</w:t>
             </w:r>
             <w:r>
               <w:rPr>
                 <w:rFonts w:ascii="맑은 고딕" w:eastAsia="맑은 고딕" w:hAnsi="맑은 고딕" w:cs="Segoe UI" w:hint="eastAsia"/>
                 <w:color w:val="000000" w:themeColor="text1"/>
               </w:rPr>
-              <w:t xml:space="preserve"> 임했습니다</w:t>
+              <w:t>.</w:t>
             </w:r>
             <w:r>
               <w:rPr>
                 <w:rFonts w:ascii="맑은 고딕" w:eastAsia="맑은 고딕" w:hAnsi="맑은 고딕" w:cs="Segoe UI"/>
                 <w:color w:val="000000" w:themeColor="text1"/>
               </w:rPr>
-              <w:br/>
+              <w:t xml:space="preserve"> 웹 개발 분야에서 요구되는 최신 기술과 트렌드를 습득하여 전문성을 높이고자 합니다.</w:t>
             </w:r>
             <w:r>
               <w:rPr>
                 <w:rFonts w:ascii="맑은 고딕" w:eastAsia="맑은 고딕" w:hAnsi="맑은 고딕" w:cs="Segoe UI"/>
                 <w:color w:val="000000" w:themeColor="text1"/>
               </w:rPr>
-              <w:t>그러나 현재의 저만으로는 원하는 목표를 이룰 수 없다고 판단했습니다. 저는 독자적으로 게임을 제작하고 싶고, 이를 위해 웹 개발 회사에서 경험을 쌓고 싶습니다</w:t>
-            </w:r>
-            <w:r>
-              <w:rPr>
-                <w:rFonts w:ascii="맑은 고딕" w:eastAsia="맑은 고딕" w:hAnsi="맑은 고딕" w:cs="Segoe UI" w:hint="eastAsia"/>
-                <w:color w:val="000000" w:themeColor="text1"/>
-              </w:rPr>
               <w:t xml:space="preserve"> </w:t>
             </w:r>
             <w:r>
@@ -5651,100 +6068,7 @@
                 <w:rFonts w:ascii="맑은 고딕" w:eastAsia="맑은 고딕" w:hAnsi="맑은 고딕" w:cs="Segoe UI"/>
                 <w:color w:val="000000" w:themeColor="text1"/>
               </w:rPr>
-              <w:t>따라서</w:t>
-            </w:r>
-            <w:r>
-              <w:rPr>
-                <w:rFonts w:ascii="맑은 고딕" w:eastAsia="맑은 고딕" w:hAnsi="맑은 고딕" w:cs="Segoe UI" w:hint="eastAsia"/>
-                <w:color w:val="000000" w:themeColor="text1"/>
-              </w:rPr>
-              <w:t xml:space="preserve"> </w:t>
-            </w:r>
-            <w:r>
-              <w:rPr>
-                <w:rFonts w:ascii="맑은 고딕" w:eastAsia="맑은 고딕" w:hAnsi="맑은 고딕" w:cs="Segoe UI"/>
-                <w:color w:val="000000" w:themeColor="text1"/>
-              </w:rPr>
-              <w:t>웹 개발 회사에 지원하게 된 것입니다</w:t>
-            </w:r>
-            <w:r>
-              <w:rPr>
-                <w:rFonts w:ascii="맑은 고딕" w:eastAsia="맑은 고딕" w:hAnsi="맑은 고딕" w:cs="Segoe UI" w:hint="eastAsia"/>
-                <w:color w:val="000000" w:themeColor="text1"/>
-              </w:rPr>
-              <w:t>.</w:t>
-            </w:r>
-            <w:r>
-              <w:rPr>
-                <w:rFonts w:ascii="맑은 고딕" w:eastAsia="맑은 고딕" w:hAnsi="맑은 고딕" w:cs="Segoe UI"/>
-                <w:color w:val="000000" w:themeColor="text1"/>
-              </w:rPr>
-              <w:t xml:space="preserve"> 혁신적인 기술과 도전적인 프로젝트를 통해 웹 개발 분야에서 선도적인 위치를 차지하고 있는 기업으로서, 제가 이루고자 하는 목표를 달성하는 데 있어서 가장 적합한 환경이라고 생각합니다.</w:t>
-            </w:r>
-            <w:r>
-              <w:rPr>
-                <w:rFonts w:ascii="맑은 고딕" w:eastAsia="맑은 고딕" w:hAnsi="맑은 고딕" w:cs="Segoe UI"/>
-                <w:color w:val="000000" w:themeColor="text1"/>
-              </w:rPr>
-              <w:br/>
-            </w:r>
-            <w:r>
-              <w:rPr>
-                <w:rFonts w:ascii="맑은 고딕" w:eastAsia="맑은 고딕" w:hAnsi="맑은 고딕" w:cs="Segoe UI" w:hint="eastAsia"/>
-                <w:color w:val="000000" w:themeColor="text1"/>
-              </w:rPr>
-              <w:t xml:space="preserve">회사에서 </w:t>
-            </w:r>
-            <w:r>
-              <w:rPr>
-                <w:rFonts w:ascii="맑은 고딕" w:eastAsia="맑은 고딕" w:hAnsi="맑은 고딕" w:cs="Segoe UI"/>
-                <w:color w:val="000000" w:themeColor="text1"/>
-              </w:rPr>
-              <w:t>회사의 비전과 가치를 이해하고, 상사, 동료, 회사에 기여할 수 있는 역할을 수행하여 조직의 발전에 기여하고 싶습니다</w:t>
-            </w:r>
-            <w:r>
-              <w:rPr>
-                <w:rFonts w:ascii="맑은 고딕" w:eastAsia="맑은 고딕" w:hAnsi="맑은 고딕" w:cs="Segoe UI" w:hint="eastAsia"/>
-                <w:color w:val="000000" w:themeColor="text1"/>
-              </w:rPr>
-              <w:t>.</w:t>
-            </w:r>
-            <w:r>
-              <w:rPr>
-                <w:rFonts w:ascii="맑은 고딕" w:eastAsia="맑은 고딕" w:hAnsi="맑은 고딕" w:cs="Segoe UI"/>
-                <w:color w:val="000000" w:themeColor="text1"/>
-              </w:rPr>
-              <w:t xml:space="preserve"> </w:t>
-            </w:r>
-            <w:r>
-              <w:rPr>
-                <w:rFonts w:ascii="맑은 고딕" w:eastAsia="맑은 고딕" w:hAnsi="맑은 고딕" w:cs="Segoe UI"/>
-                <w:color w:val="000000" w:themeColor="text1"/>
-              </w:rPr>
-              <w:t>웹 개발 분야에서 요구되는 최신 기술과 트렌드를 습득하여 전문성을 높이고자 합니다.</w:t>
-            </w:r>
-            <w:r>
-              <w:rPr>
-                <w:rFonts w:ascii="맑은 고딕" w:eastAsia="맑은 고딕" w:hAnsi="맑은 고딕" w:cs="Segoe UI"/>
-                <w:color w:val="000000" w:themeColor="text1"/>
-              </w:rPr>
-              <w:t xml:space="preserve"> </w:t>
-            </w:r>
-            <w:proofErr w:type="gramStart"/>
-            <w:r>
-              <w:rPr>
-                <w:rFonts w:ascii="맑은 고딕" w:eastAsia="맑은 고딕" w:hAnsi="맑은 고딕" w:cs="Segoe UI"/>
-                <w:color w:val="000000" w:themeColor="text1"/>
-              </w:rPr>
-              <w:t>자신이</w:t>
-            </w:r>
-            <w:proofErr w:type="gramEnd"/>
-            <w:r>
-              <w:rPr>
-                <w:rFonts w:ascii="맑은 고딕" w:eastAsia="맑은 고딕" w:hAnsi="맑은 고딕" w:cs="Segoe UI"/>
-                <w:color w:val="000000" w:themeColor="text1"/>
-              </w:rPr>
-              <w:t xml:space="preserve"> 지원한 직무와 관련하여 보다 구체적인 목표를 설정하고, 해당 분야의 전문가로 성장하고 싶습니다.</w:t>
+              <w:t>자신이 지원한 직무와 관련하여 보다 구체적인 목표를 설정하고, 해당 분야의 전문가로 성장하고 싶습니다.</w:t>
             </w:r>
             <w:r>
               <w:rPr>
@@ -5804,6 +6128,7 @@
                 <w:sz w:val="36"/>
                 <w:szCs w:val="38"/>
               </w:rPr>
+              <w:lastRenderedPageBreak/>
               <w:t>프 로 젝 트 수 행 내 역</w:t>
             </w:r>
           </w:p>
@@ -6396,6 +6721,7 @@
                 <w:b/>
                 <w:bCs/>
               </w:rPr>
+              <w:lastRenderedPageBreak/>
               <w:t xml:space="preserve">프로젝트 소감 </w:t>
             </w:r>
           </w:p>
@@ -6523,7 +6849,6 @@
                 <w:b/>
                 <w:bCs/>
               </w:rPr>
-              <w:lastRenderedPageBreak/>
               <w:t>구현기능설명</w:t>
             </w:r>
           </w:p>
@@ -6731,6 +7056,7 @@
                 <w:b/>
                 <w:bCs/>
               </w:rPr>
+              <w:lastRenderedPageBreak/>
               <w:t>주 요 내 용 (사 진 첨 부)</w:t>
             </w:r>
           </w:p>
@@ -6772,7 +7098,6 @@
                 <w:b/>
                 <w:bCs/>
               </w:rPr>
-              <w:lastRenderedPageBreak/>
               <w:t>수행 프로젝트 상세내역</w:t>
             </w:r>
           </w:p>
@@ -6980,6 +7305,7 @@
                 <w:b/>
                 <w:bCs/>
               </w:rPr>
+              <w:lastRenderedPageBreak/>
               <w:t>구현기능설명</w:t>
             </w:r>
           </w:p>
@@ -7078,7 +7404,7 @@
 </file>
 
 <file path=word/endnotes.xml><?xml version="1.0" encoding="utf-8"?>
-<w:endnotes xmlns:wpc="http://schemas.microsoft.com/office/word/2010/wordprocessingCanvas" xmlns:cx="http://schemas.microsoft.com/office/drawing/2014/chartex" xmlns:cx1="http://schemas.microsoft.com/office/drawing/2015/9/8/chartex" xmlns:cx2="http://schemas.microsoft.com/office/drawing/2015/10/21/chartex" xmlns:cx3="http://schemas.microsoft.com/office/drawing/2016/5/9/chartex" xmlns:cx4="http://schemas.microsoft.com/office/drawing/2016/5/10/chartex" xmlns:cx5="http://schemas.microsoft.com/office/drawing/2016/5/11/chartex" xmlns:cx6="http://schemas.microsoft.com/office/drawing/2016/5/12/chartex" xmlns:cx7="http://schemas.microsoft.com/office/drawing/2016/5/13/chartex" xmlns:cx8="http://schemas.microsoft.com/office/drawing/2016/5/14/chartex" xmlns:mc="http://schemas.openxmlformats.org/markup-compatibility/2006" xmlns:aink="http://schemas.microsoft.com/office/drawing/2016/ink" xmlns:am3d="http://schemas.microsoft.com/office/drawing/2017/model3d" xmlns:o="urn:schemas-microsoft-com:office:office" xmlns:r="http://schemas.openxmlformats.org/officeDocument/2006/relationships" xmlns:m="http://schemas.openxmlformats.org/officeDocument/2006/math" xmlns:v="urn:schemas-microsoft-com:vml" xmlns:wp14="http://schemas.microsoft.com/office/word/2010/wordprocessingDrawing" xmlns:wp="http://schemas.openxmlformats.org/drawingml/2006/wordprocessingDrawing" xmlns:w10="urn:schemas-microsoft-com:office:word" xmlns:w="http://schemas.openxmlformats.org/wordprocessingml/2006/main" xmlns:w14="http://schemas.microsoft.com/office/word/2010/wordml" xmlns:w15="http://schemas.microsoft.com/office/word/2012/wordml" xmlns:w16cex="http://schemas.microsoft.com/office/word/2018/wordml/cex" xmlns:w16cid="http://schemas.microsoft.com/office/word/2016/wordml/cid" xmlns:w16="http://schemas.microsoft.com/office/word/2018/wordml" xmlns:w16sdtdh="http://schemas.microsoft.com/office/word/2020/wordml/sdtdatahash" xmlns:w16se="http://schemas.microsoft.com/office/word/2015/wordml/symex" xmlns:wpg="http://schemas.microsoft.com/office/word/2010/wordprocessingGroup" xmlns:wpi="http://schemas.microsoft.com/office/word/2010/wordprocessingInk" xmlns:wne="http://schemas.microsoft.com/office/word/2006/wordml" xmlns:wps="http://schemas.microsoft.com/office/word/2010/wordprocessingShape" mc:Ignorable="w14 w15 w16se w16cid w16 w16cex w16sdtdh wp14">
+<w:endnotes xmlns:wpc="http://schemas.microsoft.com/office/word/2010/wordprocessingCanvas" xmlns:cx="http://schemas.microsoft.com/office/drawing/2014/chartex" xmlns:cx1="http://schemas.microsoft.com/office/drawing/2015/9/8/chartex" xmlns:cx2="http://schemas.microsoft.com/office/drawing/2015/10/21/chartex" xmlns:cx3="http://schemas.microsoft.com/office/drawing/2016/5/9/chartex" xmlns:cx4="http://schemas.microsoft.com/office/drawing/2016/5/10/chartex" xmlns:cx5="http://schemas.microsoft.com/office/drawing/2016/5/11/chartex" xmlns:cx6="http://schemas.microsoft.com/office/drawing/2016/5/12/chartex" xmlns:cx7="http://schemas.microsoft.com/office/drawing/2016/5/13/chartex" xmlns:cx8="http://schemas.microsoft.com/office/drawing/2016/5/14/chartex" xmlns:mc="http://schemas.openxmlformats.org/markup-compatibility/2006" xmlns:aink="http://schemas.microsoft.com/office/drawing/2016/ink" xmlns:am3d="http://schemas.microsoft.com/office/drawing/2017/model3d" xmlns:o="urn:schemas-microsoft-com:office:office" xmlns:oel="http://schemas.microsoft.com/office/2019/extlst" xmlns:r="http://schemas.openxmlformats.org/officeDocument/2006/relationships" xmlns:m="http://schemas.openxmlformats.org/officeDocument/2006/math" xmlns:v="urn:schemas-microsoft-com:vml" xmlns:wp14="http://schemas.microsoft.com/office/word/2010/wordprocessingDrawing" xmlns:wp="http://schemas.openxmlformats.org/drawingml/2006/wordprocessingDrawing" xmlns:w10="urn:schemas-microsoft-com:office:word" xmlns:w="http://schemas.openxmlformats.org/wordprocessingml/2006/main" xmlns:w14="http://schemas.microsoft.com/office/word/2010/wordml" xmlns:w15="http://schemas.microsoft.com/office/word/2012/wordml" xmlns:w16cex="http://schemas.microsoft.com/office/word/2018/wordml/cex" xmlns:w16cid="http://schemas.microsoft.com/office/word/2016/wordml/cid" xmlns:w16="http://schemas.microsoft.com/office/word/2018/wordml" xmlns:w16sdtdh="http://schemas.microsoft.com/office/word/2020/wordml/sdtdatahash" xmlns:w16se="http://schemas.microsoft.com/office/word/2015/wordml/symex" xmlns:wpg="http://schemas.microsoft.com/office/word/2010/wordprocessingGroup" xmlns:wpi="http://schemas.microsoft.com/office/word/2010/wordprocessingInk" xmlns:wne="http://schemas.microsoft.com/office/word/2006/wordml" xmlns:wps="http://schemas.microsoft.com/office/word/2010/wordprocessingShape" mc:Ignorable="w14 w15 w16se w16cid w16 w16cex w16sdtdh wp14">
   <w:endnote w:type="separator" w:id="-1">
     <w:p>
       <w:pPr>
@@ -7103,7 +7429,7 @@
 </file>
 
 <file path=word/footer1.xml><?xml version="1.0" encoding="utf-8"?>
-<w:ftr xmlns:wpc="http://schemas.microsoft.com/office/word/2010/wordprocessingCanvas" xmlns:cx="http://schemas.microsoft.com/office/drawing/2014/chartex" xmlns:cx1="http://schemas.microsoft.com/office/drawing/2015/9/8/chartex" xmlns:cx2="http://schemas.microsoft.com/office/drawing/2015/10/21/chartex" xmlns:cx3="http://schemas.microsoft.com/office/drawing/2016/5/9/chartex" xmlns:cx4="http://schemas.microsoft.com/office/drawing/2016/5/10/chartex" xmlns:cx5="http://schemas.microsoft.com/office/drawing/2016/5/11/chartex" xmlns:cx6="http://schemas.microsoft.com/office/drawing/2016/5/12/chartex" xmlns:cx7="http://schemas.microsoft.com/office/drawing/2016/5/13/chartex" xmlns:cx8="http://schemas.microsoft.com/office/drawing/2016/5/14/chartex" xmlns:mc="http://schemas.openxmlformats.org/markup-compatibility/2006" xmlns:aink="http://schemas.microsoft.com/office/drawing/2016/ink" xmlns:am3d="http://schemas.microsoft.com/office/drawing/2017/model3d" xmlns:o="urn:schemas-microsoft-com:office:office" xmlns:r="http://schemas.openxmlformats.org/officeDocument/2006/relationships" xmlns:m="http://schemas.openxmlformats.org/officeDocument/2006/math" xmlns:v="urn:schemas-microsoft-com:vml" xmlns:wp14="http://schemas.microsoft.com/office/word/2010/wordprocessingDrawing" xmlns:wp="http://schemas.openxmlformats.org/drawingml/2006/wordprocessingDrawing" xmlns:w10="urn:schemas-microsoft-com:office:word" xmlns:w="http://schemas.openxmlformats.org/wordprocessingml/2006/main" xmlns:w14="http://schemas.microsoft.com/office/word/2010/wordml" xmlns:w15="http://schemas.microsoft.com/office/word/2012/wordml" xmlns:w16cex="http://schemas.microsoft.com/office/word/2018/wordml/cex" xmlns:w16cid="http://schemas.microsoft.com/office/word/2016/wordml/cid" xmlns:w16="http://schemas.microsoft.com/office/word/2018/wordml" xmlns:w16sdtdh="http://schemas.microsoft.com/office/word/2020/wordml/sdtdatahash" xmlns:w16se="http://schemas.microsoft.com/office/word/2015/wordml/symex" xmlns:wpg="http://schemas.microsoft.com/office/word/2010/wordprocessingGroup" xmlns:wpi="http://schemas.microsoft.com/office/word/2010/wordprocessingInk" xmlns:wne="http://schemas.microsoft.com/office/word/2006/wordml" xmlns:wps="http://schemas.microsoft.com/office/word/2010/wordprocessingShape" mc:Ignorable="w14 w15 w16se w16cid w16 w16cex w16sdtdh wp14">
+<w:ftr xmlns:wpc="http://schemas.microsoft.com/office/word/2010/wordprocessingCanvas" xmlns:cx="http://schemas.microsoft.com/office/drawing/2014/chartex" xmlns:cx1="http://schemas.microsoft.com/office/drawing/2015/9/8/chartex" xmlns:cx2="http://schemas.microsoft.com/office/drawing/2015/10/21/chartex" xmlns:cx3="http://schemas.microsoft.com/office/drawing/2016/5/9/chartex" xmlns:cx4="http://schemas.microsoft.com/office/drawing/2016/5/10/chartex" xmlns:cx5="http://schemas.microsoft.com/office/drawing/2016/5/11/chartex" xmlns:cx6="http://schemas.microsoft.com/office/drawing/2016/5/12/chartex" xmlns:cx7="http://schemas.microsoft.com/office/drawing/2016/5/13/chartex" xmlns:cx8="http://schemas.microsoft.com/office/drawing/2016/5/14/chartex" xmlns:mc="http://schemas.openxmlformats.org/markup-compatibility/2006" xmlns:aink="http://schemas.microsoft.com/office/drawing/2016/ink" xmlns:am3d="http://schemas.microsoft.com/office/drawing/2017/model3d" xmlns:o="urn:schemas-microsoft-com:office:office" xmlns:oel="http://schemas.microsoft.com/office/2019/extlst" xmlns:r="http://schemas.openxmlformats.org/officeDocument/2006/relationships" xmlns:m="http://schemas.openxmlformats.org/officeDocument/2006/math" xmlns:v="urn:schemas-microsoft-com:vml" xmlns:wp14="http://schemas.microsoft.com/office/word/2010/wordprocessingDrawing" xmlns:wp="http://schemas.openxmlformats.org/drawingml/2006/wordprocessingDrawing" xmlns:w10="urn:schemas-microsoft-com:office:word" xmlns:w="http://schemas.openxmlformats.org/wordprocessingml/2006/main" xmlns:w14="http://schemas.microsoft.com/office/word/2010/wordml" xmlns:w15="http://schemas.microsoft.com/office/word/2012/wordml" xmlns:w16cex="http://schemas.microsoft.com/office/word/2018/wordml/cex" xmlns:w16cid="http://schemas.microsoft.com/office/word/2016/wordml/cid" xmlns:w16="http://schemas.microsoft.com/office/word/2018/wordml" xmlns:w16sdtdh="http://schemas.microsoft.com/office/word/2020/wordml/sdtdatahash" xmlns:w16se="http://schemas.microsoft.com/office/word/2015/wordml/symex" xmlns:wpg="http://schemas.microsoft.com/office/word/2010/wordprocessingGroup" xmlns:wpi="http://schemas.microsoft.com/office/word/2010/wordprocessingInk" xmlns:wne="http://schemas.microsoft.com/office/word/2006/wordml" xmlns:wps="http://schemas.microsoft.com/office/word/2010/wordprocessingShape" mc:Ignorable="w14 w15 w16se w16cid w16 w16cex w16sdtdh wp14">
   <w:sdt>
     <w:sdtPr>
       <w:rPr>
@@ -7116,7 +7442,6 @@
         <w:docPartUnique/>
       </w:docPartObj>
     </w:sdtPr>
-    <w:sdtEndPr/>
     <w:sdtContent>
       <w:sdt>
         <w:sdtPr>
@@ -7277,7 +7602,7 @@
 </file>
 
 <file path=word/footnotes.xml><?xml version="1.0" encoding="utf-8"?>
-<w:footnotes xmlns:wpc="http://schemas.microsoft.com/office/word/2010/wordprocessingCanvas" xmlns:cx="http://schemas.microsoft.com/office/drawing/2014/chartex" xmlns:cx1="http://schemas.microsoft.com/office/drawing/2015/9/8/chartex" xmlns:cx2="http://schemas.microsoft.com/office/drawing/2015/10/21/chartex" xmlns:cx3="http://schemas.microsoft.com/office/drawing/2016/5/9/chartex" xmlns:cx4="http://schemas.microsoft.com/office/drawing/2016/5/10/chartex" xmlns:cx5="http://schemas.microsoft.com/office/drawing/2016/5/11/chartex" xmlns:cx6="http://schemas.microsoft.com/office/drawing/2016/5/12/chartex" xmlns:cx7="http://schemas.microsoft.com/office/drawing/2016/5/13/chartex" xmlns:cx8="http://schemas.microsoft.com/office/drawing/2016/5/14/chartex" xmlns:mc="http://schemas.openxmlformats.org/markup-compatibility/2006" xmlns:aink="http://schemas.microsoft.com/office/drawing/2016/ink" xmlns:am3d="http://schemas.microsoft.com/office/drawing/2017/model3d" xmlns:o="urn:schemas-microsoft-com:office:office" xmlns:r="http://schemas.openxmlformats.org/officeDocument/2006/relationships" xmlns:m="http://schemas.openxmlformats.org/officeDocument/2006/math" xmlns:v="urn:schemas-microsoft-com:vml" xmlns:wp14="http://schemas.microsoft.com/office/word/2010/wordprocessingDrawing" xmlns:wp="http://schemas.openxmlformats.org/drawingml/2006/wordprocessingDrawing" xmlns:w10="urn:schemas-microsoft-com:office:word" xmlns:w="http://schemas.openxmlformats.org/wordprocessingml/2006/main" xmlns:w14="http://schemas.microsoft.com/office/word/2010/wordml" xmlns:w15="http://schemas.microsoft.com/office/word/2012/wordml" xmlns:w16cex="http://schemas.microsoft.com/office/word/2018/wordml/cex" xmlns:w16cid="http://schemas.microsoft.com/office/word/2016/wordml/cid" xmlns:w16="http://schemas.microsoft.com/office/word/2018/wordml" xmlns:w16sdtdh="http://schemas.microsoft.com/office/word/2020/wordml/sdtdatahash" xmlns:w16se="http://schemas.microsoft.com/office/word/2015/wordml/symex" xmlns:wpg="http://schemas.microsoft.com/office/word/2010/wordprocessingGroup" xmlns:wpi="http://schemas.microsoft.com/office/word/2010/wordprocessingInk" xmlns:wne="http://schemas.microsoft.com/office/word/2006/wordml" xmlns:wps="http://schemas.microsoft.com/office/word/2010/wordprocessingShape" mc:Ignorable="w14 w15 w16se w16cid w16 w16cex w16sdtdh wp14">
+<w:footnotes xmlns:wpc="http://schemas.microsoft.com/office/word/2010/wordprocessingCanvas" xmlns:cx="http://schemas.microsoft.com/office/drawing/2014/chartex" xmlns:cx1="http://schemas.microsoft.com/office/drawing/2015/9/8/chartex" xmlns:cx2="http://schemas.microsoft.com/office/drawing/2015/10/21/chartex" xmlns:cx3="http://schemas.microsoft.com/office/drawing/2016/5/9/chartex" xmlns:cx4="http://schemas.microsoft.com/office/drawing/2016/5/10/chartex" xmlns:cx5="http://schemas.microsoft.com/office/drawing/2016/5/11/chartex" xmlns:cx6="http://schemas.microsoft.com/office/drawing/2016/5/12/chartex" xmlns:cx7="http://schemas.microsoft.com/office/drawing/2016/5/13/chartex" xmlns:cx8="http://schemas.microsoft.com/office/drawing/2016/5/14/chartex" xmlns:mc="http://schemas.openxmlformats.org/markup-compatibility/2006" xmlns:aink="http://schemas.microsoft.com/office/drawing/2016/ink" xmlns:am3d="http://schemas.microsoft.com/office/drawing/2017/model3d" xmlns:o="urn:schemas-microsoft-com:office:office" xmlns:oel="http://schemas.microsoft.com/office/2019/extlst" xmlns:r="http://schemas.openxmlformats.org/officeDocument/2006/relationships" xmlns:m="http://schemas.openxmlformats.org/officeDocument/2006/math" xmlns:v="urn:schemas-microsoft-com:vml" xmlns:wp14="http://schemas.microsoft.com/office/word/2010/wordprocessingDrawing" xmlns:wp="http://schemas.openxmlformats.org/drawingml/2006/wordprocessingDrawing" xmlns:w10="urn:schemas-microsoft-com:office:word" xmlns:w="http://schemas.openxmlformats.org/wordprocessingml/2006/main" xmlns:w14="http://schemas.microsoft.com/office/word/2010/wordml" xmlns:w15="http://schemas.microsoft.com/office/word/2012/wordml" xmlns:w16cex="http://schemas.microsoft.com/office/word/2018/wordml/cex" xmlns:w16cid="http://schemas.microsoft.com/office/word/2016/wordml/cid" xmlns:w16="http://schemas.microsoft.com/office/word/2018/wordml" xmlns:w16sdtdh="http://schemas.microsoft.com/office/word/2020/wordml/sdtdatahash" xmlns:w16se="http://schemas.microsoft.com/office/word/2015/wordml/symex" xmlns:wpg="http://schemas.microsoft.com/office/word/2010/wordprocessingGroup" xmlns:wpi="http://schemas.microsoft.com/office/word/2010/wordprocessingInk" xmlns:wne="http://schemas.microsoft.com/office/word/2006/wordml" xmlns:wps="http://schemas.microsoft.com/office/word/2010/wordprocessingShape" mc:Ignorable="w14 w15 w16se w16cid w16 w16cex w16sdtdh wp14">
   <w:footnote w:type="separator" w:id="-1">
     <w:p>
       <w:pPr>

</xml_diff>

<commit_message>
4월 30일 react list, detailList
</commit_message>
<xml_diff>
--- a/입사/입사지원서_유명준.docx
+++ b/입사/입사지원서_유명준.docx
@@ -1,6 +1,6 @@
 
 <file path=word/document.xml><?xml version="1.0" encoding="utf-8"?>
-<w:document xmlns:wpc="http://schemas.microsoft.com/office/word/2010/wordprocessingCanvas" xmlns:cx="http://schemas.microsoft.com/office/drawing/2014/chartex" xmlns:cx1="http://schemas.microsoft.com/office/drawing/2015/9/8/chartex" xmlns:cx2="http://schemas.microsoft.com/office/drawing/2015/10/21/chartex" xmlns:cx3="http://schemas.microsoft.com/office/drawing/2016/5/9/chartex" xmlns:cx4="http://schemas.microsoft.com/office/drawing/2016/5/10/chartex" xmlns:cx5="http://schemas.microsoft.com/office/drawing/2016/5/11/chartex" xmlns:cx6="http://schemas.microsoft.com/office/drawing/2016/5/12/chartex" xmlns:cx7="http://schemas.microsoft.com/office/drawing/2016/5/13/chartex" xmlns:cx8="http://schemas.microsoft.com/office/drawing/2016/5/14/chartex" xmlns:mc="http://schemas.openxmlformats.org/markup-compatibility/2006" xmlns:aink="http://schemas.microsoft.com/office/drawing/2016/ink" xmlns:am3d="http://schemas.microsoft.com/office/drawing/2017/model3d" xmlns:o="urn:schemas-microsoft-com:office:office" xmlns:r="http://schemas.openxmlformats.org/officeDocument/2006/relationships" xmlns:m="http://schemas.openxmlformats.org/officeDocument/2006/math" xmlns:v="urn:schemas-microsoft-com:vml" xmlns:wp14="http://schemas.microsoft.com/office/word/2010/wordprocessingDrawing" xmlns:wp="http://schemas.openxmlformats.org/drawingml/2006/wordprocessingDrawing" xmlns:w10="urn:schemas-microsoft-com:office:word" xmlns:w="http://schemas.openxmlformats.org/wordprocessingml/2006/main" xmlns:w14="http://schemas.microsoft.com/office/word/2010/wordml" xmlns:w15="http://schemas.microsoft.com/office/word/2012/wordml" xmlns:w16cex="http://schemas.microsoft.com/office/word/2018/wordml/cex" xmlns:w16cid="http://schemas.microsoft.com/office/word/2016/wordml/cid" xmlns:w16="http://schemas.microsoft.com/office/word/2018/wordml" xmlns:w16sdtdh="http://schemas.microsoft.com/office/word/2020/wordml/sdtdatahash" xmlns:w16se="http://schemas.microsoft.com/office/word/2015/wordml/symex" xmlns:wpg="http://schemas.microsoft.com/office/word/2010/wordprocessingGroup" xmlns:wpi="http://schemas.microsoft.com/office/word/2010/wordprocessingInk" xmlns:wne="http://schemas.microsoft.com/office/word/2006/wordml" xmlns:wps="http://schemas.microsoft.com/office/word/2010/wordprocessingShape" mc:Ignorable="w14 w15 w16se w16cid w16 w16cex w16sdtdh wp14">
+<w:document xmlns:wpc="http://schemas.microsoft.com/office/word/2010/wordprocessingCanvas" xmlns:cx="http://schemas.microsoft.com/office/drawing/2014/chartex" xmlns:cx1="http://schemas.microsoft.com/office/drawing/2015/9/8/chartex" xmlns:cx2="http://schemas.microsoft.com/office/drawing/2015/10/21/chartex" xmlns:cx3="http://schemas.microsoft.com/office/drawing/2016/5/9/chartex" xmlns:cx4="http://schemas.microsoft.com/office/drawing/2016/5/10/chartex" xmlns:cx5="http://schemas.microsoft.com/office/drawing/2016/5/11/chartex" xmlns:cx6="http://schemas.microsoft.com/office/drawing/2016/5/12/chartex" xmlns:cx7="http://schemas.microsoft.com/office/drawing/2016/5/13/chartex" xmlns:cx8="http://schemas.microsoft.com/office/drawing/2016/5/14/chartex" xmlns:mc="http://schemas.openxmlformats.org/markup-compatibility/2006" xmlns:aink="http://schemas.microsoft.com/office/drawing/2016/ink" xmlns:am3d="http://schemas.microsoft.com/office/drawing/2017/model3d" xmlns:o="urn:schemas-microsoft-com:office:office" xmlns:oel="http://schemas.microsoft.com/office/2019/extlst" xmlns:r="http://schemas.openxmlformats.org/officeDocument/2006/relationships" xmlns:m="http://schemas.openxmlformats.org/officeDocument/2006/math" xmlns:v="urn:schemas-microsoft-com:vml" xmlns:wp14="http://schemas.microsoft.com/office/word/2010/wordprocessingDrawing" xmlns:wp="http://schemas.openxmlformats.org/drawingml/2006/wordprocessingDrawing" xmlns:w10="urn:schemas-microsoft-com:office:word" xmlns:w="http://schemas.openxmlformats.org/wordprocessingml/2006/main" xmlns:w14="http://schemas.microsoft.com/office/word/2010/wordml" xmlns:w15="http://schemas.microsoft.com/office/word/2012/wordml" xmlns:w16cex="http://schemas.microsoft.com/office/word/2018/wordml/cex" xmlns:w16cid="http://schemas.microsoft.com/office/word/2016/wordml/cid" xmlns:w16="http://schemas.microsoft.com/office/word/2018/wordml" xmlns:w16du="http://schemas.microsoft.com/office/word/2023/wordml/word16du" xmlns:w16sdtdh="http://schemas.microsoft.com/office/word/2020/wordml/sdtdatahash" xmlns:w16se="http://schemas.microsoft.com/office/word/2015/wordml/symex" xmlns:wpg="http://schemas.microsoft.com/office/word/2010/wordprocessingGroup" xmlns:wpi="http://schemas.microsoft.com/office/word/2010/wordprocessingInk" xmlns:wne="http://schemas.microsoft.com/office/word/2006/wordml" xmlns:wps="http://schemas.microsoft.com/office/word/2010/wordprocessingShape" mc:Ignorable="w14 w15 w16se w16cid w16 w16cex w16sdtdh w16du wp14">
   <w:body>
     <w:tbl>
       <w:tblPr>
@@ -3460,7 +3460,7 @@
               <w:ind w:right="0"/>
               <w:jc w:val="left"/>
               <w:rPr>
-                <w:rFonts w:ascii="맑은 고딕" w:eastAsia="맑은 고딕" w:hAnsi="맑은 고딕" w:hint="eastAsia"/>
+                <w:rFonts w:ascii="맑은 고딕" w:eastAsia="맑은 고딕" w:hAnsi="맑은 고딕"/>
               </w:rPr>
             </w:pPr>
             <w:r>
@@ -4057,7 +4057,7 @@
               <w:ind w:right="0"/>
               <w:jc w:val="center"/>
               <w:rPr>
-                <w:rFonts w:ascii="맑은 고딕" w:eastAsia="맑은 고딕" w:hAnsi="맑은 고딕" w:hint="eastAsia"/>
+                <w:rFonts w:ascii="맑은 고딕" w:eastAsia="맑은 고딕" w:hAnsi="맑은 고딕"/>
               </w:rPr>
             </w:pPr>
             <w:r>
@@ -4105,7 +4105,7 @@
           <w:p>
             <w:pPr>
               <w:rPr>
-                <w:rFonts w:ascii="맑은 고딕" w:eastAsia="맑은 고딕" w:hAnsi="맑은 고딕" w:hint="eastAsia"/>
+                <w:rFonts w:ascii="맑은 고딕" w:eastAsia="맑은 고딕" w:hAnsi="맑은 고딕"/>
                 <w:sz w:val="16"/>
                 <w:szCs w:val="16"/>
               </w:rPr>
@@ -4382,7 +4382,7 @@
           <w:p>
             <w:pPr>
               <w:rPr>
-                <w:rFonts w:ascii="맑은 고딕" w:eastAsia="맑은 고딕" w:hAnsi="맑은 고딕" w:hint="eastAsia"/>
+                <w:rFonts w:ascii="맑은 고딕" w:eastAsia="맑은 고딕" w:hAnsi="맑은 고딕"/>
                 <w:sz w:val="16"/>
                 <w:szCs w:val="16"/>
               </w:rPr>
@@ -5804,7 +5804,7 @@
                 <w:tab w:val="left" w:pos="5610"/>
               </w:tabs>
               <w:rPr>
-                <w:rFonts w:ascii="맑은 고딕" w:eastAsia="맑은 고딕" w:hAnsi="맑은 고딕" w:hint="eastAsia"/>
+                <w:rFonts w:ascii="맑은 고딕" w:eastAsia="맑은 고딕" w:hAnsi="맑은 고딕"/>
                 <w:b/>
                 <w:bCs/>
                 <w:szCs w:val="20"/>
@@ -5853,7 +5853,7 @@
                 <w:tab w:val="left" w:pos="5610"/>
               </w:tabs>
               <w:rPr>
-                <w:rFonts w:ascii="맑은 고딕" w:eastAsia="맑은 고딕" w:hAnsi="맑은 고딕" w:hint="eastAsia"/>
+                <w:rFonts w:ascii="맑은 고딕" w:eastAsia="맑은 고딕" w:hAnsi="맑은 고딕"/>
               </w:rPr>
             </w:pPr>
             <w:r>
@@ -5951,7 +5951,7 @@
           <w:p>
             <w:pPr>
               <w:rPr>
-                <w:rFonts w:ascii="맑은 고딕" w:eastAsia="맑은 고딕" w:hAnsi="맑은 고딕" w:hint="eastAsia"/>
+                <w:rFonts w:ascii="맑은 고딕" w:eastAsia="맑은 고딕" w:hAnsi="맑은 고딕"/>
               </w:rPr>
             </w:pPr>
             <w:r>
@@ -6106,43 +6106,88 @@
                 <w:bCs/>
                 <w:szCs w:val="20"/>
               </w:rPr>
-              <w:t xml:space="preserve">JSP, MyBatis, </w:t>
-            </w:r>
-            <w:r>
-              <w:rPr>
-                <w:rFonts w:ascii="맑은 고딕" w:eastAsia="맑은 고딕" w:hAnsi="맑은 고딕"/>
+              <w:t xml:space="preserve">JSP, MyBatis,  </w:t>
+            </w:r>
+            <w:r>
+              <w:rPr>
+                <w:rFonts w:ascii="맑은 고딕" w:eastAsia="맑은 고딕" w:hAnsi="맑은 고딕" w:hint="eastAsia"/>
                 <w:b/>
                 <w:bCs/>
                 <w:szCs w:val="20"/>
               </w:rPr>
+              <w:t xml:space="preserve">완성도 </w:t>
+            </w:r>
+            <w:r>
+              <w:rPr>
+                <w:rFonts w:ascii="맑은 고딕" w:eastAsia="맑은 고딕" w:hAnsi="맑은 고딕"/>
+                <w:b/>
+                <w:bCs/>
+                <w:szCs w:val="20"/>
+              </w:rPr>
+              <w:t>8</w:t>
+            </w:r>
+            <w:r>
+              <w:rPr>
+                <w:rFonts w:ascii="맑은 고딕" w:eastAsia="맑은 고딕" w:hAnsi="맑은 고딕"/>
+                <w:b/>
+                <w:bCs/>
+                <w:szCs w:val="20"/>
+              </w:rPr>
+              <w:t>0%</w:t>
+            </w:r>
+            <w:r>
+              <w:rPr>
+                <w:rFonts w:ascii="맑은 고딕" w:eastAsia="맑은 고딕" w:hAnsi="맑은 고딕"/>
+              </w:rPr>
+              <w:br/>
+            </w:r>
+            <w:r>
+              <w:rPr>
+                <w:rFonts w:ascii="맑은 고딕" w:eastAsia="맑은 고딕" w:hAnsi="맑은 고딕" w:hint="eastAsia"/>
+              </w:rPr>
+              <w:t xml:space="preserve">저는 이 프로젝트에서 </w:t>
+            </w:r>
+            <w:r>
+              <w:rPr>
+                <w:rFonts w:ascii="맑은 고딕" w:eastAsia="맑은 고딕" w:hAnsi="맑은 고딕" w:hint="eastAsia"/>
+              </w:rPr>
+              <w:t>영화를</w:t>
+            </w:r>
+            <w:r>
+              <w:rPr>
+                <w:rFonts w:ascii="맑은 고딕" w:eastAsia="맑은 고딕" w:hAnsi="맑은 고딕"/>
+              </w:rPr>
               <w:t xml:space="preserve"> </w:t>
             </w:r>
             <w:r>
               <w:rPr>
                 <w:rFonts w:ascii="맑은 고딕" w:eastAsia="맑은 고딕" w:hAnsi="맑은 고딕" w:hint="eastAsia"/>
-                <w:b/>
-                <w:bCs/>
-                <w:szCs w:val="20"/>
-              </w:rPr>
-              <w:t xml:space="preserve">완성도 </w:t>
-            </w:r>
-            <w:r>
-              <w:rPr>
-                <w:rFonts w:ascii="맑은 고딕" w:eastAsia="맑은 고딕" w:hAnsi="맑은 고딕"/>
-                <w:b/>
-                <w:bCs/>
-                <w:szCs w:val="20"/>
-              </w:rPr>
-              <w:t>8</w:t>
-            </w:r>
-            <w:r>
-              <w:rPr>
-                <w:rFonts w:ascii="맑은 고딕" w:eastAsia="맑은 고딕" w:hAnsi="맑은 고딕"/>
-                <w:b/>
-                <w:bCs/>
-                <w:szCs w:val="20"/>
-              </w:rPr>
-              <w:t>0%</w:t>
+              </w:rPr>
+              <w:t>테마별로</w:t>
+            </w:r>
+            <w:r>
+              <w:rPr>
+                <w:rFonts w:ascii="맑은 고딕" w:eastAsia="맑은 고딕" w:hAnsi="맑은 고딕" w:hint="eastAsia"/>
+              </w:rPr>
+              <w:t xml:space="preserve"> </w:t>
+            </w:r>
+            <w:r>
+              <w:rPr>
+                <w:rFonts w:ascii="맑은 고딕" w:eastAsia="맑은 고딕" w:hAnsi="맑은 고딕" w:hint="eastAsia"/>
+              </w:rPr>
+              <w:t>소개하</w:t>
+            </w:r>
+            <w:r>
+              <w:rPr>
+                <w:rFonts w:ascii="맑은 고딕" w:eastAsia="맑은 고딕" w:hAnsi="맑은 고딕" w:hint="eastAsia"/>
+              </w:rPr>
+              <w:t>며 동시에 리뷰를 작성할 수 있는 웹구현이었습니다.</w:t>
+            </w:r>
+            <w:r>
+              <w:rPr>
+                <w:rFonts w:ascii="맑은 고딕" w:eastAsia="맑은 고딕" w:hAnsi="맑은 고딕"/>
+              </w:rPr>
+              <w:t xml:space="preserve"> </w:t>
             </w:r>
             <w:r>
               <w:rPr>
@@ -6154,13 +6199,67 @@
               <w:rPr>
                 <w:rFonts w:ascii="맑은 고딕" w:eastAsia="맑은 고딕" w:hAnsi="맑은 고딕" w:hint="eastAsia"/>
               </w:rPr>
-              <w:t xml:space="preserve">저는 이 프로젝트에서 </w:t>
-            </w:r>
-            <w:r>
-              <w:rPr>
-                <w:rFonts w:ascii="맑은 고딕" w:eastAsia="맑은 고딕" w:hAnsi="맑은 고딕" w:hint="eastAsia"/>
-              </w:rPr>
-              <w:t>영화를</w:t>
+              <w:t xml:space="preserve">이부분에서 그동안 배워왔던 모든 방식을 활용하여 </w:t>
+            </w:r>
+            <w:r>
+              <w:rPr>
+                <w:rFonts w:ascii="맑은 고딕" w:eastAsia="맑은 고딕" w:hAnsi="맑은 고딕"/>
+              </w:rPr>
+              <w:t>JSP</w:t>
+            </w:r>
+            <w:r>
+              <w:rPr>
+                <w:rFonts w:ascii="맑은 고딕" w:eastAsia="맑은 고딕" w:hAnsi="맑은 고딕" w:hint="eastAsia"/>
+              </w:rPr>
+              <w:t xml:space="preserve">와 모델 </w:t>
+            </w:r>
+            <w:r>
+              <w:rPr>
+                <w:rFonts w:ascii="맑은 고딕" w:eastAsia="맑은 고딕" w:hAnsi="맑은 고딕"/>
+              </w:rPr>
+              <w:t>2</w:t>
+            </w:r>
+            <w:r>
+              <w:rPr>
+                <w:rFonts w:ascii="맑은 고딕" w:eastAsia="맑은 고딕" w:hAnsi="맑은 고딕" w:hint="eastAsia"/>
+              </w:rPr>
+              <w:t xml:space="preserve">을 </w:t>
+            </w:r>
+            <w:r>
+              <w:rPr>
+                <w:rFonts w:ascii="맑은 고딕" w:eastAsia="맑은 고딕" w:hAnsi="맑은 고딕" w:hint="eastAsia"/>
+              </w:rPr>
+              <w:t>사용</w:t>
+            </w:r>
+            <w:r>
+              <w:rPr>
+                <w:rFonts w:ascii="맑은 고딕" w:eastAsia="맑은 고딕" w:hAnsi="맑은 고딕" w:hint="eastAsia"/>
+              </w:rPr>
+              <w:t>하여 확장에 용이하고 유지보수를 수월하게 가져갔습니다 영화 소개에 맞는 M</w:t>
+            </w:r>
+            <w:r>
+              <w:rPr>
+                <w:rFonts w:ascii="맑은 고딕" w:eastAsia="맑은 고딕" w:hAnsi="맑은 고딕"/>
+              </w:rPr>
+              <w:t>ySQL</w:t>
+            </w:r>
+            <w:r>
+              <w:rPr>
+                <w:rFonts w:ascii="맑은 고딕" w:eastAsia="맑은 고딕" w:hAnsi="맑은 고딕" w:hint="eastAsia"/>
+              </w:rPr>
+              <w:t xml:space="preserve"> 데이터베이스 테이블을 작성하여 카카오영화정보 </w:t>
+            </w:r>
+            <w:r>
+              <w:rPr>
+                <w:rFonts w:ascii="맑은 고딕" w:eastAsia="맑은 고딕" w:hAnsi="맑은 고딕"/>
+              </w:rPr>
+              <w:t>API</w:t>
+            </w:r>
+            <w:r>
+              <w:rPr>
+                <w:rFonts w:ascii="맑은 고딕" w:eastAsia="맑은 고딕" w:hAnsi="맑은 고딕" w:hint="eastAsia"/>
+              </w:rPr>
+              <w:t>를 이용하여 데이터를 빠르게 추가하며 불러오는 작업을 웹페이지를 통해 구현하였습니다.</w:t>
             </w:r>
             <w:r>
               <w:rPr>
@@ -6172,11 +6271,59 @@
               <w:rPr>
                 <w:rFonts w:ascii="맑은 고딕" w:eastAsia="맑은 고딕" w:hAnsi="맑은 고딕" w:hint="eastAsia"/>
               </w:rPr>
-              <w:t>테마별로</w:t>
-            </w:r>
-            <w:r>
-              <w:rPr>
-                <w:rFonts w:ascii="맑은 고딕" w:eastAsia="맑은 고딕" w:hAnsi="맑은 고딕" w:hint="eastAsia"/>
+              <w:t xml:space="preserve">또한 비동기 처리 </w:t>
+            </w:r>
+            <w:r>
+              <w:rPr>
+                <w:rFonts w:ascii="맑은 고딕" w:eastAsia="맑은 고딕" w:hAnsi="맑은 고딕"/>
+              </w:rPr>
+              <w:t>Ajax</w:t>
+            </w:r>
+            <w:r>
+              <w:rPr>
+                <w:rFonts w:ascii="맑은 고딕" w:eastAsia="맑은 고딕" w:hAnsi="맑은 고딕" w:hint="eastAsia"/>
+              </w:rPr>
+              <w:t>를 이용하여 영화에 대한 리뷰를 불러오거나</w:t>
+            </w:r>
+            <w:r>
+              <w:rPr>
+                <w:rFonts w:ascii="맑은 고딕" w:eastAsia="맑은 고딕" w:hAnsi="맑은 고딕" w:hint="eastAsia"/>
+              </w:rPr>
+              <w:t xml:space="preserve"> 조회수</w:t>
+            </w:r>
+            <w:r>
+              <w:rPr>
+                <w:rFonts w:ascii="맑은 고딕" w:eastAsia="맑은 고딕" w:hAnsi="맑은 고딕"/>
+              </w:rPr>
+              <w:t>,</w:t>
+            </w:r>
+            <w:r>
+              <w:rPr>
+                <w:rFonts w:ascii="맑은 고딕" w:eastAsia="맑은 고딕" w:hAnsi="맑은 고딕" w:hint="eastAsia"/>
+              </w:rPr>
+              <w:t xml:space="preserve"> 좋아요</w:t>
+            </w:r>
+            <w:r>
+              <w:rPr>
+                <w:rFonts w:ascii="맑은 고딕" w:eastAsia="맑은 고딕" w:hAnsi="맑은 고딕" w:hint="eastAsia"/>
+              </w:rPr>
+              <w:t xml:space="preserve"> 수를 </w:t>
+            </w:r>
+            <w:r>
+              <w:rPr>
+                <w:rFonts w:ascii="맑은 고딕" w:eastAsia="맑은 고딕" w:hAnsi="맑은 고딕" w:hint="eastAsia"/>
+              </w:rPr>
+              <w:t>실시간으로 불러오는 작업을 하였습니다</w:t>
+            </w:r>
+            <w:r>
+              <w:rPr>
+                <w:rFonts w:ascii="맑은 고딕" w:eastAsia="맑은 고딕" w:hAnsi="맑은 고딕" w:hint="eastAsia"/>
+              </w:rPr>
+              <w:t>.</w:t>
+            </w:r>
+            <w:r>
+              <w:rPr>
+                <w:rFonts w:ascii="맑은 고딕" w:eastAsia="맑은 고딕" w:hAnsi="맑은 고딕"/>
               </w:rPr>
               <w:t xml:space="preserve"> </w:t>
             </w:r>
@@ -6184,101 +6331,128 @@
               <w:rPr>
                 <w:rFonts w:ascii="맑은 고딕" w:eastAsia="맑은 고딕" w:hAnsi="맑은 고딕" w:hint="eastAsia"/>
               </w:rPr>
-              <w:t>소개하</w:t>
-            </w:r>
-            <w:r>
-              <w:rPr>
-                <w:rFonts w:ascii="맑은 고딕" w:eastAsia="맑은 고딕" w:hAnsi="맑은 고딕" w:hint="eastAsia"/>
-              </w:rPr>
-              <w:t>며 동시에 리뷰를 작성할 수 있는 웹구현이었습니다.</w:t>
-            </w:r>
-            <w:r>
-              <w:rPr>
-                <w:rFonts w:ascii="맑은 고딕" w:eastAsia="맑은 고딕" w:hAnsi="맑은 고딕"/>
-              </w:rPr>
+              <w:t>또한,</w:t>
+            </w:r>
+            <w:r>
               <w:t xml:space="preserve"> </w:t>
             </w:r>
             <w:r>
               <w:rPr>
                 <w:rFonts w:ascii="맑은 고딕" w:eastAsia="맑은 고딕" w:hAnsi="맑은 고딕"/>
               </w:rPr>
+              <w:t>MyBatis를</w:t>
+            </w:r>
+            <w:r>
+              <w:rPr>
+                <w:rFonts w:ascii="맑은 고딕" w:eastAsia="맑은 고딕" w:hAnsi="맑은 고딕" w:hint="eastAsia"/>
+              </w:rPr>
+              <w:t xml:space="preserve"> </w:t>
+            </w:r>
+            <w:r>
+              <w:rPr>
+                <w:rFonts w:ascii="맑은 고딕" w:eastAsia="맑은 고딕" w:hAnsi="맑은 고딕"/>
+              </w:rPr>
+              <w:t>사용하</w:t>
+            </w:r>
+            <w:r>
+              <w:rPr>
+                <w:rFonts w:ascii="맑은 고딕" w:eastAsia="맑은 고딕" w:hAnsi="맑은 고딕" w:hint="eastAsia"/>
+              </w:rPr>
+              <w:t>여</w:t>
+            </w:r>
+            <w:r>
+              <w:rPr>
+                <w:rFonts w:ascii="맑은 고딕" w:eastAsia="맑은 고딕" w:hAnsi="맑은 고딕"/>
+              </w:rPr>
+              <w:t xml:space="preserve"> 쿼리문을 복잡하게 입력하지 </w:t>
+            </w:r>
+            <w:r>
+              <w:rPr>
+                <w:rFonts w:ascii="맑은 고딕" w:eastAsia="맑은 고딕" w:hAnsi="맑은 고딕" w:hint="eastAsia"/>
+              </w:rPr>
+              <w:t xml:space="preserve">않고 </w:t>
+            </w:r>
+            <w:r>
+              <w:rPr>
+                <w:rFonts w:ascii="맑은 고딕" w:eastAsia="맑은 고딕" w:hAnsi="맑은 고딕"/>
+              </w:rPr>
+              <w:t>DB</w:t>
+            </w:r>
+            <w:r>
+              <w:rPr>
+                <w:rFonts w:ascii="맑은 고딕" w:eastAsia="맑은 고딕" w:hAnsi="맑은 고딕" w:hint="eastAsia"/>
+              </w:rPr>
+              <w:t xml:space="preserve">를 수월하게 </w:t>
+            </w:r>
+            <w:r>
+              <w:rPr>
+                <w:rFonts w:ascii="맑은 고딕" w:eastAsia="맑은 고딕" w:hAnsi="맑은 고딕" w:hint="eastAsia"/>
+              </w:rPr>
+              <w:t>사용할 수</w:t>
+            </w:r>
+            <w:r>
+              <w:rPr>
+                <w:rFonts w:ascii="맑은 고딕" w:eastAsia="맑은 고딕" w:hAnsi="맑은 고딕" w:hint="eastAsia"/>
+              </w:rPr>
+              <w:t xml:space="preserve"> 있었습니다.</w:t>
+            </w:r>
+            <w:r>
+              <w:rPr>
+                <w:rFonts w:ascii="맑은 고딕" w:eastAsia="맑은 고딕" w:hAnsi="맑은 고딕"/>
+              </w:rPr>
+              <w:t xml:space="preserve"> </w:t>
+            </w:r>
+            <w:r>
+              <w:rPr>
+                <w:rFonts w:ascii="맑은 고딕" w:eastAsia="맑은 고딕" w:hAnsi="맑은 고딕"/>
+              </w:rPr>
               <w:br/>
             </w:r>
             <w:r>
               <w:rPr>
                 <w:rFonts w:ascii="맑은 고딕" w:eastAsia="맑은 고딕" w:hAnsi="맑은 고딕" w:hint="eastAsia"/>
               </w:rPr>
-              <w:t>이부분에서 그동안 배워왔던 모든 방식을 활용</w:t>
-            </w:r>
-            <w:r>
-              <w:rPr>
-                <w:rFonts w:ascii="맑은 고딕" w:eastAsia="맑은 고딕" w:hAnsi="맑은 고딕" w:hint="eastAsia"/>
-              </w:rPr>
-              <w:t xml:space="preserve">하여 </w:t>
-            </w:r>
-            <w:r>
-              <w:rPr>
-                <w:rFonts w:ascii="맑은 고딕" w:eastAsia="맑은 고딕" w:hAnsi="맑은 고딕"/>
-              </w:rPr>
-              <w:t>JSP</w:t>
-            </w:r>
-            <w:r>
-              <w:rPr>
-                <w:rFonts w:ascii="맑은 고딕" w:eastAsia="맑은 고딕" w:hAnsi="맑은 고딕" w:hint="eastAsia"/>
-              </w:rPr>
-              <w:t xml:space="preserve">와 모델 </w:t>
-            </w:r>
-            <w:r>
-              <w:rPr>
-                <w:rFonts w:ascii="맑은 고딕" w:eastAsia="맑은 고딕" w:hAnsi="맑은 고딕"/>
-              </w:rPr>
-              <w:t>2</w:t>
-            </w:r>
-            <w:r>
-              <w:rPr>
-                <w:rFonts w:ascii="맑은 고딕" w:eastAsia="맑은 고딕" w:hAnsi="맑은 고딕" w:hint="eastAsia"/>
-              </w:rPr>
-              <w:t xml:space="preserve">을 </w:t>
-            </w:r>
-            <w:r>
-              <w:rPr>
-                <w:rFonts w:ascii="맑은 고딕" w:eastAsia="맑은 고딕" w:hAnsi="맑은 고딕" w:hint="eastAsia"/>
-              </w:rPr>
-              <w:t>사용</w:t>
-            </w:r>
-            <w:r>
-              <w:rPr>
-                <w:rFonts w:ascii="맑은 고딕" w:eastAsia="맑은 고딕" w:hAnsi="맑은 고딕" w:hint="eastAsia"/>
-              </w:rPr>
-              <w:t>하여 확장에 용이하고 유지보수를 수월하게 가져갔습니다 영화 소개에 맞는 M</w:t>
-            </w:r>
-            <w:r>
-              <w:rPr>
-                <w:rFonts w:ascii="맑은 고딕" w:eastAsia="맑은 고딕" w:hAnsi="맑은 고딕"/>
-              </w:rPr>
-              <w:t>ySQL</w:t>
-            </w:r>
-            <w:r>
-              <w:rPr>
-                <w:rFonts w:ascii="맑은 고딕" w:eastAsia="맑은 고딕" w:hAnsi="맑은 고딕" w:hint="eastAsia"/>
-              </w:rPr>
-              <w:t xml:space="preserve"> 데이터베이스 테이블을 작성하여 카카오영화정보 </w:t>
-            </w:r>
-            <w:r>
-              <w:rPr>
-                <w:rFonts w:ascii="맑은 고딕" w:eastAsia="맑은 고딕" w:hAnsi="맑은 고딕"/>
-              </w:rPr>
-              <w:t>API</w:t>
-            </w:r>
-            <w:r>
-              <w:rPr>
-                <w:rFonts w:ascii="맑은 고딕" w:eastAsia="맑은 고딕" w:hAnsi="맑은 고딕" w:hint="eastAsia"/>
-              </w:rPr>
-              <w:t>를 이용하여 데이터를 빠르게 추가하며 불러오는 작업을 웹페이지를 통해 구현하였습니다.</w:t>
-            </w:r>
-            <w:r>
-              <w:rPr>
-                <w:rFonts w:ascii="맑은 고딕" w:eastAsia="맑은 고딕" w:hAnsi="맑은 고딕"/>
+              <w:t xml:space="preserve">제가 맡은 파트는 </w:t>
+            </w:r>
+            <w:r>
+              <w:rPr>
+                <w:rFonts w:ascii="맑은 고딕" w:eastAsia="맑은 고딕" w:hAnsi="맑은 고딕" w:hint="eastAsia"/>
+              </w:rPr>
+              <w:t>프론트 엔드였으며</w:t>
+            </w:r>
+            <w:r>
+              <w:rPr>
+                <w:rFonts w:ascii="맑은 고딕" w:eastAsia="맑은 고딕" w:hAnsi="맑은 고딕" w:hint="eastAsia"/>
+              </w:rPr>
+              <w:t xml:space="preserve"> 상세정보와 </w:t>
+            </w:r>
+            <w:r>
+              <w:rPr>
+                <w:rFonts w:ascii="맑은 고딕" w:eastAsia="맑은 고딕" w:hAnsi="맑은 고딕" w:hint="eastAsia"/>
+              </w:rPr>
+              <w:t>메인 페이지를</w:t>
+            </w:r>
+            <w:r>
+              <w:rPr>
+                <w:rFonts w:ascii="맑은 고딕" w:eastAsia="맑은 고딕" w:hAnsi="맑은 고딕" w:hint="eastAsia"/>
+              </w:rPr>
+              <w:t xml:space="preserve"> 담당하였</w:t>
+            </w:r>
+            <w:r>
+              <w:rPr>
+                <w:rFonts w:ascii="맑은 고딕" w:eastAsia="맑은 고딕" w:hAnsi="맑은 고딕" w:hint="eastAsia"/>
+              </w:rPr>
+              <w:t>습니다.</w:t>
+            </w:r>
+            <w:r>
+              <w:rPr>
+                <w:rFonts w:ascii="맑은 고딕" w:eastAsia="맑은 고딕" w:hAnsi="맑은 고딕" w:hint="eastAsia"/>
+              </w:rPr>
+              <w:t xml:space="preserve"> 같은</w:t>
+            </w:r>
+            <w:r>
+              <w:rPr>
+                <w:rFonts w:ascii="맑은 고딕" w:eastAsia="맑은 고딕" w:hAnsi="맑은 고딕" w:hint="eastAsia"/>
               </w:rPr>
               <w:t xml:space="preserve"> </w:t>
             </w:r>
@@ -6286,49 +6460,175 @@
               <w:rPr>
                 <w:rFonts w:ascii="맑은 고딕" w:eastAsia="맑은 고딕" w:hAnsi="맑은 고딕" w:hint="eastAsia"/>
               </w:rPr>
-              <w:t xml:space="preserve">또한 비동기 처리 </w:t>
-            </w:r>
-            <w:r>
-              <w:rPr>
-                <w:rFonts w:ascii="맑은 고딕" w:eastAsia="맑은 고딕" w:hAnsi="맑은 고딕"/>
-              </w:rPr>
-              <w:t>Ajax</w:t>
-            </w:r>
-            <w:r>
-              <w:rPr>
-                <w:rFonts w:ascii="맑은 고딕" w:eastAsia="맑은 고딕" w:hAnsi="맑은 고딕" w:hint="eastAsia"/>
-              </w:rPr>
-              <w:t>를 이용하여 영화에 대한 리뷰를 불러오거나</w:t>
-            </w:r>
-            <w:r>
-              <w:rPr>
-                <w:rFonts w:ascii="맑은 고딕" w:eastAsia="맑은 고딕" w:hAnsi="맑은 고딕" w:hint="eastAsia"/>
-              </w:rPr>
-              <w:t xml:space="preserve"> 조회수</w:t>
-            </w:r>
-            <w:r>
-              <w:rPr>
-                <w:rFonts w:ascii="맑은 고딕" w:eastAsia="맑은 고딕" w:hAnsi="맑은 고딕"/>
-              </w:rPr>
-              <w:t>,</w:t>
-            </w:r>
-            <w:r>
-              <w:rPr>
-                <w:rFonts w:ascii="맑은 고딕" w:eastAsia="맑은 고딕" w:hAnsi="맑은 고딕" w:hint="eastAsia"/>
-              </w:rPr>
-              <w:t xml:space="preserve"> 좋아요</w:t>
-            </w:r>
-            <w:r>
-              <w:rPr>
-                <w:rFonts w:ascii="맑은 고딕" w:eastAsia="맑은 고딕" w:hAnsi="맑은 고딕" w:hint="eastAsia"/>
-              </w:rPr>
-              <w:t xml:space="preserve"> 수를 </w:t>
-            </w:r>
-            <w:r>
-              <w:rPr>
-                <w:rFonts w:ascii="맑은 고딕" w:eastAsia="맑은 고딕" w:hAnsi="맑은 고딕" w:hint="eastAsia"/>
-              </w:rPr>
-              <w:t>실시간으로 불러오는 작업을 하였습니다</w:t>
+              <w:t>테마의 비슷한 영화</w:t>
+            </w:r>
+            <w:r>
+              <w:rPr>
+                <w:rFonts w:ascii="맑은 고딕" w:eastAsia="맑은 고딕" w:hAnsi="맑은 고딕" w:hint="eastAsia"/>
+              </w:rPr>
+              <w:t xml:space="preserve">를 추천하는 </w:t>
+            </w:r>
+            <w:r>
+              <w:rPr>
+                <w:rFonts w:ascii="맑은 고딕" w:eastAsia="맑은 고딕" w:hAnsi="맑은 고딕" w:hint="eastAsia"/>
+              </w:rPr>
+              <w:t xml:space="preserve">레이블이나 </w:t>
+            </w:r>
+            <w:r>
+              <w:rPr>
+                <w:rFonts w:ascii="맑은 고딕" w:eastAsia="맑은 고딕" w:hAnsi="맑은 고딕" w:hint="eastAsia"/>
+              </w:rPr>
+              <w:t>최신영화</w:t>
+            </w:r>
+            <w:r>
+              <w:rPr>
+                <w:rFonts w:ascii="맑은 고딕" w:eastAsia="맑은 고딕" w:hAnsi="맑은 고딕"/>
+              </w:rPr>
+              <w:t>이면서</w:t>
+            </w:r>
+            <w:r>
+              <w:rPr>
+                <w:rFonts w:ascii="맑은 고딕" w:eastAsia="맑은 고딕" w:hAnsi="맑은 고딕" w:hint="eastAsia"/>
+              </w:rPr>
+              <w:t xml:space="preserve"> 누적관객수가 가장 많은 순위 </w:t>
+            </w:r>
+            <w:r>
+              <w:rPr>
+                <w:rFonts w:ascii="맑은 고딕" w:eastAsia="맑은 고딕" w:hAnsi="맑은 고딕"/>
+              </w:rPr>
+              <w:t>5</w:t>
+            </w:r>
+            <w:r>
+              <w:rPr>
+                <w:rFonts w:ascii="맑은 고딕" w:eastAsia="맑은 고딕" w:hAnsi="맑은 고딕" w:hint="eastAsia"/>
+              </w:rPr>
+              <w:t xml:space="preserve">개 별로 나타내는 </w:t>
+            </w:r>
+            <w:r>
+              <w:rPr>
+                <w:rFonts w:ascii="맑은 고딕" w:eastAsia="맑은 고딕" w:hAnsi="맑은 고딕" w:hint="eastAsia"/>
+              </w:rPr>
+              <w:t xml:space="preserve">레이블 </w:t>
+            </w:r>
+            <w:r>
+              <w:rPr>
+                <w:rFonts w:ascii="맑은 고딕" w:eastAsia="맑은 고딕" w:hAnsi="맑은 고딕" w:hint="eastAsia"/>
+              </w:rPr>
+              <w:t>작업</w:t>
+            </w:r>
+            <w:r>
+              <w:rPr>
+                <w:rFonts w:ascii="맑은 고딕" w:eastAsia="맑은 고딕" w:hAnsi="맑은 고딕" w:hint="eastAsia"/>
+              </w:rPr>
+              <w:t>을 했으며,</w:t>
+            </w:r>
+            <w:r>
+              <w:rPr>
+                <w:rFonts w:ascii="맑은 고딕" w:eastAsia="맑은 고딕" w:hAnsi="맑은 고딕"/>
+              </w:rPr>
+              <w:t xml:space="preserve"> </w:t>
+            </w:r>
+            <w:r>
+              <w:rPr>
+                <w:rFonts w:ascii="맑은 고딕" w:eastAsia="맑은 고딕" w:hAnsi="맑은 고딕" w:hint="eastAsia"/>
+              </w:rPr>
+              <w:t xml:space="preserve">다른 도메인으로 넘어가도 헤더를 최상단에 위치함으로써 언제든지 원하는 위치로 </w:t>
+            </w:r>
+            <w:r>
+              <w:rPr>
+                <w:rFonts w:ascii="맑은 고딕" w:eastAsia="맑은 고딕" w:hAnsi="맑은 고딕" w:hint="eastAsia"/>
+              </w:rPr>
+              <w:t xml:space="preserve">되 돌아가며 자신이 어디에 위치해 있는지 알려주는 </w:t>
+            </w:r>
+            <w:r>
+              <w:rPr>
+                <w:rFonts w:ascii="맑은 고딕" w:eastAsia="맑은 고딕" w:hAnsi="맑은 고딕" w:hint="eastAsia"/>
+              </w:rPr>
+              <w:t>가이드</w:t>
+            </w:r>
+            <w:r>
+              <w:rPr>
+                <w:rFonts w:ascii="맑은 고딕" w:eastAsia="맑은 고딕" w:hAnsi="맑은 고딕" w:hint="eastAsia"/>
+              </w:rPr>
+              <w:t xml:space="preserve"> 역할</w:t>
+            </w:r>
+            <w:r>
+              <w:rPr>
+                <w:rFonts w:ascii="맑은 고딕" w:eastAsia="맑은 고딕" w:hAnsi="맑은 고딕" w:hint="eastAsia"/>
+              </w:rPr>
+              <w:t>을 하는</w:t>
+            </w:r>
+            <w:r>
+              <w:rPr>
+                <w:rFonts w:ascii="맑은 고딕" w:eastAsia="맑은 고딕" w:hAnsi="맑은 고딕" w:hint="eastAsia"/>
+              </w:rPr>
+              <w:t xml:space="preserve"> 헤더를</w:t>
+            </w:r>
+            <w:r>
+              <w:rPr>
+                <w:rFonts w:ascii="맑은 고딕" w:eastAsia="맑은 고딕" w:hAnsi="맑은 고딕" w:hint="eastAsia"/>
+              </w:rPr>
+              <w:t xml:space="preserve"> 도맡</w:t>
+            </w:r>
+            <w:r>
+              <w:rPr>
+                <w:rFonts w:ascii="맑은 고딕" w:eastAsia="맑은 고딕" w:hAnsi="맑은 고딕" w:hint="eastAsia"/>
+              </w:rPr>
+              <w:t>아</w:t>
+            </w:r>
+            <w:r>
+              <w:rPr>
+                <w:rFonts w:ascii="맑은 고딕" w:eastAsia="맑은 고딕" w:hAnsi="맑은 고딕" w:hint="eastAsia"/>
+              </w:rPr>
+              <w:t xml:space="preserve"> 작업했습니다.</w:t>
+            </w:r>
+            <w:r>
+              <w:rPr>
+                <w:rFonts w:ascii="맑은 고딕" w:eastAsia="맑은 고딕" w:hAnsi="맑은 고딕"/>
+              </w:rPr>
+              <w:br/>
+            </w:r>
+            <w:r>
+              <w:rPr>
+                <w:rFonts w:ascii="맑은 고딕" w:eastAsia="맑은 고딕" w:hAnsi="맑은 고딕" w:hint="eastAsia"/>
+              </w:rPr>
+              <w:t xml:space="preserve">이 프로젝트를 하며 가장 크게 느꼇던 점은 </w:t>
+            </w:r>
+            <w:r>
+              <w:rPr>
+                <w:rFonts w:ascii="맑은 고딕" w:eastAsia="맑은 고딕" w:hAnsi="맑은 고딕"/>
+              </w:rPr>
+              <w:t>Git</w:t>
+            </w:r>
+            <w:r>
+              <w:rPr>
+                <w:rFonts w:ascii="맑은 고딕" w:eastAsia="맑은 고딕" w:hAnsi="맑은 고딕" w:hint="eastAsia"/>
+              </w:rPr>
+              <w:t>H</w:t>
+            </w:r>
+            <w:r>
+              <w:rPr>
+                <w:rFonts w:ascii="맑은 고딕" w:eastAsia="맑은 고딕" w:hAnsi="맑은 고딕"/>
+              </w:rPr>
+              <w:t>ub</w:t>
+            </w:r>
+            <w:r>
+              <w:rPr>
+                <w:rFonts w:ascii="맑은 고딕" w:eastAsia="맑은 고딕" w:hAnsi="맑은 고딕" w:hint="eastAsia"/>
+              </w:rPr>
+              <w:t xml:space="preserve">를 기능과 </w:t>
+            </w:r>
+            <w:r>
+              <w:rPr>
+                <w:rFonts w:ascii="맑은 고딕" w:eastAsia="맑은 고딕" w:hAnsi="맑은 고딕"/>
+              </w:rPr>
+              <w:t>GIT</w:t>
+            </w:r>
+            <w:r>
+              <w:rPr>
+                <w:rFonts w:ascii="맑은 고딕" w:eastAsia="맑은 고딕" w:hAnsi="맑은 고딕" w:hint="eastAsia"/>
+              </w:rPr>
+              <w:t>브랜치 전략을 적극적으로 활용해야 한다고 느꼈습니다</w:t>
             </w:r>
             <w:r>
               <w:rPr>
@@ -6346,70 +6646,121 @@
               <w:rPr>
                 <w:rFonts w:ascii="맑은 고딕" w:eastAsia="맑은 고딕" w:hAnsi="맑은 고딕" w:hint="eastAsia"/>
               </w:rPr>
-              <w:t>또한,</w:t>
-            </w:r>
-            <w:r>
+              <w:t>왜냐하면,</w:t>
+            </w:r>
+            <w:r>
+              <w:rPr>
+                <w:rFonts w:ascii="맑은 고딕" w:eastAsia="맑은 고딕" w:hAnsi="맑은 고딕"/>
+              </w:rPr>
               <w:t xml:space="preserve"> </w:t>
             </w:r>
             <w:r>
               <w:rPr>
-                <w:rFonts w:ascii="맑은 고딕" w:eastAsia="맑은 고딕" w:hAnsi="맑은 고딕"/>
-              </w:rPr>
-              <w:t>MyBatis를</w:t>
-            </w:r>
-            <w:r>
-              <w:rPr>
-                <w:rFonts w:ascii="맑은 고딕" w:eastAsia="맑은 고딕" w:hAnsi="맑은 고딕" w:hint="eastAsia"/>
+                <w:rFonts w:ascii="맑은 고딕" w:eastAsia="맑은 고딕" w:hAnsi="맑은 고딕" w:hint="eastAsia"/>
+              </w:rPr>
+              <w:t xml:space="preserve">저희는 한 작업이 끝나면 바로 메인 브런치에 </w:t>
+            </w:r>
+            <w:r>
+              <w:rPr>
+                <w:rFonts w:ascii="맑은 고딕" w:eastAsia="맑은 고딕" w:hAnsi="맑은 고딕" w:hint="eastAsia"/>
+              </w:rPr>
+              <w:t>P</w:t>
+            </w:r>
+            <w:r>
+              <w:rPr>
+                <w:rFonts w:ascii="맑은 고딕" w:eastAsia="맑은 고딕" w:hAnsi="맑은 고딕"/>
+              </w:rPr>
+              <w:t>USH</w:t>
+            </w:r>
+            <w:r>
+              <w:rPr>
+                <w:rFonts w:ascii="맑은 고딕" w:eastAsia="맑은 고딕" w:hAnsi="맑은 고딕" w:hint="eastAsia"/>
+              </w:rPr>
+              <w:t>하여 버전관리를 하였는데요.</w:t>
+            </w:r>
+            <w:r>
+              <w:rPr>
+                <w:rFonts w:ascii="맑은 고딕" w:eastAsia="맑은 고딕" w:hAnsi="맑은 고딕"/>
               </w:rPr>
               <w:t xml:space="preserve"> </w:t>
             </w:r>
             <w:r>
               <w:rPr>
-                <w:rFonts w:ascii="맑은 고딕" w:eastAsia="맑은 고딕" w:hAnsi="맑은 고딕"/>
-              </w:rPr>
-              <w:t>사용하</w:t>
-            </w:r>
-            <w:r>
-              <w:rPr>
-                <w:rFonts w:ascii="맑은 고딕" w:eastAsia="맑은 고딕" w:hAnsi="맑은 고딕" w:hint="eastAsia"/>
-              </w:rPr>
-              <w:t>여</w:t>
-            </w:r>
-            <w:r>
-              <w:rPr>
-                <w:rFonts w:ascii="맑은 고딕" w:eastAsia="맑은 고딕" w:hAnsi="맑은 고딕"/>
-              </w:rPr>
-              <w:t xml:space="preserve"> 쿼리문을 복잡하게 입력하지 </w:t>
-            </w:r>
-            <w:r>
-              <w:rPr>
-                <w:rFonts w:ascii="맑은 고딕" w:eastAsia="맑은 고딕" w:hAnsi="맑은 고딕" w:hint="eastAsia"/>
-              </w:rPr>
-              <w:t xml:space="preserve">않고 </w:t>
-            </w:r>
-            <w:r>
-              <w:rPr>
-                <w:rFonts w:ascii="맑은 고딕" w:eastAsia="맑은 고딕" w:hAnsi="맑은 고딕"/>
-              </w:rPr>
-              <w:t>DB</w:t>
-            </w:r>
-            <w:r>
-              <w:rPr>
-                <w:rFonts w:ascii="맑은 고딕" w:eastAsia="맑은 고딕" w:hAnsi="맑은 고딕" w:hint="eastAsia"/>
-              </w:rPr>
-              <w:t xml:space="preserve">를 수월하게 </w:t>
-            </w:r>
-            <w:r>
-              <w:rPr>
-                <w:rFonts w:ascii="맑은 고딕" w:eastAsia="맑은 고딕" w:hAnsi="맑은 고딕" w:hint="eastAsia"/>
-              </w:rPr>
-              <w:t>사용할 수</w:t>
-            </w:r>
-            <w:r>
-              <w:rPr>
-                <w:rFonts w:ascii="맑은 고딕" w:eastAsia="맑은 고딕" w:hAnsi="맑은 고딕" w:hint="eastAsia"/>
-              </w:rPr>
-              <w:t xml:space="preserve"> 있었습니다.</w:t>
+                <w:rFonts w:ascii="맑은 고딕" w:eastAsia="맑은 고딕" w:hAnsi="맑은 고딕" w:hint="eastAsia"/>
+              </w:rPr>
+              <w:t xml:space="preserve">그 결과 </w:t>
+            </w:r>
+            <w:r>
+              <w:rPr>
+                <w:rFonts w:ascii="맑은 고딕" w:eastAsia="맑은 고딕" w:hAnsi="맑은 고딕" w:hint="eastAsia"/>
+              </w:rPr>
+              <w:t xml:space="preserve">브런치들이 한번 쌓이면 </w:t>
+            </w:r>
+            <w:r>
+              <w:rPr>
+                <w:rFonts w:ascii="맑은 고딕" w:eastAsia="맑은 고딕" w:hAnsi="맑은 고딕"/>
+              </w:rPr>
+              <w:t>PUSH</w:t>
+            </w:r>
+            <w:r>
+              <w:rPr>
+                <w:rFonts w:ascii="맑은 고딕" w:eastAsia="맑은 고딕" w:hAnsi="맑은 고딕" w:hint="eastAsia"/>
+              </w:rPr>
+              <w:t>할 때 충돌이 빈번하게 일어나며 M</w:t>
+            </w:r>
+            <w:r>
+              <w:rPr>
+                <w:rFonts w:ascii="맑은 고딕" w:eastAsia="맑은 고딕" w:hAnsi="맑은 고딕"/>
+              </w:rPr>
+              <w:t>erge</w:t>
+            </w:r>
+            <w:r>
+              <w:rPr>
+                <w:rFonts w:ascii="맑은 고딕" w:eastAsia="맑은 고딕" w:hAnsi="맑은 고딕" w:hint="eastAsia"/>
+              </w:rPr>
+              <w:t>작업</w:t>
+            </w:r>
+            <w:r>
+              <w:rPr>
+                <w:rFonts w:ascii="맑은 고딕" w:eastAsia="맑은 고딕" w:hAnsi="맑은 고딕" w:hint="eastAsia"/>
+              </w:rPr>
+              <w:t>을</w:t>
+            </w:r>
+            <w:r>
+              <w:rPr>
+                <w:rFonts w:ascii="맑은 고딕" w:eastAsia="맑은 고딕" w:hAnsi="맑은 고딕"/>
+              </w:rPr>
+              <w:br/>
+            </w:r>
+            <w:r>
+              <w:rPr>
+                <w:rFonts w:ascii="맑은 고딕" w:eastAsia="맑은 고딕" w:hAnsi="맑은 고딕" w:hint="eastAsia"/>
+              </w:rPr>
+              <w:t xml:space="preserve">여러 번 하거나 여려 명이 </w:t>
+            </w:r>
+            <w:r>
+              <w:rPr>
+                <w:rFonts w:ascii="맑은 고딕" w:eastAsia="맑은 고딕" w:hAnsi="맑은 고딕"/>
+              </w:rPr>
+              <w:t>Merge</w:t>
+            </w:r>
+            <w:r>
+              <w:rPr>
+                <w:rFonts w:ascii="맑은 고딕" w:eastAsia="맑은 고딕" w:hAnsi="맑은 고딕" w:hint="eastAsia"/>
+              </w:rPr>
+              <w:t xml:space="preserve">작업을 하니 제가 했던 작업이 사라지거나 다른사람의 작업물이 </w:t>
+            </w:r>
+            <w:r>
+              <w:rPr>
+                <w:rFonts w:ascii="맑은 고딕" w:eastAsia="맑은 고딕" w:hAnsi="맑은 고딕"/>
+              </w:rPr>
+              <w:br/>
+            </w:r>
+            <w:r>
+              <w:rPr>
+                <w:rFonts w:ascii="맑은 고딕" w:eastAsia="맑은 고딕" w:hAnsi="맑은 고딕" w:hint="eastAsia"/>
+              </w:rPr>
+              <w:t>빈번하게 사라지는 결과를 초래했습니다.</w:t>
             </w:r>
             <w:r>
               <w:rPr>
@@ -6419,453 +6770,57 @@
             </w:r>
             <w:r>
               <w:rPr>
-                <w:rFonts w:ascii="맑은 고딕" w:eastAsia="맑은 고딕" w:hAnsi="맑은 고딕"/>
-              </w:rPr>
-              <w:br/>
-            </w:r>
-            <w:r>
-              <w:rPr>
-                <w:rFonts w:ascii="맑은 고딕" w:eastAsia="맑은 고딕" w:hAnsi="맑은 고딕" w:hint="eastAsia"/>
-              </w:rPr>
-              <w:t xml:space="preserve">제가 맡은 파트는 </w:t>
-            </w:r>
-            <w:r>
-              <w:rPr>
-                <w:rFonts w:ascii="맑은 고딕" w:eastAsia="맑은 고딕" w:hAnsi="맑은 고딕" w:hint="eastAsia"/>
-              </w:rPr>
-              <w:t>프론트 엔드였으며</w:t>
-            </w:r>
-            <w:r>
-              <w:rPr>
-                <w:rFonts w:ascii="맑은 고딕" w:eastAsia="맑은 고딕" w:hAnsi="맑은 고딕" w:hint="eastAsia"/>
-              </w:rPr>
-              <w:t xml:space="preserve"> 상세정보와 </w:t>
-            </w:r>
-            <w:r>
-              <w:rPr>
-                <w:rFonts w:ascii="맑은 고딕" w:eastAsia="맑은 고딕" w:hAnsi="맑은 고딕" w:hint="eastAsia"/>
-              </w:rPr>
-              <w:t>메인 페이지를</w:t>
-            </w:r>
-            <w:r>
-              <w:rPr>
-                <w:rFonts w:ascii="맑은 고딕" w:eastAsia="맑은 고딕" w:hAnsi="맑은 고딕" w:hint="eastAsia"/>
-              </w:rPr>
-              <w:t xml:space="preserve"> 담당하였</w:t>
-            </w:r>
-            <w:r>
-              <w:rPr>
-                <w:rFonts w:ascii="맑은 고딕" w:eastAsia="맑은 고딕" w:hAnsi="맑은 고딕" w:hint="eastAsia"/>
-              </w:rPr>
-              <w:t>습니다.</w:t>
-            </w:r>
-            <w:r>
-              <w:rPr>
-                <w:rFonts w:ascii="맑은 고딕" w:eastAsia="맑은 고딕" w:hAnsi="맑은 고딕" w:hint="eastAsia"/>
-              </w:rPr>
-              <w:t xml:space="preserve"> 같은</w:t>
-            </w:r>
-            <w:r>
-              <w:rPr>
-                <w:rFonts w:ascii="맑은 고딕" w:eastAsia="맑은 고딕" w:hAnsi="맑은 고딕" w:hint="eastAsia"/>
-              </w:rPr>
-              <w:t xml:space="preserve"> </w:t>
-            </w:r>
-            <w:r>
-              <w:rPr>
-                <w:rFonts w:ascii="맑은 고딕" w:eastAsia="맑은 고딕" w:hAnsi="맑은 고딕" w:hint="eastAsia"/>
-              </w:rPr>
-              <w:t>테마의 비슷한 영화</w:t>
-            </w:r>
-            <w:r>
-              <w:rPr>
-                <w:rFonts w:ascii="맑은 고딕" w:eastAsia="맑은 고딕" w:hAnsi="맑은 고딕" w:hint="eastAsia"/>
-              </w:rPr>
-              <w:t xml:space="preserve">를 추천하는 </w:t>
-            </w:r>
-            <w:r>
-              <w:rPr>
-                <w:rFonts w:ascii="맑은 고딕" w:eastAsia="맑은 고딕" w:hAnsi="맑은 고딕" w:hint="eastAsia"/>
-              </w:rPr>
-              <w:t xml:space="preserve">레이블이나 </w:t>
-            </w:r>
-            <w:r>
-              <w:rPr>
-                <w:rFonts w:ascii="맑은 고딕" w:eastAsia="맑은 고딕" w:hAnsi="맑은 고딕" w:hint="eastAsia"/>
-              </w:rPr>
-              <w:t>최신영화</w:t>
-            </w:r>
-            <w:r>
-              <w:rPr>
-                <w:rFonts w:ascii="맑은 고딕" w:eastAsia="맑은 고딕" w:hAnsi="맑은 고딕"/>
-              </w:rPr>
-              <w:t>이면서</w:t>
-            </w:r>
-            <w:r>
-              <w:rPr>
-                <w:rFonts w:ascii="맑은 고딕" w:eastAsia="맑은 고딕" w:hAnsi="맑은 고딕" w:hint="eastAsia"/>
-              </w:rPr>
-              <w:t xml:space="preserve"> 누적관객수가 가장 많은 순위 </w:t>
-            </w:r>
-            <w:r>
-              <w:rPr>
-                <w:rFonts w:ascii="맑은 고딕" w:eastAsia="맑은 고딕" w:hAnsi="맑은 고딕"/>
-              </w:rPr>
-              <w:t>5</w:t>
-            </w:r>
-            <w:r>
-              <w:rPr>
-                <w:rFonts w:ascii="맑은 고딕" w:eastAsia="맑은 고딕" w:hAnsi="맑은 고딕" w:hint="eastAsia"/>
-              </w:rPr>
-              <w:t xml:space="preserve">개 별로 나타내는 </w:t>
-            </w:r>
-            <w:r>
-              <w:rPr>
-                <w:rFonts w:ascii="맑은 고딕" w:eastAsia="맑은 고딕" w:hAnsi="맑은 고딕" w:hint="eastAsia"/>
-              </w:rPr>
-              <w:t xml:space="preserve">레이블 </w:t>
-            </w:r>
-            <w:r>
-              <w:rPr>
-                <w:rFonts w:ascii="맑은 고딕" w:eastAsia="맑은 고딕" w:hAnsi="맑은 고딕" w:hint="eastAsia"/>
-              </w:rPr>
-              <w:t>작업</w:t>
-            </w:r>
-            <w:r>
-              <w:rPr>
-                <w:rFonts w:ascii="맑은 고딕" w:eastAsia="맑은 고딕" w:hAnsi="맑은 고딕" w:hint="eastAsia"/>
-              </w:rPr>
-              <w:t>을 했으며,</w:t>
-            </w:r>
-            <w:r>
-              <w:rPr>
-                <w:rFonts w:ascii="맑은 고딕" w:eastAsia="맑은 고딕" w:hAnsi="맑은 고딕"/>
-              </w:rPr>
-              <w:t xml:space="preserve"> </w:t>
-            </w:r>
-            <w:r>
-              <w:rPr>
-                <w:rFonts w:ascii="맑은 고딕" w:eastAsia="맑은 고딕" w:hAnsi="맑은 고딕" w:hint="eastAsia"/>
-              </w:rPr>
-              <w:t xml:space="preserve">다른 도메인으로 넘어가도 헤더를 최상단에 위치함으로써 언제든지 원하는 위치로 </w:t>
-            </w:r>
-            <w:r>
-              <w:rPr>
-                <w:rFonts w:ascii="맑은 고딕" w:eastAsia="맑은 고딕" w:hAnsi="맑은 고딕" w:hint="eastAsia"/>
-              </w:rPr>
-              <w:t xml:space="preserve">되 돌아가며 자신이 어디에 위치해 있는지 알려주는 </w:t>
-            </w:r>
-            <w:r>
-              <w:rPr>
-                <w:rFonts w:ascii="맑은 고딕" w:eastAsia="맑은 고딕" w:hAnsi="맑은 고딕" w:hint="eastAsia"/>
-              </w:rPr>
-              <w:t>가이드</w:t>
-            </w:r>
-            <w:r>
-              <w:rPr>
-                <w:rFonts w:ascii="맑은 고딕" w:eastAsia="맑은 고딕" w:hAnsi="맑은 고딕" w:hint="eastAsia"/>
-              </w:rPr>
-              <w:t xml:space="preserve"> 역할</w:t>
-            </w:r>
-            <w:r>
-              <w:rPr>
-                <w:rFonts w:ascii="맑은 고딕" w:eastAsia="맑은 고딕" w:hAnsi="맑은 고딕" w:hint="eastAsia"/>
-              </w:rPr>
-              <w:t>을 하는</w:t>
-            </w:r>
-            <w:r>
-              <w:rPr>
-                <w:rFonts w:ascii="맑은 고딕" w:eastAsia="맑은 고딕" w:hAnsi="맑은 고딕" w:hint="eastAsia"/>
-              </w:rPr>
-              <w:t xml:space="preserve"> 헤더를</w:t>
-            </w:r>
-            <w:r>
-              <w:rPr>
-                <w:rFonts w:ascii="맑은 고딕" w:eastAsia="맑은 고딕" w:hAnsi="맑은 고딕" w:hint="eastAsia"/>
-              </w:rPr>
-              <w:t xml:space="preserve"> 도맡</w:t>
-            </w:r>
-            <w:r>
-              <w:rPr>
-                <w:rFonts w:ascii="맑은 고딕" w:eastAsia="맑은 고딕" w:hAnsi="맑은 고딕" w:hint="eastAsia"/>
-              </w:rPr>
-              <w:t>아</w:t>
-            </w:r>
-            <w:r>
-              <w:rPr>
-                <w:rFonts w:ascii="맑은 고딕" w:eastAsia="맑은 고딕" w:hAnsi="맑은 고딕" w:hint="eastAsia"/>
-              </w:rPr>
-              <w:t xml:space="preserve"> 작업했습니다.</w:t>
-            </w:r>
-            <w:r>
-              <w:rPr>
-                <w:rFonts w:ascii="맑은 고딕" w:eastAsia="맑은 고딕" w:hAnsi="맑은 고딕"/>
-              </w:rPr>
-              <w:br/>
-            </w:r>
-            <w:r>
-              <w:rPr>
-                <w:rFonts w:ascii="맑은 고딕" w:eastAsia="맑은 고딕" w:hAnsi="맑은 고딕" w:hint="eastAsia"/>
-              </w:rPr>
-              <w:t xml:space="preserve">이 프로젝트를 하며 가장 크게 느꼇던 점은 </w:t>
-            </w:r>
-            <w:r>
-              <w:rPr>
-                <w:rFonts w:ascii="맑은 고딕" w:eastAsia="맑은 고딕" w:hAnsi="맑은 고딕"/>
-              </w:rPr>
-              <w:t>Git</w:t>
-            </w:r>
-            <w:r>
-              <w:rPr>
-                <w:rFonts w:ascii="맑은 고딕" w:eastAsia="맑은 고딕" w:hAnsi="맑은 고딕" w:hint="eastAsia"/>
-              </w:rPr>
-              <w:t>H</w:t>
-            </w:r>
-            <w:r>
-              <w:rPr>
-                <w:rFonts w:ascii="맑은 고딕" w:eastAsia="맑은 고딕" w:hAnsi="맑은 고딕"/>
-              </w:rPr>
-              <w:t>ub</w:t>
-            </w:r>
-            <w:r>
-              <w:rPr>
-                <w:rFonts w:ascii="맑은 고딕" w:eastAsia="맑은 고딕" w:hAnsi="맑은 고딕" w:hint="eastAsia"/>
-              </w:rPr>
-              <w:t xml:space="preserve">를 기능과 </w:t>
-            </w:r>
-            <w:r>
-              <w:rPr>
-                <w:rFonts w:ascii="맑은 고딕" w:eastAsia="맑은 고딕" w:hAnsi="맑은 고딕"/>
-              </w:rPr>
-              <w:t>GIT</w:t>
-            </w:r>
-            <w:r>
-              <w:rPr>
-                <w:rFonts w:ascii="맑은 고딕" w:eastAsia="맑은 고딕" w:hAnsi="맑은 고딕" w:hint="eastAsia"/>
-              </w:rPr>
-              <w:t>브랜치 전략을 적극적으로 활용해야 한다고 느꼈습니다</w:t>
+                <w:rFonts w:ascii="맑은 고딕" w:eastAsia="맑은 고딕" w:hAnsi="맑은 고딕" w:hint="eastAsia"/>
+              </w:rPr>
+              <w:t xml:space="preserve">이를 극복하기 위해서는 </w:t>
+            </w:r>
+            <w:r>
+              <w:rPr>
+                <w:rFonts w:ascii="맑은 고딕" w:eastAsia="맑은 고딕" w:hAnsi="맑은 고딕" w:hint="eastAsia"/>
+              </w:rPr>
+              <w:t>Co</w:t>
+            </w:r>
+            <w:r>
+              <w:rPr>
+                <w:rFonts w:ascii="맑은 고딕" w:eastAsia="맑은 고딕" w:hAnsi="맑은 고딕"/>
+              </w:rPr>
+              <w:t>de Review</w:t>
+            </w:r>
+            <w:r>
+              <w:rPr>
+                <w:rFonts w:ascii="맑은 고딕" w:eastAsia="맑은 고딕" w:hAnsi="맑은 고딕" w:hint="eastAsia"/>
+              </w:rPr>
+              <w:t>를 적극적으로 활용하여 피드백을 나누</w:t>
+            </w:r>
+            <w:r>
+              <w:rPr>
+                <w:rFonts w:ascii="맑은 고딕" w:eastAsia="맑은 고딕" w:hAnsi="맑은 고딕" w:hint="eastAsia"/>
+              </w:rPr>
+              <w:t>며 팀이 어떤 작업을 하였는지 확인하는</w:t>
+            </w:r>
+            <w:r>
+              <w:rPr>
+                <w:rFonts w:ascii="맑은 고딕" w:eastAsia="맑은 고딕" w:hAnsi="맑은 고딕" w:hint="eastAsia"/>
+              </w:rPr>
+              <w:t xml:space="preserve"> 것이 중요하다고 </w:t>
+            </w:r>
+            <w:r>
+              <w:rPr>
+                <w:rFonts w:ascii="맑은 고딕" w:eastAsia="맑은 고딕" w:hAnsi="맑은 고딕" w:hint="eastAsia"/>
+              </w:rPr>
+              <w:t>생각하게 되었고,</w:t>
+            </w:r>
+            <w:r>
+              <w:rPr>
+                <w:rFonts w:ascii="맑은 고딕" w:eastAsia="맑은 고딕" w:hAnsi="맑은 고딕" w:hint="eastAsia"/>
+              </w:rPr>
+              <w:t xml:space="preserve"> 대개의 경우 리뷰어들도 리뷰 과정에서 하드스킬이나 소프트스킬의 지식을 얻을수 있다는 이점도 깨닫게 되었습니다</w:t>
             </w:r>
             <w:r>
               <w:rPr>
                 <w:rFonts w:ascii="맑은 고딕" w:eastAsia="맑은 고딕" w:hAnsi="맑은 고딕" w:hint="eastAsia"/>
               </w:rPr>
               <w:t>.</w:t>
-            </w:r>
-            <w:r>
-              <w:rPr>
-                <w:rFonts w:ascii="맑은 고딕" w:eastAsia="맑은 고딕" w:hAnsi="맑은 고딕"/>
-              </w:rPr>
-              <w:t xml:space="preserve"> </w:t>
-            </w:r>
-            <w:r>
-              <w:rPr>
-                <w:rFonts w:ascii="맑은 고딕" w:eastAsia="맑은 고딕" w:hAnsi="맑은 고딕" w:hint="eastAsia"/>
-              </w:rPr>
-              <w:t>왜냐하면,</w:t>
-            </w:r>
-            <w:r>
-              <w:rPr>
-                <w:rFonts w:ascii="맑은 고딕" w:eastAsia="맑은 고딕" w:hAnsi="맑은 고딕"/>
-              </w:rPr>
-              <w:t xml:space="preserve"> </w:t>
-            </w:r>
-            <w:r>
-              <w:rPr>
-                <w:rFonts w:ascii="맑은 고딕" w:eastAsia="맑은 고딕" w:hAnsi="맑은 고딕" w:hint="eastAsia"/>
-              </w:rPr>
-              <w:t xml:space="preserve">저희는 한 작업이 끝나면 바로 메인 브런치에 </w:t>
-            </w:r>
-            <w:r>
-              <w:rPr>
-                <w:rFonts w:ascii="맑은 고딕" w:eastAsia="맑은 고딕" w:hAnsi="맑은 고딕" w:hint="eastAsia"/>
-              </w:rPr>
-              <w:t>P</w:t>
-            </w:r>
-            <w:r>
-              <w:rPr>
-                <w:rFonts w:ascii="맑은 고딕" w:eastAsia="맑은 고딕" w:hAnsi="맑은 고딕"/>
-              </w:rPr>
-              <w:t>USH</w:t>
-            </w:r>
-            <w:r>
-              <w:rPr>
-                <w:rFonts w:ascii="맑은 고딕" w:eastAsia="맑은 고딕" w:hAnsi="맑은 고딕" w:hint="eastAsia"/>
-              </w:rPr>
-              <w:t>하여 버전관리를 하였는데요.</w:t>
-            </w:r>
-            <w:r>
-              <w:rPr>
-                <w:rFonts w:ascii="맑은 고딕" w:eastAsia="맑은 고딕" w:hAnsi="맑은 고딕"/>
-              </w:rPr>
-              <w:t xml:space="preserve"> </w:t>
-            </w:r>
-            <w:r>
-              <w:rPr>
-                <w:rFonts w:ascii="맑은 고딕" w:eastAsia="맑은 고딕" w:hAnsi="맑은 고딕" w:hint="eastAsia"/>
-              </w:rPr>
-              <w:t xml:space="preserve">그 결과 </w:t>
-            </w:r>
-            <w:r>
-              <w:rPr>
-                <w:rFonts w:ascii="맑은 고딕" w:eastAsia="맑은 고딕" w:hAnsi="맑은 고딕" w:hint="eastAsia"/>
-              </w:rPr>
-              <w:t xml:space="preserve">브런치들이 한번 쌓이면 </w:t>
-            </w:r>
-            <w:r>
-              <w:rPr>
-                <w:rFonts w:ascii="맑은 고딕" w:eastAsia="맑은 고딕" w:hAnsi="맑은 고딕"/>
-              </w:rPr>
-              <w:t>PUSH</w:t>
-            </w:r>
-            <w:r>
-              <w:rPr>
-                <w:rFonts w:ascii="맑은 고딕" w:eastAsia="맑은 고딕" w:hAnsi="맑은 고딕" w:hint="eastAsia"/>
-              </w:rPr>
-              <w:t>할 때 충돌이 빈번하게 일어나며 M</w:t>
-            </w:r>
-            <w:r>
-              <w:rPr>
-                <w:rFonts w:ascii="맑은 고딕" w:eastAsia="맑은 고딕" w:hAnsi="맑은 고딕"/>
-              </w:rPr>
-              <w:t>erge</w:t>
-            </w:r>
-            <w:r>
-              <w:rPr>
-                <w:rFonts w:ascii="맑은 고딕" w:eastAsia="맑은 고딕" w:hAnsi="맑은 고딕" w:hint="eastAsia"/>
-              </w:rPr>
-              <w:t>작업</w:t>
-            </w:r>
-            <w:r>
-              <w:rPr>
-                <w:rFonts w:ascii="맑은 고딕" w:eastAsia="맑은 고딕" w:hAnsi="맑은 고딕" w:hint="eastAsia"/>
-              </w:rPr>
-              <w:t>을</w:t>
-            </w:r>
-            <w:r>
-              <w:rPr>
-                <w:rFonts w:ascii="맑은 고딕" w:eastAsia="맑은 고딕" w:hAnsi="맑은 고딕"/>
-              </w:rPr>
-              <w:br/>
-            </w:r>
-            <w:r>
-              <w:rPr>
-                <w:rFonts w:ascii="맑은 고딕" w:eastAsia="맑은 고딕" w:hAnsi="맑은 고딕" w:hint="eastAsia"/>
-              </w:rPr>
-              <w:t xml:space="preserve">여러 번 하거나 여려 명이 </w:t>
-            </w:r>
-            <w:r>
-              <w:rPr>
-                <w:rFonts w:ascii="맑은 고딕" w:eastAsia="맑은 고딕" w:hAnsi="맑은 고딕"/>
-              </w:rPr>
-              <w:t>Merge</w:t>
-            </w:r>
-            <w:r>
-              <w:rPr>
-                <w:rFonts w:ascii="맑은 고딕" w:eastAsia="맑은 고딕" w:hAnsi="맑은 고딕" w:hint="eastAsia"/>
-              </w:rPr>
-              <w:t xml:space="preserve">작업을 하니 제가 했던 작업이 사라지거나 다른사람의 작업물이 </w:t>
-            </w:r>
-            <w:r>
-              <w:rPr>
-                <w:rFonts w:ascii="맑은 고딕" w:eastAsia="맑은 고딕" w:hAnsi="맑은 고딕"/>
-              </w:rPr>
-              <w:br/>
-            </w:r>
-            <w:r>
-              <w:rPr>
-                <w:rFonts w:ascii="맑은 고딕" w:eastAsia="맑은 고딕" w:hAnsi="맑은 고딕" w:hint="eastAsia"/>
-              </w:rPr>
-              <w:t>빈번하게 사라지는 결과를 초래했습니다.</w:t>
-            </w:r>
-            <w:r>
-              <w:rPr>
-                <w:rFonts w:ascii="맑은 고딕" w:eastAsia="맑은 고딕" w:hAnsi="맑은 고딕"/>
-              </w:rPr>
-              <w:t xml:space="preserve"> </w:t>
-            </w:r>
-            <w:r>
-              <w:rPr>
-                <w:rFonts w:ascii="맑은 고딕" w:eastAsia="맑은 고딕" w:hAnsi="맑은 고딕" w:hint="eastAsia"/>
-              </w:rPr>
-              <w:t xml:space="preserve">이를 극복하기 위해서는 </w:t>
-            </w:r>
-            <w:r>
-              <w:rPr>
-                <w:rFonts w:ascii="맑은 고딕" w:eastAsia="맑은 고딕" w:hAnsi="맑은 고딕" w:hint="eastAsia"/>
-              </w:rPr>
-              <w:t>Co</w:t>
-            </w:r>
-            <w:r>
-              <w:rPr>
-                <w:rFonts w:ascii="맑은 고딕" w:eastAsia="맑은 고딕" w:hAnsi="맑은 고딕"/>
-              </w:rPr>
-              <w:t>de Review</w:t>
-            </w:r>
-            <w:r>
-              <w:rPr>
-                <w:rFonts w:ascii="맑은 고딕" w:eastAsia="맑은 고딕" w:hAnsi="맑은 고딕" w:hint="eastAsia"/>
-              </w:rPr>
-              <w:t>를 적극적으로 활용하여 피드백을 나누</w:t>
-            </w:r>
-            <w:r>
-              <w:rPr>
-                <w:rFonts w:ascii="맑은 고딕" w:eastAsia="맑은 고딕" w:hAnsi="맑은 고딕" w:hint="eastAsia"/>
-              </w:rPr>
-              <w:t>며 팀이 어떤 작업을 하였는지 확인하는</w:t>
-            </w:r>
-            <w:r>
-              <w:rPr>
-                <w:rFonts w:ascii="맑은 고딕" w:eastAsia="맑은 고딕" w:hAnsi="맑은 고딕" w:hint="eastAsia"/>
-              </w:rPr>
-              <w:t xml:space="preserve"> 것이 중요하다고 느꼈습니다.</w:t>
-            </w:r>
-            <w:r>
-              <w:rPr>
-                <w:rFonts w:ascii="맑은 고딕" w:eastAsia="맑은 고딕" w:hAnsi="맑은 고딕"/>
-              </w:rPr>
-              <w:t xml:space="preserve"> </w:t>
-            </w:r>
-            <w:r>
-              <w:rPr>
-                <w:rFonts w:ascii="맑은 고딕" w:eastAsia="맑은 고딕" w:hAnsi="맑은 고딕"/>
-              </w:rPr>
-              <w:br/>
-            </w:r>
-            <w:r>
-              <w:rPr>
-                <w:rFonts w:ascii="맑은 고딕" w:eastAsia="맑은 고딕" w:hAnsi="맑은 고딕" w:hint="eastAsia"/>
-              </w:rPr>
-              <w:t>또한, 대개의 경우 리뷰어들도 리뷰 과정에서 하드스킬이나 소프트스킬의 지식을 얻을수 있다는 이점도 깨닫게 되었습니다.</w:t>
-            </w:r>
-            <w:r>
-              <w:rPr>
-                <w:rFonts w:ascii="맑은 고딕" w:eastAsia="맑은 고딕" w:hAnsi="맑은 고딕"/>
-              </w:rPr>
-              <w:t xml:space="preserve"> </w:t>
-            </w:r>
-            <w:r>
-              <w:rPr>
-                <w:rFonts w:ascii="맑은 고딕" w:eastAsia="맑은 고딕" w:hAnsi="맑은 고딕" w:hint="eastAsia"/>
-              </w:rPr>
-              <w:t>리뷰를 어떻게 효율적으로 할지 연구도 생각을 하였는데요</w:t>
-            </w:r>
-            <w:r>
-              <w:rPr>
-                <w:rFonts w:ascii="맑은 고딕" w:eastAsia="맑은 고딕" w:hAnsi="맑은 고딕"/>
-              </w:rPr>
-              <w:br/>
-            </w:r>
-            <w:r>
-              <w:rPr>
-                <w:rFonts w:ascii="맑은 고딕" w:eastAsia="맑은 고딕" w:hAnsi="맑은 고딕" w:hint="eastAsia"/>
-              </w:rPr>
-              <w:t>리뷰는 역시 바로 즉시하는게 답이며 중요한 습관이라고 느꼈습니다.</w:t>
-            </w:r>
-            <w:r>
-              <w:rPr>
-                <w:rFonts w:ascii="맑은 고딕" w:eastAsia="맑은 고딕" w:hAnsi="맑은 고딕"/>
-              </w:rPr>
-              <w:t xml:space="preserve"> </w:t>
             </w:r>
             <w:r>
               <w:rPr>
@@ -7034,157 +6989,173 @@
             <w:pPr>
               <w:ind w:firstLine="204"/>
               <w:rPr>
+                <w:rFonts w:ascii="맑은 고딕" w:eastAsia="맑은 고딕" w:hAnsi="맑은 고딕" w:cs="Times New Roman"/>
+                <w:kern w:val="1"/>
+                <w:szCs w:val="20"/>
+              </w:rPr>
+            </w:pPr>
+            <w:r>
+              <w:rPr>
+                <w:rFonts w:ascii="맑은 고딕" w:eastAsia="맑은 고딕" w:hAnsi="맑은 고딕" w:cs="Segoe UI" w:hint="eastAsia"/>
+                <w:color w:val="000000" w:themeColor="text1"/>
+              </w:rPr>
+              <w:t>K</w:t>
+            </w:r>
+            <w:r>
+              <w:rPr>
+                <w:rFonts w:ascii="맑은 고딕" w:eastAsia="맑은 고딕" w:hAnsi="맑은 고딕" w:cs="Segoe UI"/>
+                <w:color w:val="000000" w:themeColor="text1"/>
+              </w:rPr>
+              <w:t>IC</w:t>
+            </w:r>
+            <w:r>
+              <w:rPr>
+                <w:rFonts w:ascii="맑은 고딕" w:eastAsia="맑은 고딕" w:hAnsi="맑은 고딕" w:cs="Segoe UI" w:hint="eastAsia"/>
+                <w:color w:val="000000" w:themeColor="text1"/>
+              </w:rPr>
+              <w:t>캠퍼니</w:t>
+            </w:r>
+            <w:r>
+              <w:rPr>
+                <w:rFonts w:ascii="맑은 고딕" w:eastAsia="맑은 고딕" w:hAnsi="맑은 고딕" w:cs="Segoe UI" w:hint="eastAsia"/>
+                <w:color w:val="000000" w:themeColor="text1"/>
+              </w:rPr>
+              <w:t>에서는</w:t>
+            </w:r>
+            <w:r>
+              <w:rPr>
+                <w:rFonts w:ascii="맑은 고딕" w:eastAsia="맑은 고딕" w:hAnsi="맑은 고딕" w:cs="Segoe UI" w:hint="eastAsia"/>
+                <w:color w:val="000000" w:themeColor="text1"/>
+              </w:rPr>
+              <w:t xml:space="preserve"> </w:t>
+            </w:r>
+            <w:r>
+              <w:rPr>
+                <w:rFonts w:ascii="맑은 고딕" w:eastAsia="맑은 고딕" w:hAnsi="맑은 고딕" w:cs="Segoe UI"/>
+                <w:color w:val="000000" w:themeColor="text1"/>
+              </w:rPr>
+              <w:t>웹 개발 분야</w:t>
+            </w:r>
+            <w:r>
+              <w:rPr>
+                <w:rFonts w:ascii="맑은 고딕" w:eastAsia="맑은 고딕" w:hAnsi="맑은 고딕" w:cs="Segoe UI" w:hint="eastAsia"/>
+                <w:color w:val="000000" w:themeColor="text1"/>
+              </w:rPr>
+              <w:t>의</w:t>
+            </w:r>
+            <w:r>
+              <w:rPr>
+                <w:rFonts w:ascii="맑은 고딕" w:eastAsia="맑은 고딕" w:hAnsi="맑은 고딕" w:cs="Segoe UI"/>
+                <w:color w:val="000000" w:themeColor="text1"/>
+              </w:rPr>
+              <w:t xml:space="preserve"> 끊임없는 학습과 개선</w:t>
+            </w:r>
+            <w:r>
+              <w:rPr>
+                <w:rFonts w:ascii="맑은 고딕" w:eastAsia="맑은 고딕" w:hAnsi="맑은 고딕" w:cs="Segoe UI" w:hint="eastAsia"/>
+                <w:color w:val="000000" w:themeColor="text1"/>
+              </w:rPr>
+              <w:t xml:space="preserve">의 필요성에 대해 배우며 </w:t>
+            </w:r>
+            <w:r>
+              <w:rPr>
+                <w:rFonts w:ascii="맑은 고딕" w:eastAsia="맑은 고딕" w:hAnsi="맑은 고딕" w:cs="Segoe UI"/>
+                <w:color w:val="000000" w:themeColor="text1"/>
+              </w:rPr>
+              <w:t xml:space="preserve">항상 새로운 기술에 대한 </w:t>
+            </w:r>
+            <w:r>
+              <w:rPr>
+                <w:rFonts w:ascii="맑은 고딕" w:eastAsia="맑은 고딕" w:hAnsi="맑은 고딕" w:cs="Segoe UI" w:hint="eastAsia"/>
+                <w:color w:val="000000" w:themeColor="text1"/>
+              </w:rPr>
+              <w:t>적응력을 길렀고 프로젝트때</w:t>
+            </w:r>
+            <w:r>
+              <w:rPr>
+                <w:rFonts w:ascii="맑은 고딕" w:eastAsia="맑은 고딕" w:hAnsi="맑은 고딕" w:cs="Segoe UI"/>
+                <w:color w:val="000000" w:themeColor="text1"/>
+              </w:rPr>
+              <w:t xml:space="preserve"> 문제 해결 능력과 창의성을 바탕으로 업무에</w:t>
+            </w:r>
+            <w:r>
+              <w:rPr>
+                <w:rFonts w:ascii="맑은 고딕" w:eastAsia="맑은 고딕" w:hAnsi="맑은 고딕" w:cs="Segoe UI" w:hint="eastAsia"/>
+                <w:color w:val="000000" w:themeColor="text1"/>
+              </w:rPr>
+              <w:t xml:space="preserve"> 임했습니다</w:t>
+            </w:r>
+            <w:r>
+              <w:rPr>
+                <w:rFonts w:ascii="맑은 고딕" w:eastAsia="맑은 고딕" w:hAnsi="맑은 고딕" w:cs="Segoe UI"/>
+                <w:color w:val="000000" w:themeColor="text1"/>
+              </w:rPr>
+              <w:br/>
+            </w:r>
+            <w:r>
+              <w:rPr>
+                <w:rFonts w:ascii="맑은 고딕" w:eastAsia="맑은 고딕" w:hAnsi="맑은 고딕" w:cs="Segoe UI" w:hint="eastAsia"/>
+                <w:color w:val="000000" w:themeColor="text1"/>
+              </w:rPr>
+              <w:t>하지만,</w:t>
+            </w:r>
+            <w:r>
+              <w:rPr>
+                <w:rFonts w:ascii="맑은 고딕" w:eastAsia="맑은 고딕" w:hAnsi="맑은 고딕" w:cs="Segoe UI"/>
+                <w:color w:val="000000" w:themeColor="text1"/>
+              </w:rPr>
+              <w:t xml:space="preserve"> </w:t>
+            </w:r>
+            <w:r>
+              <w:rPr>
+                <w:rFonts w:ascii="맑은 고딕" w:eastAsia="맑은 고딕" w:hAnsi="맑은 고딕" w:cs="Segoe UI" w:hint="eastAsia"/>
+                <w:color w:val="000000" w:themeColor="text1"/>
+              </w:rPr>
+              <w:t xml:space="preserve">제일 좋은 방법은 개인 프로젝트에 </w:t>
+            </w:r>
+            <w:r>
+              <w:rPr>
+                <w:rFonts w:ascii="맑은 고딕" w:eastAsia="맑은 고딕" w:hAnsi="맑은 고딕" w:cs="Segoe UI" w:hint="eastAsia"/>
+                <w:color w:val="000000" w:themeColor="text1"/>
+              </w:rPr>
+              <w:t>참여</w:t>
+            </w:r>
+            <w:r>
+              <w:rPr>
+                <w:rFonts w:ascii="맑은 고딕" w:eastAsia="맑은 고딕" w:hAnsi="맑은 고딕" w:cs="Segoe UI"/>
+                <w:color w:val="000000" w:themeColor="text1"/>
+              </w:rPr>
+              <w:t>하는</w:t>
+            </w:r>
+            <w:r>
+              <w:rPr>
+                <w:rFonts w:ascii="맑은 고딕" w:eastAsia="맑은 고딕" w:hAnsi="맑은 고딕" w:cs="Segoe UI" w:hint="eastAsia"/>
+                <w:color w:val="000000" w:themeColor="text1"/>
+              </w:rPr>
+              <w:t xml:space="preserve"> 것보다는</w:t>
+            </w:r>
+            <w:r>
+              <w:rPr>
+                <w:rFonts w:ascii="맑은 고딕" w:eastAsia="맑은 고딕" w:hAnsi="맑은 고딕" w:cs="Segoe UI" w:hint="eastAsia"/>
+                <w:color w:val="000000" w:themeColor="text1"/>
+              </w:rPr>
+              <w:t xml:space="preserve"> 본 회사에 프로젝트에 </w:t>
+            </w:r>
+            <w:r>
+              <w:rPr>
                 <w:rFonts w:ascii="맑은 고딕" w:eastAsia="맑은 고딕" w:hAnsi="맑은 고딕" w:cs="Times New Roman" w:hint="eastAsia"/>
                 <w:kern w:val="1"/>
                 <w:szCs w:val="20"/>
               </w:rPr>
-            </w:pPr>
-            <w:r>
-              <w:rPr>
-                <w:rFonts w:ascii="맑은 고딕" w:eastAsia="맑은 고딕" w:hAnsi="맑은 고딕" w:cs="Segoe UI" w:hint="eastAsia"/>
-                <w:color w:val="000000" w:themeColor="text1"/>
-              </w:rPr>
-              <w:t>K</w:t>
-            </w:r>
-            <w:r>
-              <w:rPr>
-                <w:rFonts w:ascii="맑은 고딕" w:eastAsia="맑은 고딕" w:hAnsi="맑은 고딕" w:cs="Segoe UI"/>
-                <w:color w:val="000000" w:themeColor="text1"/>
-              </w:rPr>
-              <w:t>IC</w:t>
-            </w:r>
-            <w:r>
-              <w:rPr>
-                <w:rFonts w:ascii="맑은 고딕" w:eastAsia="맑은 고딕" w:hAnsi="맑은 고딕" w:cs="Segoe UI" w:hint="eastAsia"/>
-                <w:color w:val="000000" w:themeColor="text1"/>
-              </w:rPr>
-              <w:t>캠퍼니</w:t>
-            </w:r>
-            <w:r>
-              <w:rPr>
-                <w:rFonts w:ascii="맑은 고딕" w:eastAsia="맑은 고딕" w:hAnsi="맑은 고딕" w:cs="Segoe UI" w:hint="eastAsia"/>
-                <w:color w:val="000000" w:themeColor="text1"/>
-              </w:rPr>
-              <w:t>에서는</w:t>
-            </w:r>
-            <w:r>
-              <w:rPr>
-                <w:rFonts w:ascii="맑은 고딕" w:eastAsia="맑은 고딕" w:hAnsi="맑은 고딕" w:cs="Segoe UI" w:hint="eastAsia"/>
-                <w:color w:val="000000" w:themeColor="text1"/>
-              </w:rPr>
-              <w:t xml:space="preserve"> </w:t>
-            </w:r>
-            <w:r>
-              <w:rPr>
-                <w:rFonts w:ascii="맑은 고딕" w:eastAsia="맑은 고딕" w:hAnsi="맑은 고딕" w:cs="Segoe UI"/>
-                <w:color w:val="000000" w:themeColor="text1"/>
-              </w:rPr>
-              <w:t>웹 개발 분야</w:t>
-            </w:r>
-            <w:r>
-              <w:rPr>
-                <w:rFonts w:ascii="맑은 고딕" w:eastAsia="맑은 고딕" w:hAnsi="맑은 고딕" w:cs="Segoe UI" w:hint="eastAsia"/>
-                <w:color w:val="000000" w:themeColor="text1"/>
-              </w:rPr>
-              <w:t>의</w:t>
-            </w:r>
-            <w:r>
-              <w:rPr>
-                <w:rFonts w:ascii="맑은 고딕" w:eastAsia="맑은 고딕" w:hAnsi="맑은 고딕" w:cs="Segoe UI"/>
-                <w:color w:val="000000" w:themeColor="text1"/>
-              </w:rPr>
-              <w:t xml:space="preserve"> 끊임없는 학습과 개선</w:t>
-            </w:r>
-            <w:r>
-              <w:rPr>
-                <w:rFonts w:ascii="맑은 고딕" w:eastAsia="맑은 고딕" w:hAnsi="맑은 고딕" w:cs="Segoe UI" w:hint="eastAsia"/>
-                <w:color w:val="000000" w:themeColor="text1"/>
-              </w:rPr>
-              <w:t xml:space="preserve">의 필요성에 대해 배우며 </w:t>
-            </w:r>
-            <w:r>
-              <w:rPr>
-                <w:rFonts w:ascii="맑은 고딕" w:eastAsia="맑은 고딕" w:hAnsi="맑은 고딕" w:cs="Segoe UI"/>
-                <w:color w:val="000000" w:themeColor="text1"/>
-              </w:rPr>
-              <w:t xml:space="preserve">항상 새로운 기술에 대한 </w:t>
-            </w:r>
-            <w:r>
-              <w:rPr>
-                <w:rFonts w:ascii="맑은 고딕" w:eastAsia="맑은 고딕" w:hAnsi="맑은 고딕" w:cs="Segoe UI" w:hint="eastAsia"/>
-                <w:color w:val="000000" w:themeColor="text1"/>
-              </w:rPr>
-              <w:t>적응력을 길렀고 프로젝트때</w:t>
-            </w:r>
-            <w:r>
-              <w:rPr>
-                <w:rFonts w:ascii="맑은 고딕" w:eastAsia="맑은 고딕" w:hAnsi="맑은 고딕" w:cs="Segoe UI"/>
-                <w:color w:val="000000" w:themeColor="text1"/>
-              </w:rPr>
-              <w:t xml:space="preserve"> 문제 해결 능력과 창의성을 바탕으로 업무에</w:t>
-            </w:r>
-            <w:r>
-              <w:rPr>
-                <w:rFonts w:ascii="맑은 고딕" w:eastAsia="맑은 고딕" w:hAnsi="맑은 고딕" w:cs="Segoe UI" w:hint="eastAsia"/>
-                <w:color w:val="000000" w:themeColor="text1"/>
-              </w:rPr>
-              <w:t xml:space="preserve"> 임했습니다</w:t>
-            </w:r>
-            <w:r>
-              <w:rPr>
-                <w:rFonts w:ascii="맑은 고딕" w:eastAsia="맑은 고딕" w:hAnsi="맑은 고딕" w:cs="Segoe UI"/>
-                <w:color w:val="000000" w:themeColor="text1"/>
+              <w:t xml:space="preserve">함으로써 </w:t>
+            </w:r>
+            <w:r>
+              <w:rPr>
+                <w:rFonts w:ascii="맑은 고딕" w:eastAsia="맑은 고딕" w:hAnsi="맑은 고딕" w:cs="Times New Roman"/>
+                <w:kern w:val="1"/>
+                <w:szCs w:val="20"/>
               </w:rPr>
               <w:br/>
-            </w:r>
-            <w:r>
-              <w:rPr>
-                <w:rFonts w:ascii="맑은 고딕" w:eastAsia="맑은 고딕" w:hAnsi="맑은 고딕" w:cs="Segoe UI" w:hint="eastAsia"/>
-                <w:color w:val="000000" w:themeColor="text1"/>
-              </w:rPr>
-              <w:t>하지만,</w:t>
-            </w:r>
-            <w:r>
-              <w:rPr>
-                <w:rFonts w:ascii="맑은 고딕" w:eastAsia="맑은 고딕" w:hAnsi="맑은 고딕" w:cs="Segoe UI"/>
-                <w:color w:val="000000" w:themeColor="text1"/>
-              </w:rPr>
-              <w:t xml:space="preserve"> </w:t>
-            </w:r>
-            <w:r>
-              <w:rPr>
-                <w:rFonts w:ascii="맑은 고딕" w:eastAsia="맑은 고딕" w:hAnsi="맑은 고딕" w:cs="Segoe UI" w:hint="eastAsia"/>
-                <w:color w:val="000000" w:themeColor="text1"/>
-              </w:rPr>
-              <w:t xml:space="preserve">제일 좋은 방법은 개인 프로젝트에 </w:t>
-            </w:r>
-            <w:r>
-              <w:rPr>
-                <w:rFonts w:ascii="맑은 고딕" w:eastAsia="맑은 고딕" w:hAnsi="맑은 고딕" w:cs="Segoe UI" w:hint="eastAsia"/>
-                <w:color w:val="000000" w:themeColor="text1"/>
-              </w:rPr>
-              <w:t>참여</w:t>
-            </w:r>
-            <w:r>
-              <w:rPr>
-                <w:rFonts w:ascii="맑은 고딕" w:eastAsia="맑은 고딕" w:hAnsi="맑은 고딕" w:cs="Segoe UI"/>
-                <w:color w:val="000000" w:themeColor="text1"/>
-              </w:rPr>
-              <w:t>하는</w:t>
-            </w:r>
-            <w:r>
-              <w:rPr>
-                <w:rFonts w:ascii="맑은 고딕" w:eastAsia="맑은 고딕" w:hAnsi="맑은 고딕" w:cs="Segoe UI" w:hint="eastAsia"/>
-                <w:color w:val="000000" w:themeColor="text1"/>
-              </w:rPr>
-              <w:t xml:space="preserve"> 것보다는</w:t>
-            </w:r>
-            <w:r>
-              <w:rPr>
-                <w:rFonts w:ascii="맑은 고딕" w:eastAsia="맑은 고딕" w:hAnsi="맑은 고딕" w:cs="Segoe UI" w:hint="eastAsia"/>
-                <w:color w:val="000000" w:themeColor="text1"/>
-              </w:rPr>
-              <w:t xml:space="preserve"> 본 회사에 프로젝트에 </w:t>
             </w:r>
             <w:r>
               <w:rPr>
@@ -7192,31 +7163,7 @@
                 <w:kern w:val="1"/>
                 <w:szCs w:val="20"/>
               </w:rPr>
-              <w:t xml:space="preserve">함으로써 </w:t>
-            </w:r>
-            <w:r>
-              <w:rPr>
-                <w:rFonts w:ascii="맑은 고딕" w:eastAsia="맑은 고딕" w:hAnsi="맑은 고딕" w:cs="Times New Roman"/>
-                <w:kern w:val="1"/>
-                <w:szCs w:val="20"/>
-              </w:rPr>
-              <w:br/>
-            </w:r>
-            <w:r>
-              <w:rPr>
-                <w:rFonts w:ascii="맑은 고딕" w:eastAsia="맑은 고딕" w:hAnsi="맑은 고딕" w:cs="Times New Roman" w:hint="eastAsia"/>
-                <w:kern w:val="1"/>
-                <w:szCs w:val="20"/>
-              </w:rPr>
-              <w:t xml:space="preserve">좀 더 수준 있는 </w:t>
-            </w:r>
-            <w:r>
-              <w:rPr>
-                <w:rFonts w:ascii="맑은 고딕" w:eastAsia="맑은 고딕" w:hAnsi="맑은 고딕" w:cs="Times New Roman" w:hint="eastAsia"/>
-                <w:kern w:val="1"/>
-                <w:szCs w:val="20"/>
-              </w:rPr>
-              <w:t>웹 개발자가 되는 것이 가장 바람직하며 탁월하다고 판단하였습니다.</w:t>
+              <w:t>좀 더 수준 있는 웹 개발자가 되는 것이 가장 바람직하며 탁월하다고 판단하였습니다.</w:t>
             </w:r>
           </w:p>
           <w:p>
@@ -8635,7 +8582,7 @@
 </file>
 
 <file path=word/endnotes.xml><?xml version="1.0" encoding="utf-8"?>
-<w:endnotes xmlns:wpc="http://schemas.microsoft.com/office/word/2010/wordprocessingCanvas" xmlns:cx="http://schemas.microsoft.com/office/drawing/2014/chartex" xmlns:cx1="http://schemas.microsoft.com/office/drawing/2015/9/8/chartex" xmlns:cx2="http://schemas.microsoft.com/office/drawing/2015/10/21/chartex" xmlns:cx3="http://schemas.microsoft.com/office/drawing/2016/5/9/chartex" xmlns:cx4="http://schemas.microsoft.com/office/drawing/2016/5/10/chartex" xmlns:cx5="http://schemas.microsoft.com/office/drawing/2016/5/11/chartex" xmlns:cx6="http://schemas.microsoft.com/office/drawing/2016/5/12/chartex" xmlns:cx7="http://schemas.microsoft.com/office/drawing/2016/5/13/chartex" xmlns:cx8="http://schemas.microsoft.com/office/drawing/2016/5/14/chartex" xmlns:mc="http://schemas.openxmlformats.org/markup-compatibility/2006" xmlns:aink="http://schemas.microsoft.com/office/drawing/2016/ink" xmlns:am3d="http://schemas.microsoft.com/office/drawing/2017/model3d" xmlns:o="urn:schemas-microsoft-com:office:office" xmlns:r="http://schemas.openxmlformats.org/officeDocument/2006/relationships" xmlns:m="http://schemas.openxmlformats.org/officeDocument/2006/math" xmlns:v="urn:schemas-microsoft-com:vml" xmlns:wp14="http://schemas.microsoft.com/office/word/2010/wordprocessingDrawing" xmlns:wp="http://schemas.openxmlformats.org/drawingml/2006/wordprocessingDrawing" xmlns:w10="urn:schemas-microsoft-com:office:word" xmlns:w="http://schemas.openxmlformats.org/wordprocessingml/2006/main" xmlns:w14="http://schemas.microsoft.com/office/word/2010/wordml" xmlns:w15="http://schemas.microsoft.com/office/word/2012/wordml" xmlns:w16cex="http://schemas.microsoft.com/office/word/2018/wordml/cex" xmlns:w16cid="http://schemas.microsoft.com/office/word/2016/wordml/cid" xmlns:w16="http://schemas.microsoft.com/office/word/2018/wordml" xmlns:w16sdtdh="http://schemas.microsoft.com/office/word/2020/wordml/sdtdatahash" xmlns:w16se="http://schemas.microsoft.com/office/word/2015/wordml/symex" xmlns:wpg="http://schemas.microsoft.com/office/word/2010/wordprocessingGroup" xmlns:wpi="http://schemas.microsoft.com/office/word/2010/wordprocessingInk" xmlns:wne="http://schemas.microsoft.com/office/word/2006/wordml" xmlns:wps="http://schemas.microsoft.com/office/word/2010/wordprocessingShape" mc:Ignorable="w14 w15 w16se w16cid w16 w16cex w16sdtdh wp14">
+<w:endnotes xmlns:wpc="http://schemas.microsoft.com/office/word/2010/wordprocessingCanvas" xmlns:cx="http://schemas.microsoft.com/office/drawing/2014/chartex" xmlns:cx1="http://schemas.microsoft.com/office/drawing/2015/9/8/chartex" xmlns:cx2="http://schemas.microsoft.com/office/drawing/2015/10/21/chartex" xmlns:cx3="http://schemas.microsoft.com/office/drawing/2016/5/9/chartex" xmlns:cx4="http://schemas.microsoft.com/office/drawing/2016/5/10/chartex" xmlns:cx5="http://schemas.microsoft.com/office/drawing/2016/5/11/chartex" xmlns:cx6="http://schemas.microsoft.com/office/drawing/2016/5/12/chartex" xmlns:cx7="http://schemas.microsoft.com/office/drawing/2016/5/13/chartex" xmlns:cx8="http://schemas.microsoft.com/office/drawing/2016/5/14/chartex" xmlns:mc="http://schemas.openxmlformats.org/markup-compatibility/2006" xmlns:aink="http://schemas.microsoft.com/office/drawing/2016/ink" xmlns:am3d="http://schemas.microsoft.com/office/drawing/2017/model3d" xmlns:o="urn:schemas-microsoft-com:office:office" xmlns:oel="http://schemas.microsoft.com/office/2019/extlst" xmlns:r="http://schemas.openxmlformats.org/officeDocument/2006/relationships" xmlns:m="http://schemas.openxmlformats.org/officeDocument/2006/math" xmlns:v="urn:schemas-microsoft-com:vml" xmlns:wp14="http://schemas.microsoft.com/office/word/2010/wordprocessingDrawing" xmlns:wp="http://schemas.openxmlformats.org/drawingml/2006/wordprocessingDrawing" xmlns:w10="urn:schemas-microsoft-com:office:word" xmlns:w="http://schemas.openxmlformats.org/wordprocessingml/2006/main" xmlns:w14="http://schemas.microsoft.com/office/word/2010/wordml" xmlns:w15="http://schemas.microsoft.com/office/word/2012/wordml" xmlns:w16cex="http://schemas.microsoft.com/office/word/2018/wordml/cex" xmlns:w16cid="http://schemas.microsoft.com/office/word/2016/wordml/cid" xmlns:w16="http://schemas.microsoft.com/office/word/2018/wordml" xmlns:w16du="http://schemas.microsoft.com/office/word/2023/wordml/word16du" xmlns:w16sdtdh="http://schemas.microsoft.com/office/word/2020/wordml/sdtdatahash" xmlns:w16se="http://schemas.microsoft.com/office/word/2015/wordml/symex" xmlns:wpg="http://schemas.microsoft.com/office/word/2010/wordprocessingGroup" xmlns:wpi="http://schemas.microsoft.com/office/word/2010/wordprocessingInk" xmlns:wne="http://schemas.microsoft.com/office/word/2006/wordml" xmlns:wps="http://schemas.microsoft.com/office/word/2010/wordprocessingShape" mc:Ignorable="w14 w15 w16se w16cid w16 w16cex w16sdtdh w16du wp14">
   <w:endnote w:type="separator" w:id="-1">
     <w:p>
       <w:pPr>
@@ -8660,7 +8607,7 @@
 </file>
 
 <file path=word/footer1.xml><?xml version="1.0" encoding="utf-8"?>
-<w:ftr xmlns:wpc="http://schemas.microsoft.com/office/word/2010/wordprocessingCanvas" xmlns:cx="http://schemas.microsoft.com/office/drawing/2014/chartex" xmlns:cx1="http://schemas.microsoft.com/office/drawing/2015/9/8/chartex" xmlns:cx2="http://schemas.microsoft.com/office/drawing/2015/10/21/chartex" xmlns:cx3="http://schemas.microsoft.com/office/drawing/2016/5/9/chartex" xmlns:cx4="http://schemas.microsoft.com/office/drawing/2016/5/10/chartex" xmlns:cx5="http://schemas.microsoft.com/office/drawing/2016/5/11/chartex" xmlns:cx6="http://schemas.microsoft.com/office/drawing/2016/5/12/chartex" xmlns:cx7="http://schemas.microsoft.com/office/drawing/2016/5/13/chartex" xmlns:cx8="http://schemas.microsoft.com/office/drawing/2016/5/14/chartex" xmlns:mc="http://schemas.openxmlformats.org/markup-compatibility/2006" xmlns:aink="http://schemas.microsoft.com/office/drawing/2016/ink" xmlns:am3d="http://schemas.microsoft.com/office/drawing/2017/model3d" xmlns:o="urn:schemas-microsoft-com:office:office" xmlns:r="http://schemas.openxmlformats.org/officeDocument/2006/relationships" xmlns:m="http://schemas.openxmlformats.org/officeDocument/2006/math" xmlns:v="urn:schemas-microsoft-com:vml" xmlns:wp14="http://schemas.microsoft.com/office/word/2010/wordprocessingDrawing" xmlns:wp="http://schemas.openxmlformats.org/drawingml/2006/wordprocessingDrawing" xmlns:w10="urn:schemas-microsoft-com:office:word" xmlns:w="http://schemas.openxmlformats.org/wordprocessingml/2006/main" xmlns:w14="http://schemas.microsoft.com/office/word/2010/wordml" xmlns:w15="http://schemas.microsoft.com/office/word/2012/wordml" xmlns:w16cex="http://schemas.microsoft.com/office/word/2018/wordml/cex" xmlns:w16cid="http://schemas.microsoft.com/office/word/2016/wordml/cid" xmlns:w16="http://schemas.microsoft.com/office/word/2018/wordml" xmlns:w16sdtdh="http://schemas.microsoft.com/office/word/2020/wordml/sdtdatahash" xmlns:w16se="http://schemas.microsoft.com/office/word/2015/wordml/symex" xmlns:wpg="http://schemas.microsoft.com/office/word/2010/wordprocessingGroup" xmlns:wpi="http://schemas.microsoft.com/office/word/2010/wordprocessingInk" xmlns:wne="http://schemas.microsoft.com/office/word/2006/wordml" xmlns:wps="http://schemas.microsoft.com/office/word/2010/wordprocessingShape" mc:Ignorable="w14 w15 w16se w16cid w16 w16cex w16sdtdh wp14">
+<w:ftr xmlns:wpc="http://schemas.microsoft.com/office/word/2010/wordprocessingCanvas" xmlns:cx="http://schemas.microsoft.com/office/drawing/2014/chartex" xmlns:cx1="http://schemas.microsoft.com/office/drawing/2015/9/8/chartex" xmlns:cx2="http://schemas.microsoft.com/office/drawing/2015/10/21/chartex" xmlns:cx3="http://schemas.microsoft.com/office/drawing/2016/5/9/chartex" xmlns:cx4="http://schemas.microsoft.com/office/drawing/2016/5/10/chartex" xmlns:cx5="http://schemas.microsoft.com/office/drawing/2016/5/11/chartex" xmlns:cx6="http://schemas.microsoft.com/office/drawing/2016/5/12/chartex" xmlns:cx7="http://schemas.microsoft.com/office/drawing/2016/5/13/chartex" xmlns:cx8="http://schemas.microsoft.com/office/drawing/2016/5/14/chartex" xmlns:mc="http://schemas.openxmlformats.org/markup-compatibility/2006" xmlns:aink="http://schemas.microsoft.com/office/drawing/2016/ink" xmlns:am3d="http://schemas.microsoft.com/office/drawing/2017/model3d" xmlns:o="urn:schemas-microsoft-com:office:office" xmlns:oel="http://schemas.microsoft.com/office/2019/extlst" xmlns:r="http://schemas.openxmlformats.org/officeDocument/2006/relationships" xmlns:m="http://schemas.openxmlformats.org/officeDocument/2006/math" xmlns:v="urn:schemas-microsoft-com:vml" xmlns:wp14="http://schemas.microsoft.com/office/word/2010/wordprocessingDrawing" xmlns:wp="http://schemas.openxmlformats.org/drawingml/2006/wordprocessingDrawing" xmlns:w10="urn:schemas-microsoft-com:office:word" xmlns:w="http://schemas.openxmlformats.org/wordprocessingml/2006/main" xmlns:w14="http://schemas.microsoft.com/office/word/2010/wordml" xmlns:w15="http://schemas.microsoft.com/office/word/2012/wordml" xmlns:w16cex="http://schemas.microsoft.com/office/word/2018/wordml/cex" xmlns:w16cid="http://schemas.microsoft.com/office/word/2016/wordml/cid" xmlns:w16="http://schemas.microsoft.com/office/word/2018/wordml" xmlns:w16du="http://schemas.microsoft.com/office/word/2023/wordml/word16du" xmlns:w16sdtdh="http://schemas.microsoft.com/office/word/2020/wordml/sdtdatahash" xmlns:w16se="http://schemas.microsoft.com/office/word/2015/wordml/symex" xmlns:wpg="http://schemas.microsoft.com/office/word/2010/wordprocessingGroup" xmlns:wpi="http://schemas.microsoft.com/office/word/2010/wordprocessingInk" xmlns:wne="http://schemas.microsoft.com/office/word/2006/wordml" xmlns:wps="http://schemas.microsoft.com/office/word/2010/wordprocessingShape" mc:Ignorable="w14 w15 w16se w16cid w16 w16cex w16sdtdh w16du wp14">
   <w:sdt>
     <w:sdtPr>
       <w:rPr>
@@ -8673,7 +8620,6 @@
         <w:docPartUnique/>
       </w:docPartObj>
     </w:sdtPr>
-    <w:sdtEndPr/>
     <w:sdtContent>
       <w:sdt>
         <w:sdtPr>
@@ -8834,7 +8780,7 @@
 </file>
 
 <file path=word/footnotes.xml><?xml version="1.0" encoding="utf-8"?>
-<w:footnotes xmlns:wpc="http://schemas.microsoft.com/office/word/2010/wordprocessingCanvas" xmlns:cx="http://schemas.microsoft.com/office/drawing/2014/chartex" xmlns:cx1="http://schemas.microsoft.com/office/drawing/2015/9/8/chartex" xmlns:cx2="http://schemas.microsoft.com/office/drawing/2015/10/21/chartex" xmlns:cx3="http://schemas.microsoft.com/office/drawing/2016/5/9/chartex" xmlns:cx4="http://schemas.microsoft.com/office/drawing/2016/5/10/chartex" xmlns:cx5="http://schemas.microsoft.com/office/drawing/2016/5/11/chartex" xmlns:cx6="http://schemas.microsoft.com/office/drawing/2016/5/12/chartex" xmlns:cx7="http://schemas.microsoft.com/office/drawing/2016/5/13/chartex" xmlns:cx8="http://schemas.microsoft.com/office/drawing/2016/5/14/chartex" xmlns:mc="http://schemas.openxmlformats.org/markup-compatibility/2006" xmlns:aink="http://schemas.microsoft.com/office/drawing/2016/ink" xmlns:am3d="http://schemas.microsoft.com/office/drawing/2017/model3d" xmlns:o="urn:schemas-microsoft-com:office:office" xmlns:r="http://schemas.openxmlformats.org/officeDocument/2006/relationships" xmlns:m="http://schemas.openxmlformats.org/officeDocument/2006/math" xmlns:v="urn:schemas-microsoft-com:vml" xmlns:wp14="http://schemas.microsoft.com/office/word/2010/wordprocessingDrawing" xmlns:wp="http://schemas.openxmlformats.org/drawingml/2006/wordprocessingDrawing" xmlns:w10="urn:schemas-microsoft-com:office:word" xmlns:w="http://schemas.openxmlformats.org/wordprocessingml/2006/main" xmlns:w14="http://schemas.microsoft.com/office/word/2010/wordml" xmlns:w15="http://schemas.microsoft.com/office/word/2012/wordml" xmlns:w16cex="http://schemas.microsoft.com/office/word/2018/wordml/cex" xmlns:w16cid="http://schemas.microsoft.com/office/word/2016/wordml/cid" xmlns:w16="http://schemas.microsoft.com/office/word/2018/wordml" xmlns:w16sdtdh="http://schemas.microsoft.com/office/word/2020/wordml/sdtdatahash" xmlns:w16se="http://schemas.microsoft.com/office/word/2015/wordml/symex" xmlns:wpg="http://schemas.microsoft.com/office/word/2010/wordprocessingGroup" xmlns:wpi="http://schemas.microsoft.com/office/word/2010/wordprocessingInk" xmlns:wne="http://schemas.microsoft.com/office/word/2006/wordml" xmlns:wps="http://schemas.microsoft.com/office/word/2010/wordprocessingShape" mc:Ignorable="w14 w15 w16se w16cid w16 w16cex w16sdtdh wp14">
+<w:footnotes xmlns:wpc="http://schemas.microsoft.com/office/word/2010/wordprocessingCanvas" xmlns:cx="http://schemas.microsoft.com/office/drawing/2014/chartex" xmlns:cx1="http://schemas.microsoft.com/office/drawing/2015/9/8/chartex" xmlns:cx2="http://schemas.microsoft.com/office/drawing/2015/10/21/chartex" xmlns:cx3="http://schemas.microsoft.com/office/drawing/2016/5/9/chartex" xmlns:cx4="http://schemas.microsoft.com/office/drawing/2016/5/10/chartex" xmlns:cx5="http://schemas.microsoft.com/office/drawing/2016/5/11/chartex" xmlns:cx6="http://schemas.microsoft.com/office/drawing/2016/5/12/chartex" xmlns:cx7="http://schemas.microsoft.com/office/drawing/2016/5/13/chartex" xmlns:cx8="http://schemas.microsoft.com/office/drawing/2016/5/14/chartex" xmlns:mc="http://schemas.openxmlformats.org/markup-compatibility/2006" xmlns:aink="http://schemas.microsoft.com/office/drawing/2016/ink" xmlns:am3d="http://schemas.microsoft.com/office/drawing/2017/model3d" xmlns:o="urn:schemas-microsoft-com:office:office" xmlns:oel="http://schemas.microsoft.com/office/2019/extlst" xmlns:r="http://schemas.openxmlformats.org/officeDocument/2006/relationships" xmlns:m="http://schemas.openxmlformats.org/officeDocument/2006/math" xmlns:v="urn:schemas-microsoft-com:vml" xmlns:wp14="http://schemas.microsoft.com/office/word/2010/wordprocessingDrawing" xmlns:wp="http://schemas.openxmlformats.org/drawingml/2006/wordprocessingDrawing" xmlns:w10="urn:schemas-microsoft-com:office:word" xmlns:w="http://schemas.openxmlformats.org/wordprocessingml/2006/main" xmlns:w14="http://schemas.microsoft.com/office/word/2010/wordml" xmlns:w15="http://schemas.microsoft.com/office/word/2012/wordml" xmlns:w16cex="http://schemas.microsoft.com/office/word/2018/wordml/cex" xmlns:w16cid="http://schemas.microsoft.com/office/word/2016/wordml/cid" xmlns:w16="http://schemas.microsoft.com/office/word/2018/wordml" xmlns:w16du="http://schemas.microsoft.com/office/word/2023/wordml/word16du" xmlns:w16sdtdh="http://schemas.microsoft.com/office/word/2020/wordml/sdtdatahash" xmlns:w16se="http://schemas.microsoft.com/office/word/2015/wordml/symex" xmlns:wpg="http://schemas.microsoft.com/office/word/2010/wordprocessingGroup" xmlns:wpi="http://schemas.microsoft.com/office/word/2010/wordprocessingInk" xmlns:wne="http://schemas.microsoft.com/office/word/2006/wordml" xmlns:wps="http://schemas.microsoft.com/office/word/2010/wordprocessingShape" mc:Ignorable="w14 w15 w16se w16cid w16 w16cex w16sdtdh w16du wp14">
   <w:footnote w:type="separator" w:id="-1">
     <w:p>
       <w:pPr>
@@ -8859,7 +8805,7 @@
 </file>
 
 <file path=word/numbering.xml><?xml version="1.0" encoding="utf-8"?>
-<w:numbering xmlns:wpc="http://schemas.microsoft.com/office/word/2010/wordprocessingCanvas" xmlns:cx="http://schemas.microsoft.com/office/drawing/2014/chartex" xmlns:cx1="http://schemas.microsoft.com/office/drawing/2015/9/8/chartex" xmlns:cx2="http://schemas.microsoft.com/office/drawing/2015/10/21/chartex" xmlns:cx3="http://schemas.microsoft.com/office/drawing/2016/5/9/chartex" xmlns:cx4="http://schemas.microsoft.com/office/drawing/2016/5/10/chartex" xmlns:cx5="http://schemas.microsoft.com/office/drawing/2016/5/11/chartex" xmlns:cx6="http://schemas.microsoft.com/office/drawing/2016/5/12/chartex" xmlns:cx7="http://schemas.microsoft.com/office/drawing/2016/5/13/chartex" xmlns:cx8="http://schemas.microsoft.com/office/drawing/2016/5/14/chartex" xmlns:mc="http://schemas.openxmlformats.org/markup-compatibility/2006" xmlns:aink="http://schemas.microsoft.com/office/drawing/2016/ink" xmlns:am3d="http://schemas.microsoft.com/office/drawing/2017/model3d" xmlns:o="urn:schemas-microsoft-com:office:office" xmlns:r="http://schemas.openxmlformats.org/officeDocument/2006/relationships" xmlns:m="http://schemas.openxmlformats.org/officeDocument/2006/math" xmlns:v="urn:schemas-microsoft-com:vml" xmlns:wp14="http://schemas.microsoft.com/office/word/2010/wordprocessingDrawing" xmlns:wp="http://schemas.openxmlformats.org/drawingml/2006/wordprocessingDrawing" xmlns:w10="urn:schemas-microsoft-com:office:word" xmlns:w="http://schemas.openxmlformats.org/wordprocessingml/2006/main" xmlns:w14="http://schemas.microsoft.com/office/word/2010/wordml" xmlns:w15="http://schemas.microsoft.com/office/word/2012/wordml" xmlns:w16cex="http://schemas.microsoft.com/office/word/2018/wordml/cex" xmlns:w16cid="http://schemas.microsoft.com/office/word/2016/wordml/cid" xmlns:w16="http://schemas.microsoft.com/office/word/2018/wordml" xmlns:w16sdtdh="http://schemas.microsoft.com/office/word/2020/wordml/sdtdatahash" xmlns:w16se="http://schemas.microsoft.com/office/word/2015/wordml/symex" xmlns:wpg="http://schemas.microsoft.com/office/word/2010/wordprocessingGroup" xmlns:wpi="http://schemas.microsoft.com/office/word/2010/wordprocessingInk" xmlns:wne="http://schemas.microsoft.com/office/word/2006/wordml" xmlns:wps="http://schemas.microsoft.com/office/word/2010/wordprocessingShape" mc:Ignorable="w14 w15 w16se w16cid w16 w16cex w16sdtdh wp14">
+<w:numbering xmlns:wpc="http://schemas.microsoft.com/office/word/2010/wordprocessingCanvas" xmlns:cx="http://schemas.microsoft.com/office/drawing/2014/chartex" xmlns:cx1="http://schemas.microsoft.com/office/drawing/2015/9/8/chartex" xmlns:cx2="http://schemas.microsoft.com/office/drawing/2015/10/21/chartex" xmlns:cx3="http://schemas.microsoft.com/office/drawing/2016/5/9/chartex" xmlns:cx4="http://schemas.microsoft.com/office/drawing/2016/5/10/chartex" xmlns:cx5="http://schemas.microsoft.com/office/drawing/2016/5/11/chartex" xmlns:cx6="http://schemas.microsoft.com/office/drawing/2016/5/12/chartex" xmlns:cx7="http://schemas.microsoft.com/office/drawing/2016/5/13/chartex" xmlns:cx8="http://schemas.microsoft.com/office/drawing/2016/5/14/chartex" xmlns:mc="http://schemas.openxmlformats.org/markup-compatibility/2006" xmlns:aink="http://schemas.microsoft.com/office/drawing/2016/ink" xmlns:am3d="http://schemas.microsoft.com/office/drawing/2017/model3d" xmlns:o="urn:schemas-microsoft-com:office:office" xmlns:oel="http://schemas.microsoft.com/office/2019/extlst" xmlns:r="http://schemas.openxmlformats.org/officeDocument/2006/relationships" xmlns:m="http://schemas.openxmlformats.org/officeDocument/2006/math" xmlns:v="urn:schemas-microsoft-com:vml" xmlns:wp14="http://schemas.microsoft.com/office/word/2010/wordprocessingDrawing" xmlns:wp="http://schemas.openxmlformats.org/drawingml/2006/wordprocessingDrawing" xmlns:w10="urn:schemas-microsoft-com:office:word" xmlns:w="http://schemas.openxmlformats.org/wordprocessingml/2006/main" xmlns:w14="http://schemas.microsoft.com/office/word/2010/wordml" xmlns:w15="http://schemas.microsoft.com/office/word/2012/wordml" xmlns:w16cex="http://schemas.microsoft.com/office/word/2018/wordml/cex" xmlns:w16cid="http://schemas.microsoft.com/office/word/2016/wordml/cid" xmlns:w16="http://schemas.microsoft.com/office/word/2018/wordml" xmlns:w16du="http://schemas.microsoft.com/office/word/2023/wordml/word16du" xmlns:w16sdtdh="http://schemas.microsoft.com/office/word/2020/wordml/sdtdatahash" xmlns:w16se="http://schemas.microsoft.com/office/word/2015/wordml/symex" xmlns:wpg="http://schemas.microsoft.com/office/word/2010/wordprocessingGroup" xmlns:wpi="http://schemas.microsoft.com/office/word/2010/wordprocessingInk" xmlns:wne="http://schemas.microsoft.com/office/word/2006/wordml" xmlns:wps="http://schemas.microsoft.com/office/word/2010/wordprocessingShape" mc:Ignorable="w14 w15 w16se w16cid w16 w16cex w16sdtdh w16du wp14">
   <w:abstractNum w:abstractNumId="0" w15:restartNumberingAfterBreak="0">
     <w:nsid w:val="67D05ADF"/>
     <w:multiLevelType w:val="hybridMultilevel"/>
@@ -8973,14 +8919,14 @@
       </w:rPr>
     </w:lvl>
   </w:abstractNum>
-  <w:num w:numId="1">
+  <w:num w:numId="1" w16cid:durableId="2016299229">
     <w:abstractNumId w:val="0"/>
   </w:num>
 </w:numbering>
 </file>
 
 <file path=word/styles.xml><?xml version="1.0" encoding="utf-8"?>
-<w:styles xmlns:mc="http://schemas.openxmlformats.org/markup-compatibility/2006" xmlns:r="http://schemas.openxmlformats.org/officeDocument/2006/relationships" xmlns:w="http://schemas.openxmlformats.org/wordprocessingml/2006/main" xmlns:w14="http://schemas.microsoft.com/office/word/2010/wordml" xmlns:w15="http://schemas.microsoft.com/office/word/2012/wordml" xmlns:w16cex="http://schemas.microsoft.com/office/word/2018/wordml/cex" xmlns:w16cid="http://schemas.microsoft.com/office/word/2016/wordml/cid" xmlns:w16="http://schemas.microsoft.com/office/word/2018/wordml" xmlns:w16sdtdh="http://schemas.microsoft.com/office/word/2020/wordml/sdtdatahash" xmlns:w16se="http://schemas.microsoft.com/office/word/2015/wordml/symex" mc:Ignorable="w14 w15 w16se w16cid w16 w16cex w16sdtdh">
+<w:styles xmlns:mc="http://schemas.openxmlformats.org/markup-compatibility/2006" xmlns:r="http://schemas.openxmlformats.org/officeDocument/2006/relationships" xmlns:w="http://schemas.openxmlformats.org/wordprocessingml/2006/main" xmlns:w14="http://schemas.microsoft.com/office/word/2010/wordml" xmlns:w15="http://schemas.microsoft.com/office/word/2012/wordml" xmlns:w16cex="http://schemas.microsoft.com/office/word/2018/wordml/cex" xmlns:w16cid="http://schemas.microsoft.com/office/word/2016/wordml/cid" xmlns:w16="http://schemas.microsoft.com/office/word/2018/wordml" xmlns:w16du="http://schemas.microsoft.com/office/word/2023/wordml/word16du" xmlns:w16sdtdh="http://schemas.microsoft.com/office/word/2020/wordml/sdtdatahash" xmlns:w16se="http://schemas.microsoft.com/office/word/2015/wordml/symex" mc:Ignorable="w14 w15 w16se w16cid w16 w16cex w16sdtdh w16du">
   <w:docDefaults>
     <w:rPrDefault>
       <w:rPr>

</xml_diff>

<commit_message>
5월 2일 AWS 연결  -완-
</commit_message>
<xml_diff>
--- a/입사/입사지원서_유명준.docx
+++ b/입사/입사지원서_유명준.docx
@@ -3070,6 +3070,7 @@
                 <w:b/>
                 <w:bCs/>
               </w:rPr>
+              <w:lastRenderedPageBreak/>
               <w:t>IT 관련 스킬 및 활용능력</w:t>
             </w:r>
           </w:p>
@@ -3460,7 +3461,7 @@
               <w:ind w:right="0"/>
               <w:jc w:val="left"/>
               <w:rPr>
-                <w:rFonts w:ascii="맑은 고딕" w:eastAsia="맑은 고딕" w:hAnsi="맑은 고딕"/>
+                <w:rFonts w:ascii="맑은 고딕" w:eastAsia="맑은 고딕" w:hAnsi="맑은 고딕" w:hint="eastAsia"/>
               </w:rPr>
             </w:pPr>
             <w:r>
@@ -3495,33 +3496,28 @@
             </w:r>
             <w:r>
               <w:rPr>
-                <w:rFonts w:ascii="맑은 고딕" w:eastAsia="맑은 고딕" w:hAnsi="맑은 고딕"/>
-              </w:rPr>
-              <w:t>React</w:t>
-            </w:r>
-            <w:r>
-              <w:rPr>
-                <w:rFonts w:ascii="맑은 고딕" w:eastAsia="맑은 고딕" w:hAnsi="맑은 고딕" w:hint="eastAsia"/>
-              </w:rPr>
-              <w:t xml:space="preserve">를 활용하여 </w:t>
-            </w:r>
-            <w:r>
-              <w:rPr>
-                <w:rFonts w:ascii="맑은 고딕" w:eastAsia="맑은 고딕" w:hAnsi="맑은 고딕" w:hint="eastAsia"/>
-              </w:rPr>
-              <w:t>프론트엔드</w:t>
+                <w:rFonts w:ascii="맑은 고딕" w:eastAsia="맑은 고딕" w:hAnsi="맑은 고딕" w:hint="eastAsia"/>
+              </w:rPr>
+              <w:t>axios를 사용하여 React를 연결하여 비동기처리로 나타냈습니다.</w:t>
             </w:r>
             <w:r>
               <w:rPr>
                 <w:rFonts w:ascii="맑은 고딕" w:eastAsia="맑은 고딕" w:hAnsi="맑은 고딕"/>
               </w:rPr>
               <w:br/>
-            </w:r>
-            <w:r>
-              <w:rPr>
-                <w:rFonts w:ascii="맑은 고딕" w:eastAsia="맑은 고딕" w:hAnsi="맑은 고딕" w:hint="eastAsia"/>
-              </w:rPr>
-              <w:t>역할을 맡았습니다.</w:t>
+              <w:t>j</w:t>
+            </w:r>
+            <w:r>
+              <w:rPr>
+                <w:rFonts w:ascii="맑은 고딕" w:eastAsia="맑은 고딕" w:hAnsi="맑은 고딕" w:hint="eastAsia"/>
+              </w:rPr>
+              <w:t>sp프로젝트때와 다르게 json입력을 따로 안해줘도 되서 간편했습니다.</w:t>
+            </w:r>
+            <w:r>
+              <w:rPr>
+                <w:rFonts w:ascii="맑은 고딕" w:eastAsia="맑은 고딕" w:hAnsi="맑은 고딕" w:hint="eastAsia"/>
+              </w:rPr>
+              <w:t>서버는 aws를 이용하여 네트워크로 나타냈습니다.</w:t>
             </w:r>
           </w:p>
         </w:tc>
@@ -4503,6 +4499,7 @@
                 <w:sz w:val="36"/>
                 <w:szCs w:val="38"/>
               </w:rPr>
+              <w:lastRenderedPageBreak/>
               <w:t>자 기 소 개 서</w:t>
             </w:r>
           </w:p>

</xml_diff>